<commit_message>
lab_01: report upd 2
</commit_message>
<xml_diff>
--- a/lab_01_1/report.docx
+++ b/lab_01_1/report.docx
@@ -1,6 +1,6 @@
 
 <file path=word/document.xml><?xml version="1.0" encoding="utf-8"?>
-<w:document xmlns:wpc="http://schemas.microsoft.com/office/word/2010/wordprocessingCanvas" xmlns:cx="http://schemas.microsoft.com/office/drawing/2014/chartex" xmlns:cx1="http://schemas.microsoft.com/office/drawing/2015/9/8/chartex" xmlns:cx2="http://schemas.microsoft.com/office/drawing/2015/10/21/chartex" xmlns:cx3="http://schemas.microsoft.com/office/drawing/2016/5/9/chartex" xmlns:cx4="http://schemas.microsoft.com/office/drawing/2016/5/10/chartex" xmlns:cx5="http://schemas.microsoft.com/office/drawing/2016/5/11/chartex" xmlns:cx6="http://schemas.microsoft.com/office/drawing/2016/5/12/chartex" xmlns:cx7="http://schemas.microsoft.com/office/drawing/2016/5/13/chartex" xmlns:cx8="http://schemas.microsoft.com/office/drawing/2016/5/14/chartex" xmlns:mc="http://schemas.openxmlformats.org/markup-compatibility/2006" xmlns:aink="http://schemas.microsoft.com/office/drawing/2016/ink" xmlns:am3d="http://schemas.microsoft.com/office/drawing/2017/model3d" xmlns:o="urn:schemas-microsoft-com:office:office" xmlns:r="http://schemas.openxmlformats.org/officeDocument/2006/relationships" xmlns:m="http://schemas.openxmlformats.org/officeDocument/2006/math" xmlns:v="urn:schemas-microsoft-com:vml" xmlns:wp14="http://schemas.microsoft.com/office/word/2010/wordprocessingDrawing" xmlns:wp="http://schemas.openxmlformats.org/drawingml/2006/wordprocessingDrawing" xmlns:w10="urn:schemas-microsoft-com:office:word" xmlns:w="http://schemas.openxmlformats.org/wordprocessingml/2006/main" xmlns:w14="http://schemas.microsoft.com/office/word/2010/wordml" xmlns:w15="http://schemas.microsoft.com/office/word/2012/wordml" xmlns:w16cid="http://schemas.microsoft.com/office/word/2016/wordml/cid" xmlns:w16se="http://schemas.microsoft.com/office/word/2015/wordml/symex" xmlns:wpg="http://schemas.microsoft.com/office/word/2010/wordprocessingGroup" xmlns:wpi="http://schemas.microsoft.com/office/word/2010/wordprocessingInk" xmlns:wne="http://schemas.microsoft.com/office/word/2006/wordml" xmlns:wps="http://schemas.microsoft.com/office/word/2010/wordprocessingShape" mc:Ignorable="w14 w15 w16se w16cid wp14">
+<w:document xmlns:wpc="http://schemas.microsoft.com/office/word/2010/wordprocessingCanvas" xmlns:mc="http://schemas.openxmlformats.org/markup-compatibility/2006" xmlns:o="urn:schemas-microsoft-com:office:office" xmlns:r="http://schemas.openxmlformats.org/officeDocument/2006/relationships" xmlns:m="http://schemas.openxmlformats.org/officeDocument/2006/math" xmlns:v="urn:schemas-microsoft-com:vml" xmlns:wp14="http://schemas.microsoft.com/office/word/2010/wordprocessingDrawing" xmlns:wp="http://schemas.openxmlformats.org/drawingml/2006/wordprocessingDrawing" xmlns:w10="urn:schemas-microsoft-com:office:word" xmlns:w="http://schemas.openxmlformats.org/wordprocessingml/2006/main" xmlns:w14="http://schemas.microsoft.com/office/word/2010/wordml" xmlns:w15="http://schemas.microsoft.com/office/word/2012/wordml" xmlns:wpg="http://schemas.microsoft.com/office/word/2010/wordprocessingGroup" xmlns:wpi="http://schemas.microsoft.com/office/word/2010/wordprocessingInk" xmlns:wne="http://schemas.microsoft.com/office/word/2006/wordml" xmlns:wps="http://schemas.microsoft.com/office/word/2010/wordprocessingShape" mc:Ignorable="w14 w15 wp14">
   <w:body>
     <w:p>
       <w:pPr>
@@ -317,25 +317,13 @@
         </w:rPr>
         <w:t>±</w:t>
       </w:r>
-      <w:proofErr w:type="spellStart"/>
-      <w:proofErr w:type="gramStart"/>
-      <w:r>
-        <w:rPr>
-          <w:rFonts w:ascii="Times New Roman" w:eastAsia="Calibri" w:hAnsi="Times New Roman" w:cs="Times New Roman"/>
-          <w:sz w:val="28"/>
-          <w:szCs w:val="24"/>
-        </w:rPr>
-        <w:t>m.n</w:t>
-      </w:r>
-      <w:proofErr w:type="spellEnd"/>
-      <w:proofErr w:type="gramEnd"/>
-      <w:r>
-        <w:rPr>
-          <w:rFonts w:ascii="Times New Roman" w:eastAsia="Calibri" w:hAnsi="Times New Roman" w:cs="Times New Roman"/>
-          <w:sz w:val="28"/>
-          <w:szCs w:val="24"/>
-        </w:rPr>
-        <w:t xml:space="preserve"> Е </w:t>
+      <w:r>
+        <w:rPr>
+          <w:rFonts w:ascii="Times New Roman" w:eastAsia="Calibri" w:hAnsi="Times New Roman" w:cs="Times New Roman"/>
+          <w:sz w:val="28"/>
+          <w:szCs w:val="24"/>
+        </w:rPr>
+        <w:t xml:space="preserve">m.n Е </w:t>
       </w:r>
       <w:r>
         <w:rPr>
@@ -351,25 +339,7 @@
           <w:sz w:val="28"/>
           <w:szCs w:val="24"/>
         </w:rPr>
-        <w:t>K, где суммарная длина мантиссы (</w:t>
-      </w:r>
-      <w:proofErr w:type="spellStart"/>
-      <w:r>
-        <w:rPr>
-          <w:rFonts w:ascii="Times New Roman" w:eastAsia="Calibri" w:hAnsi="Times New Roman" w:cs="Times New Roman"/>
-          <w:sz w:val="28"/>
-          <w:szCs w:val="24"/>
-        </w:rPr>
-        <w:t>m+n</w:t>
-      </w:r>
-      <w:proofErr w:type="spellEnd"/>
-      <w:r>
-        <w:rPr>
-          <w:rFonts w:ascii="Times New Roman" w:eastAsia="Calibri" w:hAnsi="Times New Roman" w:cs="Times New Roman"/>
-          <w:sz w:val="28"/>
-          <w:szCs w:val="24"/>
-        </w:rPr>
-        <w:t xml:space="preserve">) - до 30 значащих цифр, а величина порядка K - до 5 цифр, на целое число длиной до 30 десятичных цифр. Результат выдать в форме </w:t>
+        <w:t xml:space="preserve">K, где суммарная длина мантиссы (m+n) - до 30 значащих цифр, а величина порядка K - до 5 цифр, на целое число длиной до 30 десятичных цифр. Результат выдать в форме </w:t>
       </w:r>
       <w:r>
         <w:rPr>
@@ -795,17 +765,7 @@
           <w:szCs w:val="24"/>
           <w:lang w:eastAsia="ja-JP"/>
         </w:rPr>
-        <w:t xml:space="preserve">знаков + и – и, в случае вещественного числа, разделителя </w:t>
-      </w:r>
-      <w:proofErr w:type="gramStart"/>
-      <w:r>
-        <w:rPr>
-          <w:rFonts w:ascii="Times New Roman" w:hAnsi="Times New Roman" w:cs="Times New Roman"/>
-          <w:sz w:val="28"/>
-          <w:szCs w:val="24"/>
-          <w:lang w:eastAsia="ja-JP"/>
-        </w:rPr>
-        <w:t xml:space="preserve">« </w:t>
+        <w:t xml:space="preserve">знаков + и – и, в случае вещественного числа, разделителя « </w:t>
       </w:r>
       <w:r>
         <w:rPr>
@@ -816,7 +776,6 @@
         </w:rPr>
         <w:t>E</w:t>
       </w:r>
-      <w:proofErr w:type="gramEnd"/>
       <w:r>
         <w:rPr>
           <w:rFonts w:ascii="Times New Roman" w:hAnsi="Times New Roman" w:cs="Times New Roman"/>
@@ -1140,25 +1099,7 @@
           <w:sz w:val="28"/>
           <w:szCs w:val="24"/>
         </w:rPr>
-        <w:t xml:space="preserve">Программа завершается </w:t>
-      </w:r>
-      <w:proofErr w:type="spellStart"/>
-      <w:r>
-        <w:rPr>
-          <w:rFonts w:ascii="Times New Roman" w:eastAsia="Calibri" w:hAnsi="Times New Roman" w:cs="Times New Roman"/>
-          <w:sz w:val="28"/>
-          <w:szCs w:val="24"/>
-        </w:rPr>
-        <w:t>аварийно</w:t>
-      </w:r>
-      <w:proofErr w:type="spellEnd"/>
-      <w:r>
-        <w:rPr>
-          <w:rFonts w:ascii="Times New Roman" w:eastAsia="Calibri" w:hAnsi="Times New Roman" w:cs="Times New Roman"/>
-          <w:sz w:val="28"/>
-          <w:szCs w:val="24"/>
-        </w:rPr>
-        <w:t xml:space="preserve"> в случае, если:</w:t>
+        <w:t>Программа завершается аварийно в случае, если:</w:t>
       </w:r>
     </w:p>
     <w:p>
@@ -1343,7 +1284,6 @@
         </w:rPr>
         <w:t xml:space="preserve"> создается путем автоматической сборки проекта с помощью файла </w:t>
       </w:r>
-      <w:proofErr w:type="spellStart"/>
       <w:r>
         <w:rPr>
           <w:rFonts w:ascii="Times New Roman" w:eastAsia="Calibri" w:hAnsi="Times New Roman" w:cs="Times New Roman"/>
@@ -1354,7 +1294,6 @@
         </w:rPr>
         <w:t>makefile</w:t>
       </w:r>
-      <w:proofErr w:type="spellEnd"/>
       <w:r>
         <w:rPr>
           <w:rFonts w:ascii="Times New Roman" w:eastAsia="Calibri" w:hAnsi="Times New Roman" w:cs="Times New Roman"/>
@@ -1975,7 +1914,7 @@
           <w:p>
             <w:pPr>
               <w:rPr>
-                <w:rFonts w:ascii="Times New Roman" w:hAnsi="Times New Roman" w:cs="Times New Roman" w:hint="eastAsia"/>
+                <w:rFonts w:ascii="Times New Roman" w:hAnsi="Times New Roman" w:cs="Times New Roman"/>
                 <w:color w:val="000000" w:themeColor="text1"/>
                 <w:sz w:val="24"/>
                 <w:lang w:eastAsia="ja-JP"/>
@@ -2309,7 +2248,7 @@
           <w:p>
             <w:pPr>
               <w:rPr>
-                <w:rFonts w:ascii="Times New Roman" w:hAnsi="Times New Roman" w:cs="Times New Roman" w:hint="eastAsia"/>
+                <w:rFonts w:ascii="Times New Roman" w:hAnsi="Times New Roman" w:cs="Times New Roman"/>
                 <w:color w:val="000000" w:themeColor="text1"/>
                 <w:sz w:val="24"/>
                 <w:lang w:eastAsia="ja-JP"/>
@@ -2387,7 +2326,7 @@
           <w:p>
             <w:pPr>
               <w:rPr>
-                <w:rFonts w:ascii="Times New Roman" w:hAnsi="Times New Roman" w:cs="Times New Roman" w:hint="eastAsia"/>
+                <w:rFonts w:ascii="Times New Roman" w:hAnsi="Times New Roman" w:cs="Times New Roman"/>
                 <w:color w:val="000000" w:themeColor="text1"/>
                 <w:sz w:val="24"/>
                 <w:lang w:eastAsia="ja-JP"/>
@@ -2639,7 +2578,7 @@
           <w:p>
             <w:pPr>
               <w:rPr>
-                <w:rFonts w:ascii="Times New Roman" w:hAnsi="Times New Roman" w:cs="Times New Roman" w:hint="eastAsia"/>
+                <w:rFonts w:ascii="Times New Roman" w:hAnsi="Times New Roman" w:cs="Times New Roman"/>
                 <w:color w:val="000000" w:themeColor="text1"/>
                 <w:sz w:val="24"/>
                 <w:lang w:eastAsia="ja-JP"/>
@@ -2763,35 +2702,16 @@
                 <w:color w:val="000000" w:themeColor="text1"/>
                 <w:sz w:val="24"/>
               </w:rPr>
-              <w:t>+</w:t>
-            </w:r>
-            <w:proofErr w:type="gramStart"/>
-            <w:r>
-              <w:rPr>
-                <w:rFonts w:ascii="Times New Roman" w:eastAsia="Calibri" w:hAnsi="Times New Roman" w:cs="Times New Roman"/>
-                <w:color w:val="000000" w:themeColor="text1"/>
-                <w:sz w:val="24"/>
-              </w:rPr>
-              <w:t xml:space="preserve">1  </w:t>
-            </w:r>
-            <w:r>
-              <w:rPr>
-                <w:rFonts w:ascii="Times New Roman" w:eastAsia="Calibri" w:hAnsi="Times New Roman" w:cs="Times New Roman"/>
-                <w:color w:val="000000" w:themeColor="text1"/>
-                <w:sz w:val="24"/>
-                <w:lang w:val="en-US"/>
-              </w:rPr>
-              <w:t>E</w:t>
-            </w:r>
-            <w:proofErr w:type="gramEnd"/>
-            <w:r>
-              <w:rPr>
-                <w:rFonts w:ascii="Times New Roman" w:eastAsia="Calibri" w:hAnsi="Times New Roman" w:cs="Times New Roman"/>
-                <w:color w:val="000000" w:themeColor="text1"/>
-                <w:sz w:val="24"/>
-                <w:lang w:val="en-US"/>
-              </w:rPr>
-              <w:t xml:space="preserve">  +15</w:t>
+              <w:t xml:space="preserve">+1  </w:t>
+            </w:r>
+            <w:r>
+              <w:rPr>
+                <w:rFonts w:ascii="Times New Roman" w:eastAsia="Calibri" w:hAnsi="Times New Roman" w:cs="Times New Roman"/>
+                <w:color w:val="000000" w:themeColor="text1"/>
+                <w:sz w:val="24"/>
+                <w:lang w:val="en-US"/>
+              </w:rPr>
+              <w:t>E  +15</w:t>
             </w:r>
           </w:p>
         </w:tc>
@@ -2861,27 +2781,7 @@
                 <w:sz w:val="24"/>
                 <w:lang w:val="en-US"/>
               </w:rPr>
-              <w:t xml:space="preserve">+1 E </w:t>
-            </w:r>
-            <w:proofErr w:type="spellStart"/>
-            <w:r>
-              <w:rPr>
-                <w:rFonts w:ascii="Times New Roman" w:eastAsia="Calibri" w:hAnsi="Times New Roman" w:cs="Times New Roman"/>
-                <w:color w:val="000000" w:themeColor="text1"/>
-                <w:sz w:val="24"/>
-                <w:lang w:val="en-US"/>
-              </w:rPr>
-              <w:t>E</w:t>
-            </w:r>
-            <w:proofErr w:type="spellEnd"/>
-            <w:r>
-              <w:rPr>
-                <w:rFonts w:ascii="Times New Roman" w:eastAsia="Calibri" w:hAnsi="Times New Roman" w:cs="Times New Roman"/>
-                <w:color w:val="000000" w:themeColor="text1"/>
-                <w:sz w:val="24"/>
-                <w:lang w:val="en-US"/>
-              </w:rPr>
-              <w:t xml:space="preserve"> +15</w:t>
+              <w:t>+1 E E +15</w:t>
             </w:r>
           </w:p>
         </w:tc>
@@ -3038,16 +2938,7 @@
                 <w:sz w:val="24"/>
                 <w:lang w:val="en-US"/>
               </w:rPr>
-              <w:t>E +</w:t>
-            </w:r>
-            <w:r>
-              <w:rPr>
-                <w:rFonts w:ascii="Times New Roman" w:eastAsia="Calibri" w:hAnsi="Times New Roman" w:cs="Times New Roman"/>
-                <w:color w:val="000000" w:themeColor="text1"/>
-                <w:sz w:val="24"/>
-                <w:lang w:val="en-US"/>
-              </w:rPr>
-              <w:t>a</w:t>
+              <w:t>E +a</w:t>
             </w:r>
           </w:p>
         </w:tc>
@@ -3158,7 +3049,7 @@
           <w:p>
             <w:pPr>
               <w:rPr>
-                <w:rFonts w:ascii="Times New Roman" w:hAnsi="Times New Roman" w:cs="Times New Roman" w:hint="eastAsia"/>
+                <w:rFonts w:ascii="Times New Roman" w:hAnsi="Times New Roman" w:cs="Times New Roman"/>
                 <w:color w:val="000000" w:themeColor="text1"/>
                 <w:sz w:val="28"/>
                 <w:szCs w:val="27"/>
@@ -3273,23 +3164,7 @@
                 <w:color w:val="000000" w:themeColor="text1"/>
                 <w:sz w:val="24"/>
               </w:rPr>
-              <w:t>+</w:t>
-            </w:r>
-            <w:r>
-              <w:rPr>
-                <w:rFonts w:ascii="Times New Roman" w:eastAsia="Calibri" w:hAnsi="Times New Roman" w:cs="Times New Roman"/>
-                <w:color w:val="000000" w:themeColor="text1"/>
-                <w:sz w:val="24"/>
-              </w:rPr>
-              <w:t>0.01</w:t>
-            </w:r>
-            <w:r>
-              <w:rPr>
-                <w:rFonts w:ascii="Times New Roman" w:eastAsia="Calibri" w:hAnsi="Times New Roman" w:cs="Times New Roman"/>
-                <w:color w:val="000000" w:themeColor="text1"/>
-                <w:sz w:val="24"/>
-              </w:rPr>
-              <w:t xml:space="preserve"> </w:t>
+              <w:t xml:space="preserve">+0.01 </w:t>
             </w:r>
             <w:r>
               <w:rPr>
@@ -3866,16 +3741,7 @@
                 <w:sz w:val="24"/>
                 <w:szCs w:val="24"/>
               </w:rPr>
-              <w:t>1</w:t>
-            </w:r>
-            <w:r>
-              <w:rPr>
-                <w:rFonts w:ascii="Times New Roman" w:eastAsia="Calibri" w:hAnsi="Times New Roman" w:cs="Times New Roman"/>
-                <w:color w:val="000000" w:themeColor="text1"/>
-                <w:sz w:val="24"/>
-                <w:szCs w:val="24"/>
-              </w:rPr>
-              <w:t>.</w:t>
+              <w:t>1.</w:t>
             </w:r>
             <w:r>
               <w:rPr>
@@ -3918,7 +3784,7 @@
           <w:p>
             <w:pPr>
               <w:rPr>
-                <w:rFonts w:ascii="Times New Roman" w:hAnsi="Times New Roman" w:cs="Times New Roman" w:hint="eastAsia"/>
+                <w:rFonts w:ascii="Times New Roman" w:hAnsi="Times New Roman" w:cs="Times New Roman"/>
                 <w:color w:val="000000" w:themeColor="text1"/>
                 <w:sz w:val="24"/>
                 <w:szCs w:val="24"/>
@@ -4159,15 +4025,7 @@
                 <w:szCs w:val="24"/>
               </w:rPr>
               <w:lastRenderedPageBreak/>
-              <w:t>0</w:t>
-            </w:r>
-            <w:r>
-              <w:rPr>
-                <w:rFonts w:ascii="Times New Roman" w:hAnsi="Times New Roman" w:cs="Times New Roman"/>
-                <w:sz w:val="24"/>
-                <w:szCs w:val="24"/>
-              </w:rPr>
-              <w:t>.0</w:t>
+              <w:t>0.0</w:t>
             </w:r>
             <w:r>
               <w:rPr>
@@ -4379,25 +4237,37 @@
                 <w:rFonts w:ascii="Times New Roman" w:hAnsi="Times New Roman" w:cs="Times New Roman"/>
                 <w:sz w:val="24"/>
                 <w:szCs w:val="24"/>
-              </w:rPr>
-            </w:pPr>
-            <w:r>
-              <w:rPr>
-                <w:rFonts w:ascii="Times New Roman" w:hAnsi="Times New Roman" w:cs="Times New Roman"/>
-                <w:sz w:val="24"/>
-                <w:szCs w:val="24"/>
-              </w:rPr>
-              <w:t>+806458415215415458799564123E+100000</w:t>
-            </w:r>
-          </w:p>
-          <w:p>
-            <w:pPr>
-              <w:rPr>
-                <w:rFonts w:ascii="Times New Roman" w:hAnsi="Times New Roman" w:cs="Times New Roman"/>
-                <w:sz w:val="24"/>
-                <w:szCs w:val="24"/>
-              </w:rPr>
-            </w:pPr>
+                <w:lang w:val="en-US"/>
+              </w:rPr>
+            </w:pPr>
+            <w:r>
+              <w:rPr>
+                <w:rFonts w:ascii="Times New Roman" w:hAnsi="Times New Roman" w:cs="Times New Roman"/>
+                <w:sz w:val="24"/>
+                <w:szCs w:val="24"/>
+                <w:lang w:val="en-US"/>
+              </w:rPr>
+              <w:t>+123.45 E +01</w:t>
+            </w:r>
+          </w:p>
+          <w:p>
+            <w:pPr>
+              <w:rPr>
+                <w:rFonts w:ascii="Times New Roman" w:hAnsi="Times New Roman" w:cs="Times New Roman"/>
+                <w:sz w:val="24"/>
+                <w:szCs w:val="24"/>
+                <w:lang w:val="en-US"/>
+              </w:rPr>
+            </w:pPr>
+            <w:r>
+              <w:rPr>
+                <w:rFonts w:ascii="Times New Roman" w:hAnsi="Times New Roman" w:cs="Times New Roman"/>
+                <w:sz w:val="24"/>
+                <w:szCs w:val="24"/>
+                <w:lang w:val="en-US"/>
+              </w:rPr>
+              <w:t>1</w:t>
+            </w:r>
           </w:p>
         </w:tc>
         <w:tc>
@@ -4407,23 +4277,26 @@
           <w:p>
             <w:pPr>
               <w:rPr>
-                <w:rFonts w:ascii="Times New Roman" w:hAnsi="Times New Roman" w:cs="Times New Roman"/>
-                <w:sz w:val="24"/>
-                <w:szCs w:val="24"/>
-                <w:lang w:val="en-US"/>
-              </w:rPr>
-            </w:pPr>
-            <w:r>
-              <w:rPr>
-                <w:rFonts w:ascii="Times New Roman" w:hAnsi="Times New Roman" w:cs="Times New Roman"/>
-                <w:sz w:val="24"/>
-                <w:szCs w:val="24"/>
-                <w:lang w:val="en-US"/>
-              </w:rPr>
-              <w:t>There should be less numbers after E!</w:t>
-            </w:r>
-            <w:bookmarkStart w:id="0" w:name="_GoBack"/>
-            <w:bookmarkEnd w:id="0"/>
+                <w:rFonts w:ascii="Times New Roman" w:eastAsia="Calibri" w:hAnsi="Times New Roman" w:cs="Times New Roman"/>
+                <w:sz w:val="24"/>
+                <w:lang w:val="en-US"/>
+              </w:rPr>
+            </w:pPr>
+            <w:r>
+              <w:rPr>
+                <w:rFonts w:ascii="Times New Roman" w:eastAsia="Calibri" w:hAnsi="Times New Roman" w:cs="Times New Roman"/>
+                <w:sz w:val="24"/>
+              </w:rPr>
+              <w:t>+0</w:t>
+            </w:r>
+            <w:r>
+              <w:rPr>
+                <w:rFonts w:ascii="Times New Roman" w:eastAsia="Calibri" w:hAnsi="Times New Roman" w:cs="Times New Roman"/>
+                <w:sz w:val="24"/>
+                <w:lang w:val="en-US"/>
+              </w:rPr>
+              <w:t>.12345 E +00004</w:t>
+            </w:r>
           </w:p>
         </w:tc>
         <w:tc>
@@ -4433,31 +4306,22 @@
           <w:p>
             <w:pPr>
               <w:rPr>
-                <w:rFonts w:ascii="Times New Roman" w:eastAsia="Calibri" w:hAnsi="Times New Roman" w:cs="Times New Roman"/>
-                <w:color w:val="000000" w:themeColor="text1"/>
-                <w:sz w:val="24"/>
-                <w:szCs w:val="24"/>
-              </w:rPr>
-            </w:pPr>
-            <w:proofErr w:type="gramStart"/>
-            <w:r>
-              <w:rPr>
-                <w:rFonts w:ascii="Times New Roman" w:eastAsia="Calibri" w:hAnsi="Times New Roman" w:cs="Times New Roman"/>
-                <w:color w:val="000000" w:themeColor="text1"/>
-                <w:sz w:val="24"/>
-                <w:szCs w:val="24"/>
-              </w:rPr>
-              <w:t>Слишком  длинная</w:t>
-            </w:r>
-            <w:proofErr w:type="gramEnd"/>
-            <w:r>
-              <w:rPr>
-                <w:rFonts w:ascii="Times New Roman" w:eastAsia="Calibri" w:hAnsi="Times New Roman" w:cs="Times New Roman"/>
-                <w:color w:val="000000" w:themeColor="text1"/>
-                <w:sz w:val="24"/>
-                <w:szCs w:val="24"/>
-              </w:rPr>
-              <w:t xml:space="preserve"> степень</w:t>
+                <w:rFonts w:ascii="Times New Roman" w:hAnsi="Times New Roman" w:cs="Times New Roman"/>
+                <w:color w:val="000000" w:themeColor="text1"/>
+                <w:sz w:val="24"/>
+                <w:szCs w:val="24"/>
+                <w:lang w:eastAsia="ja-JP"/>
+              </w:rPr>
+            </w:pPr>
+            <w:r>
+              <w:rPr>
+                <w:rFonts w:ascii="Times New Roman" w:hAnsi="Times New Roman" w:cs="Times New Roman"/>
+                <w:color w:val="000000" w:themeColor="text1"/>
+                <w:sz w:val="24"/>
+                <w:szCs w:val="24"/>
+                <w:lang w:eastAsia="ja-JP"/>
+              </w:rPr>
+              <w:t>Деление на 1</w:t>
             </w:r>
           </w:p>
         </w:tc>
@@ -4481,47 +4345,29 @@
                 <w:rFonts w:ascii="Times New Roman" w:hAnsi="Times New Roman" w:cs="Times New Roman"/>
                 <w:sz w:val="24"/>
                 <w:szCs w:val="24"/>
-              </w:rPr>
-              <w:t>+154</w:t>
-            </w:r>
-            <w:r>
-              <w:rPr>
-                <w:rFonts w:ascii="Times New Roman" w:hAnsi="Times New Roman" w:cs="Times New Roman"/>
-                <w:sz w:val="24"/>
-                <w:szCs w:val="24"/>
-                <w:lang w:val="en-US"/>
-              </w:rPr>
-              <w:t>.E+454</w:t>
-            </w:r>
-          </w:p>
-          <w:p>
-            <w:pPr>
-              <w:rPr>
-                <w:rFonts w:ascii="Times New Roman" w:hAnsi="Times New Roman" w:cs="Times New Roman"/>
-                <w:sz w:val="24"/>
-                <w:szCs w:val="24"/>
-                <w:lang w:val="en-US"/>
-              </w:rPr>
-            </w:pPr>
-            <w:r>
-              <w:rPr>
-                <w:rFonts w:ascii="Times New Roman" w:hAnsi="Times New Roman" w:cs="Times New Roman"/>
-                <w:sz w:val="24"/>
-                <w:szCs w:val="24"/>
-                <w:lang w:val="en-US"/>
-              </w:rPr>
-              <w:t>+15785287128515645454454454545888455575455</w:t>
-            </w:r>
-          </w:p>
-          <w:p>
-            <w:pPr>
-              <w:rPr>
-                <w:rFonts w:ascii="Times New Roman" w:eastAsia="Calibri" w:hAnsi="Times New Roman" w:cs="Times New Roman"/>
-                <w:color w:val="000000" w:themeColor="text1"/>
-                <w:sz w:val="24"/>
-                <w:szCs w:val="24"/>
-              </w:rPr>
-            </w:pPr>
+                <w:lang w:val="en-US"/>
+              </w:rPr>
+              <w:t>+123.45 E +01</w:t>
+            </w:r>
+          </w:p>
+          <w:p>
+            <w:pPr>
+              <w:rPr>
+                <w:rFonts w:ascii="Times New Roman" w:hAnsi="Times New Roman" w:cs="Times New Roman"/>
+                <w:sz w:val="24"/>
+                <w:szCs w:val="24"/>
+                <w:lang w:val="en-US"/>
+              </w:rPr>
+            </w:pPr>
+            <w:r>
+              <w:rPr>
+                <w:rFonts w:ascii="Times New Roman" w:hAnsi="Times New Roman" w:cs="Times New Roman"/>
+                <w:sz w:val="24"/>
+                <w:szCs w:val="24"/>
+                <w:lang w:val="en-US"/>
+              </w:rPr>
+              <w:t>-1</w:t>
+            </w:r>
           </w:p>
         </w:tc>
         <w:tc>
@@ -4532,19 +4378,17 @@
             <w:pPr>
               <w:rPr>
                 <w:rFonts w:ascii="Times New Roman" w:eastAsia="Calibri" w:hAnsi="Times New Roman" w:cs="Times New Roman"/>
-                <w:color w:val="000000" w:themeColor="text1"/>
-                <w:sz w:val="24"/>
-                <w:szCs w:val="24"/>
-              </w:rPr>
-            </w:pPr>
-            <w:r>
-              <w:rPr>
-                <w:rFonts w:ascii="Times New Roman" w:hAnsi="Times New Roman" w:cs="Times New Roman"/>
-                <w:sz w:val="24"/>
-                <w:szCs w:val="24"/>
-                <w:lang w:val="en-US"/>
-              </w:rPr>
-              <w:t>Too long multiplier!</w:t>
+                <w:sz w:val="24"/>
+                <w:lang w:val="en-US"/>
+              </w:rPr>
+            </w:pPr>
+            <w:r>
+              <w:rPr>
+                <w:rFonts w:ascii="Times New Roman" w:eastAsia="Calibri" w:hAnsi="Times New Roman" w:cs="Times New Roman"/>
+                <w:sz w:val="24"/>
+                <w:lang w:val="en-US"/>
+              </w:rPr>
+              <w:t>-0.12345 E +00004</w:t>
             </w:r>
           </w:p>
         </w:tc>
@@ -4555,21 +4399,564 @@
           <w:p>
             <w:pPr>
               <w:rPr>
-                <w:rFonts w:ascii="Times New Roman" w:eastAsia="Calibri" w:hAnsi="Times New Roman" w:cs="Times New Roman"/>
-                <w:color w:val="000000" w:themeColor="text1"/>
-                <w:sz w:val="24"/>
-                <w:szCs w:val="24"/>
-              </w:rPr>
-            </w:pPr>
-            <w:r>
-              <w:rPr>
-                <w:rFonts w:ascii="Times New Roman" w:eastAsia="Calibri" w:hAnsi="Times New Roman" w:cs="Times New Roman"/>
-                <w:color w:val="000000" w:themeColor="text1"/>
-                <w:sz w:val="24"/>
-                <w:szCs w:val="24"/>
-              </w:rPr>
-              <w:t>Слишком длинный множитель</w:t>
-            </w:r>
+                <w:rFonts w:ascii="Times New Roman" w:hAnsi="Times New Roman" w:cs="Times New Roman"/>
+                <w:color w:val="000000" w:themeColor="text1"/>
+                <w:sz w:val="24"/>
+                <w:szCs w:val="24"/>
+                <w:lang w:eastAsia="ja-JP"/>
+              </w:rPr>
+            </w:pPr>
+            <w:r>
+              <w:rPr>
+                <w:rFonts w:ascii="Times New Roman" w:hAnsi="Times New Roman" w:cs="Times New Roman"/>
+                <w:color w:val="000000" w:themeColor="text1"/>
+                <w:sz w:val="24"/>
+                <w:szCs w:val="24"/>
+                <w:lang w:eastAsia="ja-JP"/>
+              </w:rPr>
+              <w:t>Деление на -1</w:t>
+            </w:r>
+          </w:p>
+        </w:tc>
+      </w:tr>
+      <w:tr>
+        <w:tc>
+          <w:tcPr>
+            <w:tcW w:w="2235" w:type="dxa"/>
+          </w:tcPr>
+          <w:p>
+            <w:pPr>
+              <w:rPr>
+                <w:rFonts w:ascii="Times New Roman" w:hAnsi="Times New Roman" w:cs="Times New Roman"/>
+                <w:sz w:val="24"/>
+                <w:szCs w:val="24"/>
+                <w:lang w:val="en-US"/>
+              </w:rPr>
+            </w:pPr>
+            <w:r>
+              <w:rPr>
+                <w:rFonts w:ascii="Times New Roman" w:hAnsi="Times New Roman" w:cs="Times New Roman"/>
+                <w:sz w:val="24"/>
+                <w:szCs w:val="24"/>
+              </w:rPr>
+              <w:t xml:space="preserve">+0.25 </w:t>
+            </w:r>
+            <w:r>
+              <w:rPr>
+                <w:rFonts w:ascii="Times New Roman" w:hAnsi="Times New Roman" w:cs="Times New Roman"/>
+                <w:sz w:val="24"/>
+                <w:szCs w:val="24"/>
+                <w:lang w:val="en-US"/>
+              </w:rPr>
+              <w:t>E +01</w:t>
+            </w:r>
+          </w:p>
+          <w:p>
+            <w:pPr>
+              <w:rPr>
+                <w:rFonts w:ascii="Times New Roman" w:hAnsi="Times New Roman" w:cs="Times New Roman"/>
+                <w:sz w:val="24"/>
+                <w:szCs w:val="24"/>
+                <w:lang w:val="en-US"/>
+              </w:rPr>
+            </w:pPr>
+            <w:r>
+              <w:rPr>
+                <w:rFonts w:ascii="Times New Roman" w:hAnsi="Times New Roman" w:cs="Times New Roman"/>
+                <w:sz w:val="24"/>
+                <w:szCs w:val="24"/>
+                <w:lang w:val="en-US"/>
+              </w:rPr>
+              <w:t>100</w:t>
+            </w:r>
+          </w:p>
+        </w:tc>
+        <w:tc>
+          <w:tcPr>
+            <w:tcW w:w="3782" w:type="dxa"/>
+          </w:tcPr>
+          <w:p>
+            <w:pPr>
+              <w:rPr>
+                <w:rFonts w:ascii="Times New Roman" w:eastAsia="Calibri" w:hAnsi="Times New Roman" w:cs="Times New Roman"/>
+                <w:sz w:val="24"/>
+                <w:lang w:val="en-US"/>
+              </w:rPr>
+            </w:pPr>
+            <w:r>
+              <w:rPr>
+                <w:rFonts w:ascii="Times New Roman" w:eastAsia="Calibri" w:hAnsi="Times New Roman" w:cs="Times New Roman"/>
+                <w:sz w:val="24"/>
+                <w:lang w:val="en-US"/>
+              </w:rPr>
+              <w:t>+0.25 E -00001</w:t>
+            </w:r>
+          </w:p>
+        </w:tc>
+        <w:tc>
+          <w:tcPr>
+            <w:tcW w:w="3009" w:type="dxa"/>
+          </w:tcPr>
+          <w:p>
+            <w:pPr>
+              <w:rPr>
+                <w:rFonts w:ascii="Times New Roman" w:hAnsi="Times New Roman" w:cs="Times New Roman"/>
+                <w:color w:val="000000" w:themeColor="text1"/>
+                <w:sz w:val="24"/>
+                <w:szCs w:val="24"/>
+                <w:lang w:eastAsia="ja-JP"/>
+              </w:rPr>
+            </w:pPr>
+            <w:r>
+              <w:rPr>
+                <w:rFonts w:ascii="Times New Roman" w:hAnsi="Times New Roman" w:cs="Times New Roman"/>
+                <w:color w:val="000000" w:themeColor="text1"/>
+                <w:sz w:val="24"/>
+                <w:szCs w:val="24"/>
+                <w:lang w:eastAsia="ja-JP"/>
+              </w:rPr>
+              <w:t>Порядок меняет знак</w:t>
+            </w:r>
+          </w:p>
+          <w:p>
+            <w:pPr>
+              <w:rPr>
+                <w:rFonts w:ascii="Times New Roman" w:hAnsi="Times New Roman" w:cs="Times New Roman"/>
+                <w:color w:val="000000" w:themeColor="text1"/>
+                <w:sz w:val="24"/>
+                <w:szCs w:val="24"/>
+                <w:lang w:eastAsia="ja-JP"/>
+              </w:rPr>
+            </w:pPr>
+            <w:r>
+              <w:rPr>
+                <w:rFonts w:ascii="Times New Roman" w:hAnsi="Times New Roman" w:cs="Times New Roman"/>
+                <w:color w:val="000000" w:themeColor="text1"/>
+                <w:sz w:val="24"/>
+                <w:szCs w:val="24"/>
+                <w:lang w:val="en-US" w:eastAsia="ja-JP"/>
+              </w:rPr>
+              <w:t xml:space="preserve">c + </w:t>
+            </w:r>
+            <w:r>
+              <w:rPr>
+                <w:rFonts w:ascii="Times New Roman" w:hAnsi="Times New Roman" w:cs="Times New Roman"/>
+                <w:color w:val="000000" w:themeColor="text1"/>
+                <w:sz w:val="24"/>
+                <w:szCs w:val="24"/>
+                <w:lang w:eastAsia="ja-JP"/>
+              </w:rPr>
+              <w:t>на -</w:t>
+            </w:r>
+          </w:p>
+        </w:tc>
+      </w:tr>
+      <w:tr>
+        <w:tc>
+          <w:tcPr>
+            <w:tcW w:w="2235" w:type="dxa"/>
+          </w:tcPr>
+          <w:p>
+            <w:pPr>
+              <w:rPr>
+                <w:rFonts w:ascii="Times New Roman" w:hAnsi="Times New Roman" w:cs="Times New Roman"/>
+                <w:sz w:val="24"/>
+                <w:szCs w:val="24"/>
+                <w:lang w:val="en-US"/>
+              </w:rPr>
+            </w:pPr>
+            <w:r>
+              <w:rPr>
+                <w:rFonts w:ascii="Times New Roman" w:hAnsi="Times New Roman" w:cs="Times New Roman"/>
+                <w:sz w:val="24"/>
+                <w:szCs w:val="24"/>
+              </w:rPr>
+              <w:t xml:space="preserve">+0.25 </w:t>
+            </w:r>
+            <w:r>
+              <w:rPr>
+                <w:rFonts w:ascii="Times New Roman" w:hAnsi="Times New Roman" w:cs="Times New Roman"/>
+                <w:sz w:val="24"/>
+                <w:szCs w:val="24"/>
+                <w:lang w:val="en-US"/>
+              </w:rPr>
+              <w:t>E +01</w:t>
+            </w:r>
+          </w:p>
+          <w:p>
+            <w:pPr>
+              <w:rPr>
+                <w:rFonts w:ascii="Times New Roman" w:hAnsi="Times New Roman" w:cs="Times New Roman"/>
+                <w:sz w:val="24"/>
+                <w:szCs w:val="24"/>
+              </w:rPr>
+            </w:pPr>
+            <w:r>
+              <w:rPr>
+                <w:rFonts w:ascii="Times New Roman" w:hAnsi="Times New Roman" w:cs="Times New Roman"/>
+                <w:sz w:val="24"/>
+                <w:szCs w:val="24"/>
+                <w:lang w:val="en-US"/>
+              </w:rPr>
+              <w:t>10</w:t>
+            </w:r>
+          </w:p>
+        </w:tc>
+        <w:tc>
+          <w:tcPr>
+            <w:tcW w:w="3782" w:type="dxa"/>
+          </w:tcPr>
+          <w:p>
+            <w:pPr>
+              <w:rPr>
+                <w:rFonts w:ascii="Times New Roman" w:eastAsia="Calibri" w:hAnsi="Times New Roman" w:cs="Times New Roman"/>
+                <w:sz w:val="24"/>
+                <w:lang w:val="en-US"/>
+              </w:rPr>
+            </w:pPr>
+            <w:r>
+              <w:rPr>
+                <w:rFonts w:ascii="Times New Roman" w:eastAsia="Calibri" w:hAnsi="Times New Roman" w:cs="Times New Roman"/>
+                <w:sz w:val="24"/>
+                <w:lang w:val="en-US"/>
+              </w:rPr>
+              <w:t>+0.25 E -00000</w:t>
+            </w:r>
+          </w:p>
+        </w:tc>
+        <w:tc>
+          <w:tcPr>
+            <w:tcW w:w="3009" w:type="dxa"/>
+          </w:tcPr>
+          <w:p>
+            <w:pPr>
+              <w:rPr>
+                <w:rFonts w:ascii="Times New Roman" w:hAnsi="Times New Roman" w:cs="Times New Roman"/>
+                <w:color w:val="000000" w:themeColor="text1"/>
+                <w:sz w:val="24"/>
+                <w:szCs w:val="24"/>
+                <w:lang w:eastAsia="ja-JP"/>
+              </w:rPr>
+            </w:pPr>
+            <w:r>
+              <w:rPr>
+                <w:rFonts w:ascii="Times New Roman" w:hAnsi="Times New Roman" w:cs="Times New Roman"/>
+                <w:color w:val="000000" w:themeColor="text1"/>
+                <w:sz w:val="24"/>
+                <w:szCs w:val="24"/>
+                <w:lang w:eastAsia="ja-JP"/>
+              </w:rPr>
+              <w:t xml:space="preserve">Порядок </w:t>
+            </w:r>
+            <w:r>
+              <w:rPr>
+                <w:rFonts w:ascii="Times New Roman" w:hAnsi="Times New Roman" w:cs="Times New Roman"/>
+                <w:color w:val="000000" w:themeColor="text1"/>
+                <w:sz w:val="24"/>
+                <w:szCs w:val="24"/>
+                <w:lang w:eastAsia="ja-JP"/>
+              </w:rPr>
+              <w:t>становится нулевым</w:t>
+            </w:r>
+          </w:p>
+        </w:tc>
+      </w:tr>
+      <w:tr>
+        <w:tc>
+          <w:tcPr>
+            <w:tcW w:w="2235" w:type="dxa"/>
+          </w:tcPr>
+          <w:p>
+            <w:pPr>
+              <w:rPr>
+                <w:rFonts w:ascii="Times New Roman" w:hAnsi="Times New Roman" w:cs="Times New Roman"/>
+                <w:sz w:val="24"/>
+                <w:szCs w:val="24"/>
+                <w:lang w:val="en-US"/>
+              </w:rPr>
+            </w:pPr>
+            <w:r>
+              <w:rPr>
+                <w:rFonts w:ascii="Times New Roman" w:hAnsi="Times New Roman" w:cs="Times New Roman"/>
+                <w:sz w:val="24"/>
+                <w:szCs w:val="24"/>
+              </w:rPr>
+              <w:t xml:space="preserve">+2 </w:t>
+            </w:r>
+            <w:r>
+              <w:rPr>
+                <w:rFonts w:ascii="Times New Roman" w:hAnsi="Times New Roman" w:cs="Times New Roman"/>
+                <w:sz w:val="24"/>
+                <w:szCs w:val="24"/>
+                <w:lang w:val="en-US"/>
+              </w:rPr>
+              <w:t>E +00</w:t>
+            </w:r>
+          </w:p>
+          <w:p>
+            <w:pPr>
+              <w:rPr>
+                <w:rFonts w:ascii="Times New Roman" w:hAnsi="Times New Roman" w:cs="Times New Roman"/>
+                <w:sz w:val="24"/>
+                <w:szCs w:val="24"/>
+                <w:lang w:val="en-US"/>
+              </w:rPr>
+            </w:pPr>
+            <w:r>
+              <w:rPr>
+                <w:rFonts w:ascii="Times New Roman" w:hAnsi="Times New Roman" w:cs="Times New Roman"/>
+                <w:sz w:val="24"/>
+                <w:szCs w:val="24"/>
+                <w:lang w:val="en-US"/>
+              </w:rPr>
+              <w:t>.3</w:t>
+            </w:r>
+          </w:p>
+        </w:tc>
+        <w:tc>
+          <w:tcPr>
+            <w:tcW w:w="3782" w:type="dxa"/>
+          </w:tcPr>
+          <w:p>
+            <w:pPr>
+              <w:rPr>
+                <w:rFonts w:ascii="Times New Roman" w:eastAsia="Calibri" w:hAnsi="Times New Roman" w:cs="Times New Roman"/>
+                <w:sz w:val="24"/>
+                <w:lang w:val="en-US"/>
+              </w:rPr>
+            </w:pPr>
+            <w:r>
+              <w:rPr>
+                <w:rFonts w:ascii="Times New Roman" w:eastAsia="Calibri" w:hAnsi="Times New Roman" w:cs="Times New Roman"/>
+                <w:sz w:val="24"/>
+              </w:rPr>
+              <w:t xml:space="preserve">+0.666666666666666666666666666667 </w:t>
+            </w:r>
+            <w:r>
+              <w:rPr>
+                <w:rFonts w:ascii="Times New Roman" w:eastAsia="Calibri" w:hAnsi="Times New Roman" w:cs="Times New Roman"/>
+                <w:sz w:val="24"/>
+                <w:lang w:val="en-US"/>
+              </w:rPr>
+              <w:t>E -00000</w:t>
+            </w:r>
+          </w:p>
+        </w:tc>
+        <w:tc>
+          <w:tcPr>
+            <w:tcW w:w="3009" w:type="dxa"/>
+          </w:tcPr>
+          <w:p>
+            <w:pPr>
+              <w:rPr>
+                <w:rFonts w:ascii="Times New Roman" w:hAnsi="Times New Roman" w:cs="Times New Roman"/>
+                <w:color w:val="000000" w:themeColor="text1"/>
+                <w:sz w:val="24"/>
+                <w:szCs w:val="24"/>
+                <w:lang w:eastAsia="ja-JP"/>
+              </w:rPr>
+            </w:pPr>
+            <w:r>
+              <w:rPr>
+                <w:rFonts w:ascii="Times New Roman" w:hAnsi="Times New Roman" w:cs="Times New Roman"/>
+                <w:color w:val="000000" w:themeColor="text1"/>
+                <w:sz w:val="24"/>
+                <w:szCs w:val="24"/>
+                <w:lang w:eastAsia="ja-JP"/>
+              </w:rPr>
+              <w:t xml:space="preserve">После деления необходимо округление (доп. цифра </w:t>
+            </w:r>
+            <w:r>
+              <w:rPr>
+                <w:rFonts w:ascii="Times New Roman" w:hAnsi="Times New Roman" w:cs="Times New Roman"/>
+                <w:color w:val="000000" w:themeColor="text1"/>
+                <w:sz w:val="24"/>
+                <w:szCs w:val="24"/>
+                <w:lang w:eastAsia="ja-JP"/>
+              </w:rPr>
+              <w:t>&gt;</w:t>
+            </w:r>
+            <w:r>
+              <w:rPr>
+                <w:rFonts w:ascii="Times New Roman" w:hAnsi="Times New Roman" w:cs="Times New Roman"/>
+                <w:color w:val="000000" w:themeColor="text1"/>
+                <w:sz w:val="24"/>
+                <w:szCs w:val="24"/>
+                <w:lang w:eastAsia="ja-JP"/>
+              </w:rPr>
+              <w:t xml:space="preserve"> 4)</w:t>
+            </w:r>
+          </w:p>
+        </w:tc>
+      </w:tr>
+      <w:tr>
+        <w:tc>
+          <w:tcPr>
+            <w:tcW w:w="2235" w:type="dxa"/>
+          </w:tcPr>
+          <w:p>
+            <w:pPr>
+              <w:rPr>
+                <w:rFonts w:ascii="Times New Roman" w:hAnsi="Times New Roman" w:cs="Times New Roman"/>
+                <w:sz w:val="24"/>
+                <w:szCs w:val="24"/>
+                <w:lang w:val="en-US"/>
+              </w:rPr>
+            </w:pPr>
+            <w:r>
+              <w:rPr>
+                <w:rFonts w:ascii="Times New Roman" w:hAnsi="Times New Roman" w:cs="Times New Roman"/>
+                <w:sz w:val="24"/>
+                <w:szCs w:val="24"/>
+              </w:rPr>
+              <w:t xml:space="preserve">12 </w:t>
+            </w:r>
+            <w:r>
+              <w:rPr>
+                <w:rFonts w:ascii="Times New Roman" w:hAnsi="Times New Roman" w:cs="Times New Roman"/>
+                <w:sz w:val="24"/>
+                <w:szCs w:val="24"/>
+                <w:lang w:val="en-US"/>
+              </w:rPr>
+              <w:t>E +00</w:t>
+            </w:r>
+          </w:p>
+          <w:p>
+            <w:pPr>
+              <w:rPr>
+                <w:rFonts w:ascii="Times New Roman" w:hAnsi="Times New Roman" w:cs="Times New Roman"/>
+                <w:sz w:val="24"/>
+                <w:szCs w:val="24"/>
+              </w:rPr>
+            </w:pPr>
+            <w:r>
+              <w:rPr>
+                <w:rFonts w:ascii="Times New Roman" w:hAnsi="Times New Roman" w:cs="Times New Roman"/>
+                <w:sz w:val="24"/>
+                <w:szCs w:val="24"/>
+                <w:lang w:val="en-US"/>
+              </w:rPr>
+              <w:t>.3</w:t>
+            </w:r>
+          </w:p>
+        </w:tc>
+        <w:tc>
+          <w:tcPr>
+            <w:tcW w:w="3782" w:type="dxa"/>
+          </w:tcPr>
+          <w:p>
+            <w:pPr>
+              <w:rPr>
+                <w:rFonts w:ascii="Times New Roman" w:eastAsia="Calibri" w:hAnsi="Times New Roman" w:cs="Times New Roman"/>
+                <w:sz w:val="24"/>
+              </w:rPr>
+            </w:pPr>
+            <w:r>
+              <w:rPr>
+                <w:rFonts w:ascii="Times New Roman" w:eastAsia="Calibri" w:hAnsi="Times New Roman" w:cs="Times New Roman"/>
+                <w:sz w:val="24"/>
+              </w:rPr>
+              <w:t xml:space="preserve">+0.333333333333333333333333333333 </w:t>
+            </w:r>
+            <w:r>
+              <w:rPr>
+                <w:rFonts w:ascii="Times New Roman" w:eastAsia="Calibri" w:hAnsi="Times New Roman" w:cs="Times New Roman"/>
+                <w:sz w:val="24"/>
+                <w:lang w:val="en-US"/>
+              </w:rPr>
+              <w:t>E -00000</w:t>
+            </w:r>
+          </w:p>
+        </w:tc>
+        <w:tc>
+          <w:tcPr>
+            <w:tcW w:w="3009" w:type="dxa"/>
+          </w:tcPr>
+          <w:p>
+            <w:pPr>
+              <w:rPr>
+                <w:rFonts w:ascii="Times New Roman" w:hAnsi="Times New Roman" w:cs="Times New Roman"/>
+                <w:color w:val="000000" w:themeColor="text1"/>
+                <w:sz w:val="24"/>
+                <w:szCs w:val="24"/>
+                <w:lang w:eastAsia="ja-JP"/>
+              </w:rPr>
+            </w:pPr>
+            <w:r>
+              <w:rPr>
+                <w:rFonts w:ascii="Times New Roman" w:hAnsi="Times New Roman" w:cs="Times New Roman"/>
+                <w:color w:val="000000" w:themeColor="text1"/>
+                <w:sz w:val="24"/>
+                <w:szCs w:val="24"/>
+                <w:lang w:eastAsia="ja-JP"/>
+              </w:rPr>
+              <w:t xml:space="preserve">После деления округление не нужно (доп. цифра </w:t>
+            </w:r>
+            <w:r>
+              <w:rPr>
+                <w:rFonts w:ascii="Times New Roman" w:hAnsi="Times New Roman" w:cs="Times New Roman"/>
+                <w:color w:val="000000" w:themeColor="text1"/>
+                <w:sz w:val="24"/>
+                <w:szCs w:val="24"/>
+                <w:lang w:eastAsia="ja-JP"/>
+              </w:rPr>
+              <w:t>&lt;= 4</w:t>
+            </w:r>
+            <w:r>
+              <w:rPr>
+                <w:rFonts w:ascii="Times New Roman" w:hAnsi="Times New Roman" w:cs="Times New Roman"/>
+                <w:color w:val="000000" w:themeColor="text1"/>
+                <w:sz w:val="24"/>
+                <w:szCs w:val="24"/>
+                <w:lang w:eastAsia="ja-JP"/>
+              </w:rPr>
+              <w:t>)</w:t>
+            </w:r>
+          </w:p>
+        </w:tc>
+      </w:tr>
+      <w:tr>
+        <w:tc>
+          <w:tcPr>
+            <w:tcW w:w="2235" w:type="dxa"/>
+          </w:tcPr>
+          <w:p>
+            <w:pPr>
+              <w:rPr>
+                <w:rFonts w:ascii="Times New Roman" w:hAnsi="Times New Roman" w:cs="Times New Roman"/>
+                <w:sz w:val="24"/>
+                <w:szCs w:val="24"/>
+              </w:rPr>
+            </w:pPr>
+          </w:p>
+        </w:tc>
+        <w:tc>
+          <w:tcPr>
+            <w:tcW w:w="3782" w:type="dxa"/>
+          </w:tcPr>
+          <w:p>
+            <w:pPr>
+              <w:rPr>
+                <w:rFonts w:ascii="Times New Roman" w:eastAsia="Calibri" w:hAnsi="Times New Roman" w:cs="Times New Roman"/>
+                <w:sz w:val="24"/>
+              </w:rPr>
+            </w:pPr>
+          </w:p>
+        </w:tc>
+        <w:tc>
+          <w:tcPr>
+            <w:tcW w:w="3009" w:type="dxa"/>
+          </w:tcPr>
+          <w:p>
+            <w:pPr>
+              <w:rPr>
+                <w:rFonts w:ascii="Times New Roman" w:hAnsi="Times New Roman" w:cs="Times New Roman"/>
+                <w:color w:val="000000" w:themeColor="text1"/>
+                <w:sz w:val="24"/>
+                <w:szCs w:val="24"/>
+                <w:lang w:eastAsia="ja-JP"/>
+              </w:rPr>
+            </w:pPr>
           </w:p>
         </w:tc>
       </w:tr>
@@ -4587,6 +4974,8 @@
       <w:pPr>
         <w:rPr>
           <w:rFonts w:ascii="Times New Roman" w:eastAsia="Calibri" w:hAnsi="Times New Roman" w:cs="Times New Roman"/>
+          <w:b/>
+          <w:i/>
           <w:color w:val="000000" w:themeColor="text1"/>
           <w:sz w:val="32"/>
           <w:szCs w:val="27"/>
@@ -4607,66 +4996,331 @@
     <w:p>
       <w:pPr>
         <w:rPr>
-          <w:rFonts w:ascii="Times New Roman" w:hAnsi="Times New Roman" w:cs="Times New Roman"/>
-          <w:sz w:val="28"/>
-          <w:szCs w:val="27"/>
-        </w:rPr>
-      </w:pPr>
-    </w:p>
-    <w:p>
-      <w:pPr>
-        <w:rPr>
-          <w:rFonts w:ascii="Times New Roman" w:hAnsi="Times New Roman" w:cs="Times New Roman"/>
-          <w:sz w:val="28"/>
-          <w:szCs w:val="27"/>
-        </w:rPr>
-      </w:pPr>
-      <w:r>
-        <w:rPr>
-          <w:rFonts w:ascii="Times New Roman" w:hAnsi="Times New Roman" w:cs="Times New Roman"/>
-          <w:sz w:val="28"/>
-          <w:szCs w:val="27"/>
-        </w:rPr>
-        <w:t>5) Выводы</w:t>
-      </w:r>
-    </w:p>
-    <w:p>
-      <w:pPr>
-        <w:rPr>
-          <w:rFonts w:ascii="Times New Roman" w:hAnsi="Times New Roman" w:cs="Times New Roman"/>
-          <w:sz w:val="28"/>
-          <w:szCs w:val="27"/>
-        </w:rPr>
-      </w:pPr>
-      <w:r>
-        <w:rPr>
-          <w:rFonts w:ascii="Times New Roman" w:hAnsi="Times New Roman" w:cs="Times New Roman"/>
-          <w:sz w:val="28"/>
-          <w:szCs w:val="27"/>
-        </w:rPr>
-        <w:t xml:space="preserve">Из данной лабораторной работы можно сделать вывод, что для работы с большими числами необходимо использовать массивы, так как </w:t>
-      </w:r>
-      <w:proofErr w:type="gramStart"/>
-      <w:r>
-        <w:rPr>
-          <w:rFonts w:ascii="Times New Roman" w:hAnsi="Times New Roman" w:cs="Times New Roman"/>
-          <w:sz w:val="28"/>
-          <w:szCs w:val="27"/>
-        </w:rPr>
-        <w:t>в  памяти</w:t>
-      </w:r>
-      <w:proofErr w:type="gramEnd"/>
-      <w:r>
-        <w:rPr>
-          <w:rFonts w:ascii="Times New Roman" w:hAnsi="Times New Roman" w:cs="Times New Roman"/>
-          <w:sz w:val="28"/>
-          <w:szCs w:val="27"/>
-        </w:rPr>
-        <w:t xml:space="preserve"> компьютера такое число не может быть представлено.</w:t>
-      </w:r>
-    </w:p>
-    <w:p>
-      <w:pPr>
+          <w:rFonts w:ascii="Times New Roman" w:eastAsia="Calibri" w:hAnsi="Times New Roman" w:cs="Times New Roman"/>
+          <w:color w:val="000000" w:themeColor="text1"/>
+          <w:sz w:val="28"/>
+          <w:szCs w:val="24"/>
+        </w:rPr>
+      </w:pPr>
+      <w:r>
+        <w:rPr>
+          <w:rFonts w:ascii="Times New Roman" w:eastAsia="Calibri" w:hAnsi="Times New Roman" w:cs="Times New Roman"/>
+          <w:color w:val="000000" w:themeColor="text1"/>
+          <w:sz w:val="28"/>
+          <w:szCs w:val="24"/>
+        </w:rPr>
+        <w:t>Для хранения больших чисел используются массивы.</w:t>
+      </w:r>
+    </w:p>
+    <w:p>
+      <w:pPr>
+        <w:rPr>
+          <w:rFonts w:ascii="Times New Roman" w:eastAsia="Calibri" w:hAnsi="Times New Roman" w:cs="Times New Roman"/>
+          <w:color w:val="000000" w:themeColor="text1"/>
+          <w:sz w:val="28"/>
+          <w:szCs w:val="24"/>
+        </w:rPr>
+      </w:pPr>
+      <w:r>
+        <w:rPr>
+          <w:rFonts w:ascii="Times New Roman" w:eastAsia="Calibri" w:hAnsi="Times New Roman" w:cs="Times New Roman"/>
+          <w:color w:val="000000" w:themeColor="text1"/>
+          <w:sz w:val="28"/>
+          <w:szCs w:val="24"/>
+        </w:rPr>
+        <w:t>Массив вещественного числа:</w:t>
+      </w:r>
+    </w:p>
+    <w:p>
+      <w:pPr>
+        <w:pStyle w:val="a3"/>
+        <w:numPr>
+          <w:ilvl w:val="0"/>
+          <w:numId w:val="12"/>
+        </w:numPr>
+        <w:rPr>
+          <w:rFonts w:ascii="Times New Roman" w:eastAsia="Calibri" w:hAnsi="Times New Roman" w:cs="Times New Roman"/>
+          <w:color w:val="000000" w:themeColor="text1"/>
+          <w:sz w:val="28"/>
+          <w:szCs w:val="24"/>
+        </w:rPr>
+      </w:pPr>
+      <w:r>
+        <w:rPr>
+          <w:rFonts w:ascii="Times New Roman" w:eastAsia="Calibri" w:hAnsi="Times New Roman" w:cs="Times New Roman"/>
+          <w:color w:val="000000" w:themeColor="text1"/>
+          <w:sz w:val="28"/>
+          <w:szCs w:val="24"/>
+        </w:rPr>
+        <w:t>Кол-во элементов – 32</w:t>
+      </w:r>
+    </w:p>
+    <w:p>
+      <w:pPr>
+        <w:pStyle w:val="a3"/>
+        <w:numPr>
+          <w:ilvl w:val="0"/>
+          <w:numId w:val="12"/>
+        </w:numPr>
+        <w:rPr>
+          <w:rFonts w:ascii="Times New Roman" w:eastAsia="Calibri" w:hAnsi="Times New Roman" w:cs="Times New Roman"/>
+          <w:color w:val="000000" w:themeColor="text1"/>
+          <w:sz w:val="28"/>
+          <w:szCs w:val="24"/>
+        </w:rPr>
+      </w:pPr>
+      <w:r>
+        <w:rPr>
+          <w:rFonts w:ascii="Times New Roman" w:eastAsia="Calibri" w:hAnsi="Times New Roman" w:cs="Times New Roman"/>
+          <w:color w:val="000000" w:themeColor="text1"/>
+          <w:sz w:val="28"/>
+          <w:szCs w:val="24"/>
+        </w:rPr>
+        <w:t>Первые 30 элементов – цифры нормализованного числа</w:t>
+      </w:r>
+    </w:p>
+    <w:p>
+      <w:pPr>
+        <w:pStyle w:val="a3"/>
+        <w:numPr>
+          <w:ilvl w:val="0"/>
+          <w:numId w:val="12"/>
+        </w:numPr>
+        <w:rPr>
+          <w:rFonts w:ascii="Times New Roman" w:eastAsia="Calibri" w:hAnsi="Times New Roman" w:cs="Times New Roman"/>
+          <w:color w:val="000000" w:themeColor="text1"/>
+          <w:sz w:val="28"/>
+          <w:szCs w:val="24"/>
+        </w:rPr>
+      </w:pPr>
+      <w:r>
+        <w:rPr>
+          <w:rFonts w:ascii="Times New Roman" w:eastAsia="Calibri" w:hAnsi="Times New Roman" w:cs="Times New Roman"/>
+          <w:color w:val="000000" w:themeColor="text1"/>
+          <w:sz w:val="28"/>
+          <w:szCs w:val="24"/>
+        </w:rPr>
+        <w:t xml:space="preserve">31ый элемент – знак числа (коды символов </w:t>
+      </w:r>
+      <w:r>
+        <w:rPr>
+          <w:rFonts w:ascii="Times New Roman" w:eastAsia="Calibri" w:hAnsi="Times New Roman" w:cs="Times New Roman"/>
+          <w:color w:val="000000" w:themeColor="text1"/>
+          <w:sz w:val="28"/>
+          <w:szCs w:val="24"/>
+        </w:rPr>
+        <w:t xml:space="preserve">‘+’ </w:t>
+      </w:r>
+      <w:r>
+        <w:rPr>
+          <w:rFonts w:ascii="Times New Roman" w:eastAsia="Calibri" w:hAnsi="Times New Roman" w:cs="Times New Roman"/>
+          <w:color w:val="000000" w:themeColor="text1"/>
+          <w:sz w:val="28"/>
+          <w:szCs w:val="24"/>
+        </w:rPr>
+        <w:t xml:space="preserve">или </w:t>
+      </w:r>
+      <w:r>
+        <w:rPr>
+          <w:rFonts w:ascii="Times New Roman" w:eastAsia="Calibri" w:hAnsi="Times New Roman" w:cs="Times New Roman"/>
+          <w:color w:val="000000" w:themeColor="text1"/>
+          <w:sz w:val="28"/>
+          <w:szCs w:val="24"/>
+        </w:rPr>
+        <w:t>‘-‘</w:t>
+      </w:r>
+      <w:r>
+        <w:rPr>
+          <w:rFonts w:ascii="Times New Roman" w:eastAsia="Calibri" w:hAnsi="Times New Roman" w:cs="Times New Roman"/>
+          <w:color w:val="000000" w:themeColor="text1"/>
+          <w:sz w:val="28"/>
+          <w:szCs w:val="24"/>
+        </w:rPr>
+        <w:t>)</w:t>
+      </w:r>
+    </w:p>
+    <w:p>
+      <w:pPr>
+        <w:pStyle w:val="a3"/>
+        <w:numPr>
+          <w:ilvl w:val="0"/>
+          <w:numId w:val="12"/>
+        </w:numPr>
+        <w:rPr>
+          <w:rFonts w:ascii="Times New Roman" w:eastAsia="Calibri" w:hAnsi="Times New Roman" w:cs="Times New Roman"/>
+          <w:color w:val="000000" w:themeColor="text1"/>
+          <w:sz w:val="28"/>
+          <w:szCs w:val="24"/>
+        </w:rPr>
+      </w:pPr>
+      <w:r>
+        <w:rPr>
+          <w:rFonts w:ascii="Times New Roman" w:eastAsia="Calibri" w:hAnsi="Times New Roman" w:cs="Times New Roman"/>
+          <w:color w:val="000000" w:themeColor="text1"/>
+          <w:sz w:val="28"/>
+          <w:szCs w:val="24"/>
+        </w:rPr>
+        <w:t>32ой элемент – позиция десятичной точки (используется при чтении)</w:t>
+      </w:r>
+    </w:p>
+    <w:p>
+      <w:pPr>
+        <w:rPr>
+          <w:rFonts w:ascii="Times New Roman" w:eastAsia="Calibri" w:hAnsi="Times New Roman" w:cs="Times New Roman"/>
+          <w:color w:val="000000" w:themeColor="text1"/>
+          <w:sz w:val="28"/>
+          <w:szCs w:val="24"/>
+        </w:rPr>
+      </w:pPr>
+      <w:r>
+        <w:rPr>
+          <w:rFonts w:ascii="Times New Roman" w:eastAsia="Calibri" w:hAnsi="Times New Roman" w:cs="Times New Roman"/>
+          <w:color w:val="000000" w:themeColor="text1"/>
+          <w:sz w:val="28"/>
+          <w:szCs w:val="24"/>
+        </w:rPr>
+        <w:t>Массив целого числа:</w:t>
+      </w:r>
+    </w:p>
+    <w:p>
+      <w:pPr>
+        <w:pStyle w:val="a3"/>
+        <w:numPr>
+          <w:ilvl w:val="0"/>
+          <w:numId w:val="13"/>
+        </w:numPr>
+        <w:rPr>
+          <w:rFonts w:ascii="Times New Roman" w:eastAsia="Calibri" w:hAnsi="Times New Roman" w:cs="Times New Roman"/>
+          <w:color w:val="000000" w:themeColor="text1"/>
+          <w:sz w:val="28"/>
+          <w:szCs w:val="24"/>
+        </w:rPr>
+      </w:pPr>
+      <w:r>
+        <w:rPr>
+          <w:rFonts w:ascii="Times New Roman" w:eastAsia="Calibri" w:hAnsi="Times New Roman" w:cs="Times New Roman"/>
+          <w:color w:val="000000" w:themeColor="text1"/>
+          <w:sz w:val="28"/>
+          <w:szCs w:val="24"/>
+        </w:rPr>
+        <w:t>Кол-во элементов – 31</w:t>
+      </w:r>
+    </w:p>
+    <w:p>
+      <w:pPr>
+        <w:pStyle w:val="a3"/>
+        <w:numPr>
+          <w:ilvl w:val="0"/>
+          <w:numId w:val="13"/>
+        </w:numPr>
+        <w:rPr>
+          <w:rFonts w:ascii="Times New Roman" w:eastAsia="Calibri" w:hAnsi="Times New Roman" w:cs="Times New Roman"/>
+          <w:color w:val="000000" w:themeColor="text1"/>
+          <w:sz w:val="28"/>
+          <w:szCs w:val="24"/>
+        </w:rPr>
+      </w:pPr>
+      <w:r>
+        <w:rPr>
+          <w:rFonts w:ascii="Times New Roman" w:eastAsia="Calibri" w:hAnsi="Times New Roman" w:cs="Times New Roman"/>
+          <w:color w:val="000000" w:themeColor="text1"/>
+          <w:sz w:val="28"/>
+          <w:szCs w:val="24"/>
+        </w:rPr>
+        <w:t>Первые 30 элементов – цифры целого числа</w:t>
+      </w:r>
+    </w:p>
+    <w:p>
+      <w:pPr>
+        <w:pStyle w:val="a3"/>
+        <w:numPr>
+          <w:ilvl w:val="0"/>
+          <w:numId w:val="13"/>
+        </w:numPr>
+        <w:rPr>
+          <w:rFonts w:ascii="Times New Roman" w:eastAsia="Calibri" w:hAnsi="Times New Roman" w:cs="Times New Roman"/>
+          <w:color w:val="000000" w:themeColor="text1"/>
+          <w:sz w:val="28"/>
+          <w:szCs w:val="24"/>
+        </w:rPr>
+      </w:pPr>
+      <w:r>
+        <w:rPr>
+          <w:rFonts w:ascii="Times New Roman" w:eastAsia="Calibri" w:hAnsi="Times New Roman" w:cs="Times New Roman"/>
+          <w:color w:val="000000" w:themeColor="text1"/>
+          <w:sz w:val="28"/>
+          <w:szCs w:val="24"/>
+        </w:rPr>
+        <w:t xml:space="preserve">31ый элемент – знак числа (коды символов </w:t>
+      </w:r>
+      <w:r>
+        <w:rPr>
+          <w:rFonts w:ascii="Times New Roman" w:eastAsia="Calibri" w:hAnsi="Times New Roman" w:cs="Times New Roman"/>
+          <w:color w:val="000000" w:themeColor="text1"/>
+          <w:sz w:val="28"/>
+          <w:szCs w:val="24"/>
+        </w:rPr>
+        <w:t xml:space="preserve">‘+’ </w:t>
+      </w:r>
+      <w:r>
+        <w:rPr>
+          <w:rFonts w:ascii="Times New Roman" w:eastAsia="Calibri" w:hAnsi="Times New Roman" w:cs="Times New Roman"/>
+          <w:color w:val="000000" w:themeColor="text1"/>
+          <w:sz w:val="28"/>
+          <w:szCs w:val="24"/>
+        </w:rPr>
+        <w:t xml:space="preserve">или </w:t>
+      </w:r>
+      <w:r>
+        <w:rPr>
+          <w:rFonts w:ascii="Times New Roman" w:eastAsia="Calibri" w:hAnsi="Times New Roman" w:cs="Times New Roman"/>
+          <w:color w:val="000000" w:themeColor="text1"/>
+          <w:sz w:val="28"/>
+          <w:szCs w:val="24"/>
+        </w:rPr>
+        <w:t>‘-‘</w:t>
+      </w:r>
+      <w:r>
+        <w:rPr>
+          <w:rFonts w:ascii="Times New Roman" w:eastAsia="Calibri" w:hAnsi="Times New Roman" w:cs="Times New Roman"/>
+          <w:color w:val="000000" w:themeColor="text1"/>
+          <w:sz w:val="28"/>
+          <w:szCs w:val="24"/>
+        </w:rPr>
+        <w:t>)</w:t>
+      </w:r>
+    </w:p>
+    <w:p>
+      <w:pPr>
+        <w:rPr>
+          <w:rFonts w:ascii="Times New Roman" w:eastAsia="Calibri" w:hAnsi="Times New Roman" w:cs="Times New Roman"/>
+          <w:color w:val="000000" w:themeColor="text1"/>
+          <w:sz w:val="28"/>
+          <w:szCs w:val="24"/>
+        </w:rPr>
+      </w:pPr>
+      <w:r>
+        <w:rPr>
+          <w:rFonts w:ascii="Times New Roman" w:eastAsia="Calibri" w:hAnsi="Times New Roman" w:cs="Times New Roman"/>
+          <w:color w:val="000000" w:themeColor="text1"/>
+          <w:sz w:val="28"/>
+          <w:szCs w:val="24"/>
+        </w:rPr>
+        <w:t>Результат представляет из себя массив вещественного числа.</w:t>
+      </w:r>
+    </w:p>
+    <w:p>
+      <w:pPr>
+        <w:rPr>
+          <w:rFonts w:ascii="Times New Roman" w:eastAsia="Calibri" w:hAnsi="Times New Roman" w:cs="Times New Roman"/>
+          <w:b/>
+          <w:i/>
+          <w:color w:val="000000" w:themeColor="text1"/>
+          <w:sz w:val="32"/>
+          <w:szCs w:val="24"/>
+        </w:rPr>
+      </w:pPr>
+      <w:r>
         <w:rPr>
           <w:rFonts w:ascii="Times New Roman" w:hAnsi="Times New Roman" w:cs="Times New Roman"/>
           <w:b/>
@@ -4674,6 +5328,33 @@
           <w:sz w:val="32"/>
           <w:szCs w:val="27"/>
         </w:rPr>
+        <w:t>Выводы</w:t>
+      </w:r>
+    </w:p>
+    <w:p>
+      <w:pPr>
+        <w:rPr>
+          <w:rFonts w:ascii="Times New Roman" w:hAnsi="Times New Roman" w:cs="Times New Roman"/>
+          <w:sz w:val="28"/>
+          <w:szCs w:val="27"/>
+        </w:rPr>
+      </w:pPr>
+      <w:r>
+        <w:rPr>
+          <w:rFonts w:ascii="Times New Roman" w:hAnsi="Times New Roman" w:cs="Times New Roman"/>
+          <w:sz w:val="28"/>
+          <w:szCs w:val="27"/>
+        </w:rPr>
+        <w:t>По выполнении данной лабораторной работы, можно сделать вывод о том, что для выполнения длинной арифметики следует использовать массивы для записи цифр числа, а для выполнения операций использовать поразрядные методы вычисления («столбиком» и «уголком»).</w:t>
+      </w:r>
+    </w:p>
+    <w:p>
+      <w:pPr>
+        <w:rPr>
+          <w:rFonts w:ascii="Times New Roman" w:hAnsi="Times New Roman" w:cs="Times New Roman"/>
+          <w:sz w:val="28"/>
+          <w:szCs w:val="27"/>
+        </w:rPr>
       </w:pPr>
       <w:r>
         <w:rPr>
@@ -4683,6 +5364,7 @@
           <w:sz w:val="32"/>
           <w:szCs w:val="27"/>
         </w:rPr>
+        <w:lastRenderedPageBreak/>
         <w:t>Ответы на вопросы</w:t>
       </w:r>
     </w:p>
@@ -4709,22 +5391,182 @@
     <w:p>
       <w:pPr>
         <w:pStyle w:val="a3"/>
-        <w:numPr>
-          <w:ilvl w:val="0"/>
-          <w:numId w:val="1"/>
-        </w:numPr>
-        <w:rPr>
-          <w:rFonts w:ascii="Times New Roman" w:hAnsi="Times New Roman" w:cs="Times New Roman"/>
-          <w:sz w:val="28"/>
-        </w:rPr>
-      </w:pPr>
-      <w:r>
-        <w:rPr>
-          <w:rFonts w:ascii="Times New Roman" w:hAnsi="Times New Roman" w:cs="Times New Roman"/>
-          <w:sz w:val="28"/>
-        </w:rPr>
-        <w:t xml:space="preserve">Какова возможная точность представления чисел, чем она определяется? </w:t>
-      </w:r>
+        <w:rPr>
+          <w:rFonts w:ascii="Times New Roman" w:hAnsi="Times New Roman" w:cs="Times New Roman"/>
+          <w:sz w:val="24"/>
+        </w:rPr>
+      </w:pPr>
+      <w:r>
+        <w:rPr>
+          <w:rFonts w:ascii="Times New Roman" w:hAnsi="Times New Roman" w:cs="Times New Roman"/>
+          <w:sz w:val="24"/>
+        </w:rPr>
+        <w:t>Возможный диапазон чисел, представляемых в ПК, зависит от архитектуры самой машины. Так, для 32-разрядной машины диапазоном целых чисел является [-2</w:t>
+      </w:r>
+      <w:r>
+        <w:rPr>
+          <w:rFonts w:ascii="Times New Roman" w:hAnsi="Times New Roman" w:cs="Times New Roman"/>
+          <w:sz w:val="24"/>
+          <w:vertAlign w:val="superscript"/>
+        </w:rPr>
+        <w:t>32</w:t>
+      </w:r>
+      <w:r>
+        <w:rPr>
+          <w:rFonts w:ascii="Times New Roman" w:hAnsi="Times New Roman" w:cs="Times New Roman"/>
+          <w:sz w:val="24"/>
+        </w:rPr>
+        <w:t xml:space="preserve"> ; </w:t>
+      </w:r>
+      <w:r>
+        <w:rPr>
+          <w:rFonts w:ascii="Times New Roman" w:hAnsi="Times New Roman" w:cs="Times New Roman"/>
+          <w:sz w:val="24"/>
+        </w:rPr>
+        <w:t>2</w:t>
+      </w:r>
+      <w:r>
+        <w:rPr>
+          <w:rFonts w:ascii="Times New Roman" w:hAnsi="Times New Roman" w:cs="Times New Roman"/>
+          <w:sz w:val="24"/>
+          <w:vertAlign w:val="superscript"/>
+        </w:rPr>
+        <w:t>32</w:t>
+      </w:r>
+      <w:r>
+        <w:rPr>
+          <w:rFonts w:ascii="Times New Roman" w:hAnsi="Times New Roman" w:cs="Times New Roman"/>
+          <w:sz w:val="24"/>
+        </w:rPr>
+        <w:t xml:space="preserve"> – 1</w:t>
+      </w:r>
+      <w:r>
+        <w:rPr>
+          <w:rFonts w:ascii="Times New Roman" w:hAnsi="Times New Roman" w:cs="Times New Roman"/>
+          <w:sz w:val="24"/>
+        </w:rPr>
+        <w:t>], а для 64</w:t>
+      </w:r>
+      <w:r>
+        <w:rPr>
+          <w:rFonts w:ascii="Times New Roman" w:hAnsi="Times New Roman" w:cs="Times New Roman"/>
+          <w:sz w:val="24"/>
+        </w:rPr>
+        <w:t>-разрядной машины</w:t>
+      </w:r>
+      <w:r>
+        <w:rPr>
+          <w:rFonts w:ascii="Times New Roman" w:hAnsi="Times New Roman" w:cs="Times New Roman"/>
+          <w:sz w:val="24"/>
+        </w:rPr>
+        <w:t xml:space="preserve"> - </w:t>
+      </w:r>
+      <w:r>
+        <w:rPr>
+          <w:rFonts w:ascii="Times New Roman" w:hAnsi="Times New Roman" w:cs="Times New Roman"/>
+          <w:sz w:val="24"/>
+        </w:rPr>
+        <w:t>[-2</w:t>
+      </w:r>
+      <w:r>
+        <w:rPr>
+          <w:rFonts w:ascii="Times New Roman" w:hAnsi="Times New Roman" w:cs="Times New Roman"/>
+          <w:sz w:val="24"/>
+          <w:vertAlign w:val="superscript"/>
+        </w:rPr>
+        <w:t>64</w:t>
+      </w:r>
+      <w:r>
+        <w:rPr>
+          <w:rFonts w:ascii="Times New Roman" w:hAnsi="Times New Roman" w:cs="Times New Roman"/>
+          <w:sz w:val="24"/>
+        </w:rPr>
+        <w:t xml:space="preserve"> ; 2</w:t>
+      </w:r>
+      <w:r>
+        <w:rPr>
+          <w:rFonts w:ascii="Times New Roman" w:hAnsi="Times New Roman" w:cs="Times New Roman"/>
+          <w:sz w:val="24"/>
+          <w:vertAlign w:val="superscript"/>
+        </w:rPr>
+        <w:t>64</w:t>
+      </w:r>
+      <w:r>
+        <w:rPr>
+          <w:rFonts w:ascii="Times New Roman" w:hAnsi="Times New Roman" w:cs="Times New Roman"/>
+          <w:sz w:val="24"/>
+        </w:rPr>
+        <w:t xml:space="preserve"> – 1]</w:t>
+      </w:r>
+      <w:r>
+        <w:rPr>
+          <w:rFonts w:ascii="Times New Roman" w:hAnsi="Times New Roman" w:cs="Times New Roman"/>
+          <w:sz w:val="24"/>
+        </w:rPr>
+        <w:t>.</w:t>
+      </w:r>
+    </w:p>
+    <w:p>
+      <w:pPr>
+        <w:pStyle w:val="a3"/>
+        <w:rPr>
+          <w:rFonts w:ascii="Times New Roman" w:hAnsi="Times New Roman" w:cs="Times New Roman"/>
+          <w:sz w:val="24"/>
+        </w:rPr>
+      </w:pPr>
+      <w:r>
+        <w:rPr>
+          <w:rFonts w:ascii="Times New Roman" w:hAnsi="Times New Roman" w:cs="Times New Roman"/>
+          <w:sz w:val="24"/>
+        </w:rPr>
+        <w:t xml:space="preserve">Для вещественных чисел максимально возможное число разрядов составляет 52 под хранение мантиссы и 11 под разряд. Соответственно диапазон следующий: </w:t>
+      </w:r>
+      <w:r>
+        <w:rPr>
+          <w:rFonts w:ascii="Times New Roman" w:hAnsi="Times New Roman" w:cs="Times New Roman"/>
+          <w:sz w:val="24"/>
+        </w:rPr>
+        <w:t xml:space="preserve">[3.6 </w:t>
+      </w:r>
+      <w:r>
+        <w:rPr>
+          <w:rFonts w:ascii="Times New Roman" w:hAnsi="Times New Roman" w:cs="Times New Roman"/>
+          <w:sz w:val="24"/>
+          <w:lang w:val="en-US"/>
+        </w:rPr>
+        <w:t>E</w:t>
+      </w:r>
+      <w:r>
+        <w:rPr>
+          <w:rFonts w:ascii="Times New Roman" w:hAnsi="Times New Roman" w:cs="Times New Roman"/>
+          <w:sz w:val="24"/>
+        </w:rPr>
+        <w:t xml:space="preserve"> –4951; 1.1 </w:t>
+      </w:r>
+      <w:r>
+        <w:rPr>
+          <w:rFonts w:ascii="Times New Roman" w:hAnsi="Times New Roman" w:cs="Times New Roman"/>
+          <w:sz w:val="24"/>
+          <w:lang w:val="en-US"/>
+        </w:rPr>
+        <w:t>E</w:t>
+      </w:r>
+      <w:r>
+        <w:rPr>
+          <w:rFonts w:ascii="Times New Roman" w:hAnsi="Times New Roman" w:cs="Times New Roman"/>
+          <w:sz w:val="24"/>
+        </w:rPr>
+        <w:t xml:space="preserve"> +4932]</w:t>
+      </w:r>
+    </w:p>
+    <w:p>
+      <w:pPr>
+        <w:pStyle w:val="a3"/>
+        <w:rPr>
+          <w:rFonts w:ascii="Times New Roman" w:hAnsi="Times New Roman" w:cs="Times New Roman"/>
+          <w:sz w:val="28"/>
+        </w:rPr>
+      </w:pPr>
     </w:p>
     <w:p>
       <w:pPr>
@@ -4743,7 +5585,32 @@
           <w:rFonts w:ascii="Times New Roman" w:hAnsi="Times New Roman" w:cs="Times New Roman"/>
           <w:sz w:val="28"/>
         </w:rPr>
-        <w:t xml:space="preserve">Какие стандартные операции возможны над числами? </w:t>
+        <w:t xml:space="preserve">Какова возможная точность представления чисел, чем она определяется? </w:t>
+      </w:r>
+      <w:r>
+        <w:rPr>
+          <w:rFonts w:ascii="Times New Roman" w:hAnsi="Times New Roman" w:cs="Times New Roman"/>
+          <w:sz w:val="28"/>
+        </w:rPr>
+        <w:tab/>
+      </w:r>
+    </w:p>
+    <w:p>
+      <w:pPr>
+        <w:pStyle w:val="a3"/>
+        <w:rPr>
+          <w:rFonts w:ascii="Times New Roman" w:hAnsi="Times New Roman" w:cs="Times New Roman"/>
+          <w:sz w:val="24"/>
+          <w:szCs w:val="24"/>
+        </w:rPr>
+      </w:pPr>
+      <w:r>
+        <w:rPr>
+          <w:rFonts w:ascii="Times New Roman" w:hAnsi="Times New Roman" w:cs="Times New Roman"/>
+          <w:sz w:val="24"/>
+          <w:szCs w:val="24"/>
+        </w:rPr>
+        <w:t>Как правило, до 20 разрядов мантиссы. Определяется архитектурой машины</w:t>
       </w:r>
     </w:p>
     <w:p>
@@ -4763,7 +5630,62 @@
           <w:rFonts w:ascii="Times New Roman" w:hAnsi="Times New Roman" w:cs="Times New Roman"/>
           <w:sz w:val="28"/>
         </w:rPr>
-        <w:t xml:space="preserve">Какой тип данных может выбрать программист, если обрабатываемые числа превышают возможный диапазон представления чисел в ПК? </w:t>
+        <w:t>Какие стандартные</w:t>
+      </w:r>
+      <w:r>
+        <w:rPr>
+          <w:rFonts w:ascii="Times New Roman" w:hAnsi="Times New Roman" w:cs="Times New Roman"/>
+          <w:sz w:val="28"/>
+        </w:rPr>
+        <w:t xml:space="preserve"> операции возможны над числами?</w:t>
+      </w:r>
+    </w:p>
+    <w:p>
+      <w:pPr>
+        <w:pStyle w:val="a3"/>
+        <w:rPr>
+          <w:rFonts w:ascii="Times New Roman" w:hAnsi="Times New Roman" w:cs="Times New Roman"/>
+          <w:sz w:val="28"/>
+        </w:rPr>
+      </w:pPr>
+      <w:r>
+        <w:rPr>
+          <w:rFonts w:ascii="Times New Roman" w:hAnsi="Times New Roman" w:cs="Times New Roman"/>
+          <w:sz w:val="24"/>
+        </w:rPr>
+        <w:t>Арифметические: сложение, вычитание, умножение, деление</w:t>
+      </w:r>
+    </w:p>
+    <w:p>
+      <w:pPr>
+        <w:pStyle w:val="a3"/>
+        <w:rPr>
+          <w:rFonts w:ascii="Times New Roman" w:hAnsi="Times New Roman" w:cs="Times New Roman"/>
+          <w:sz w:val="24"/>
+        </w:rPr>
+      </w:pPr>
+      <w:r>
+        <w:rPr>
+          <w:rFonts w:ascii="Times New Roman" w:hAnsi="Times New Roman" w:cs="Times New Roman"/>
+          <w:sz w:val="24"/>
+        </w:rPr>
+        <w:t>Операции сравнения</w:t>
+      </w:r>
+    </w:p>
+    <w:p>
+      <w:pPr>
+        <w:pStyle w:val="a3"/>
+        <w:rPr>
+          <w:rFonts w:ascii="Times New Roman" w:hAnsi="Times New Roman" w:cs="Times New Roman"/>
+          <w:sz w:val="24"/>
+        </w:rPr>
+      </w:pPr>
+      <w:r>
+        <w:rPr>
+          <w:rFonts w:ascii="Times New Roman" w:hAnsi="Times New Roman" w:cs="Times New Roman"/>
+          <w:sz w:val="24"/>
+        </w:rPr>
+        <w:t>Логические</w:t>
       </w:r>
     </w:p>
     <w:p>
@@ -4783,8 +5705,62 @@
           <w:rFonts w:ascii="Times New Roman" w:hAnsi="Times New Roman" w:cs="Times New Roman"/>
           <w:sz w:val="28"/>
         </w:rPr>
+        <w:t xml:space="preserve">Какой тип данных может выбрать программист, если обрабатываемые числа превышают возможный диапазон представления чисел в ПК? </w:t>
+      </w:r>
+    </w:p>
+    <w:p>
+      <w:pPr>
+        <w:pStyle w:val="a3"/>
+        <w:rPr>
+          <w:rFonts w:ascii="Times New Roman" w:hAnsi="Times New Roman" w:cs="Times New Roman"/>
+          <w:sz w:val="24"/>
+        </w:rPr>
+      </w:pPr>
+      <w:r>
+        <w:rPr>
+          <w:rFonts w:ascii="Times New Roman" w:hAnsi="Times New Roman" w:cs="Times New Roman"/>
+          <w:sz w:val="24"/>
+        </w:rPr>
+        <w:t>Массив целых или символов для записи цифр числа</w:t>
+      </w:r>
+    </w:p>
+    <w:p>
+      <w:pPr>
+        <w:pStyle w:val="a3"/>
+        <w:numPr>
+          <w:ilvl w:val="0"/>
+          <w:numId w:val="1"/>
+        </w:numPr>
+        <w:rPr>
+          <w:rFonts w:ascii="Times New Roman" w:hAnsi="Times New Roman" w:cs="Times New Roman"/>
+          <w:sz w:val="28"/>
+        </w:rPr>
+      </w:pPr>
+      <w:r>
+        <w:rPr>
+          <w:rFonts w:ascii="Times New Roman" w:hAnsi="Times New Roman" w:cs="Times New Roman"/>
+          <w:sz w:val="28"/>
+        </w:rPr>
         <w:t xml:space="preserve">Как можно осуществить операции над числами, выходящими за рамки машинного представления? </w:t>
       </w:r>
+    </w:p>
+    <w:p>
+      <w:pPr>
+        <w:pStyle w:val="a3"/>
+        <w:rPr>
+          <w:rFonts w:ascii="Times New Roman" w:hAnsi="Times New Roman" w:cs="Times New Roman"/>
+          <w:sz w:val="24"/>
+        </w:rPr>
+      </w:pPr>
+      <w:r>
+        <w:rPr>
+          <w:rFonts w:ascii="Times New Roman" w:hAnsi="Times New Roman" w:cs="Times New Roman"/>
+          <w:sz w:val="24"/>
+        </w:rPr>
+        <w:t>Следует выполнять поразрядные операции сложения и вычитания, которые применяются в алгоритмах сложения, вычитания, умножения и деления.</w:t>
+      </w:r>
+      <w:bookmarkStart w:id="0" w:name="_GoBack"/>
+      <w:bookmarkEnd w:id="0"/>
     </w:p>
     <w:sectPr>
       <w:pgSz w:w="11906" w:h="16838"/>
@@ -4797,8 +5773,94 @@
 </file>
 
 <file path=word/numbering.xml><?xml version="1.0" encoding="utf-8"?>
-<w:numbering xmlns:wpc="http://schemas.microsoft.com/office/word/2010/wordprocessingCanvas" xmlns:cx="http://schemas.microsoft.com/office/drawing/2014/chartex" xmlns:cx1="http://schemas.microsoft.com/office/drawing/2015/9/8/chartex" xmlns:cx2="http://schemas.microsoft.com/office/drawing/2015/10/21/chartex" xmlns:cx3="http://schemas.microsoft.com/office/drawing/2016/5/9/chartex" xmlns:cx4="http://schemas.microsoft.com/office/drawing/2016/5/10/chartex" xmlns:cx5="http://schemas.microsoft.com/office/drawing/2016/5/11/chartex" xmlns:cx6="http://schemas.microsoft.com/office/drawing/2016/5/12/chartex" xmlns:cx7="http://schemas.microsoft.com/office/drawing/2016/5/13/chartex" xmlns:cx8="http://schemas.microsoft.com/office/drawing/2016/5/14/chartex" xmlns:mc="http://schemas.openxmlformats.org/markup-compatibility/2006" xmlns:aink="http://schemas.microsoft.com/office/drawing/2016/ink" xmlns:am3d="http://schemas.microsoft.com/office/drawing/2017/model3d" xmlns:o="urn:schemas-microsoft-com:office:office" xmlns:r="http://schemas.openxmlformats.org/officeDocument/2006/relationships" xmlns:m="http://schemas.openxmlformats.org/officeDocument/2006/math" xmlns:v="urn:schemas-microsoft-com:vml" xmlns:wp14="http://schemas.microsoft.com/office/word/2010/wordprocessingDrawing" xmlns:wp="http://schemas.openxmlformats.org/drawingml/2006/wordprocessingDrawing" xmlns:w10="urn:schemas-microsoft-com:office:word" xmlns:w="http://schemas.openxmlformats.org/wordprocessingml/2006/main" xmlns:w14="http://schemas.microsoft.com/office/word/2010/wordml" xmlns:w15="http://schemas.microsoft.com/office/word/2012/wordml" xmlns:w16cid="http://schemas.microsoft.com/office/word/2016/wordml/cid" xmlns:w16se="http://schemas.microsoft.com/office/word/2015/wordml/symex" xmlns:wpg="http://schemas.microsoft.com/office/word/2010/wordprocessingGroup" xmlns:wpi="http://schemas.microsoft.com/office/word/2010/wordprocessingInk" xmlns:wne="http://schemas.microsoft.com/office/word/2006/wordml" xmlns:wps="http://schemas.microsoft.com/office/word/2010/wordprocessingShape" mc:Ignorable="w14 w15 w16se w16cid wp14">
-  <w:abstractNum w:abstractNumId="0" w15:restartNumberingAfterBreak="0">
+<w:numbering xmlns:wpc="http://schemas.microsoft.com/office/word/2010/wordprocessingCanvas" xmlns:mc="http://schemas.openxmlformats.org/markup-compatibility/2006" xmlns:o="urn:schemas-microsoft-com:office:office" xmlns:r="http://schemas.openxmlformats.org/officeDocument/2006/relationships" xmlns:m="http://schemas.openxmlformats.org/officeDocument/2006/math" xmlns:v="urn:schemas-microsoft-com:vml" xmlns:wp14="http://schemas.microsoft.com/office/word/2010/wordprocessingDrawing" xmlns:wp="http://schemas.openxmlformats.org/drawingml/2006/wordprocessingDrawing" xmlns:w10="urn:schemas-microsoft-com:office:word" xmlns:w="http://schemas.openxmlformats.org/wordprocessingml/2006/main" xmlns:w14="http://schemas.microsoft.com/office/word/2010/wordml" xmlns:w15="http://schemas.microsoft.com/office/word/2012/wordml" xmlns:wpg="http://schemas.microsoft.com/office/word/2010/wordprocessingGroup" xmlns:wpi="http://schemas.microsoft.com/office/word/2010/wordprocessingInk" xmlns:wne="http://schemas.microsoft.com/office/word/2006/wordml" xmlns:wps="http://schemas.microsoft.com/office/word/2010/wordprocessingShape" mc:Ignorable="w14 w15 wp14">
+  <w:abstractNum w:abstractNumId="0">
+    <w:nsid w:val="071554A3"/>
+    <w:multiLevelType w:val="hybridMultilevel"/>
+    <w:tmpl w:val="5FB286BA"/>
+    <w:lvl w:ilvl="0" w:tplc="0419000F">
+      <w:start w:val="1"/>
+      <w:numFmt w:val="decimal"/>
+      <w:lvlText w:val="%1."/>
+      <w:lvlJc w:val="left"/>
+      <w:pPr>
+        <w:ind w:left="720" w:hanging="360"/>
+      </w:pPr>
+    </w:lvl>
+    <w:lvl w:ilvl="1" w:tplc="04190019" w:tentative="1">
+      <w:start w:val="1"/>
+      <w:numFmt w:val="lowerLetter"/>
+      <w:lvlText w:val="%2."/>
+      <w:lvlJc w:val="left"/>
+      <w:pPr>
+        <w:ind w:left="1440" w:hanging="360"/>
+      </w:pPr>
+    </w:lvl>
+    <w:lvl w:ilvl="2" w:tplc="0419001B" w:tentative="1">
+      <w:start w:val="1"/>
+      <w:numFmt w:val="lowerRoman"/>
+      <w:lvlText w:val="%3."/>
+      <w:lvlJc w:val="right"/>
+      <w:pPr>
+        <w:ind w:left="2160" w:hanging="180"/>
+      </w:pPr>
+    </w:lvl>
+    <w:lvl w:ilvl="3" w:tplc="0419000F" w:tentative="1">
+      <w:start w:val="1"/>
+      <w:numFmt w:val="decimal"/>
+      <w:lvlText w:val="%4."/>
+      <w:lvlJc w:val="left"/>
+      <w:pPr>
+        <w:ind w:left="2880" w:hanging="360"/>
+      </w:pPr>
+    </w:lvl>
+    <w:lvl w:ilvl="4" w:tplc="04190019" w:tentative="1">
+      <w:start w:val="1"/>
+      <w:numFmt w:val="lowerLetter"/>
+      <w:lvlText w:val="%5."/>
+      <w:lvlJc w:val="left"/>
+      <w:pPr>
+        <w:ind w:left="3600" w:hanging="360"/>
+      </w:pPr>
+    </w:lvl>
+    <w:lvl w:ilvl="5" w:tplc="0419001B" w:tentative="1">
+      <w:start w:val="1"/>
+      <w:numFmt w:val="lowerRoman"/>
+      <w:lvlText w:val="%6."/>
+      <w:lvlJc w:val="right"/>
+      <w:pPr>
+        <w:ind w:left="4320" w:hanging="180"/>
+      </w:pPr>
+    </w:lvl>
+    <w:lvl w:ilvl="6" w:tplc="0419000F" w:tentative="1">
+      <w:start w:val="1"/>
+      <w:numFmt w:val="decimal"/>
+      <w:lvlText w:val="%7."/>
+      <w:lvlJc w:val="left"/>
+      <w:pPr>
+        <w:ind w:left="5040" w:hanging="360"/>
+      </w:pPr>
+    </w:lvl>
+    <w:lvl w:ilvl="7" w:tplc="04190019" w:tentative="1">
+      <w:start w:val="1"/>
+      <w:numFmt w:val="lowerLetter"/>
+      <w:lvlText w:val="%8."/>
+      <w:lvlJc w:val="left"/>
+      <w:pPr>
+        <w:ind w:left="5760" w:hanging="360"/>
+      </w:pPr>
+    </w:lvl>
+    <w:lvl w:ilvl="8" w:tplc="0419001B" w:tentative="1">
+      <w:start w:val="1"/>
+      <w:numFmt w:val="lowerRoman"/>
+      <w:lvlText w:val="%9."/>
+      <w:lvlJc w:val="right"/>
+      <w:pPr>
+        <w:ind w:left="6480" w:hanging="180"/>
+      </w:pPr>
+    </w:lvl>
+  </w:abstractNum>
+  <w:abstractNum w:abstractNumId="1">
     <w:nsid w:val="0A2E4318"/>
     <w:multiLevelType w:val="hybridMultilevel"/>
     <w:tmpl w:val="61242E08"/>
@@ -4911,7 +5973,7 @@
       </w:rPr>
     </w:lvl>
   </w:abstractNum>
-  <w:abstractNum w:abstractNumId="1" w15:restartNumberingAfterBreak="0">
+  <w:abstractNum w:abstractNumId="2">
     <w:nsid w:val="0BAE3B05"/>
     <w:multiLevelType w:val="hybridMultilevel"/>
     <w:tmpl w:val="F2E042A0"/>
@@ -4997,7 +6059,7 @@
       </w:pPr>
     </w:lvl>
   </w:abstractNum>
-  <w:abstractNum w:abstractNumId="2" w15:restartNumberingAfterBreak="0">
+  <w:abstractNum w:abstractNumId="3">
     <w:nsid w:val="1B6245AA"/>
     <w:multiLevelType w:val="hybridMultilevel"/>
     <w:tmpl w:val="A58A25D8"/>
@@ -5110,7 +6172,120 @@
       </w:rPr>
     </w:lvl>
   </w:abstractNum>
-  <w:abstractNum w:abstractNumId="3" w15:restartNumberingAfterBreak="0">
+  <w:abstractNum w:abstractNumId="4">
+    <w:nsid w:val="221703C0"/>
+    <w:multiLevelType w:val="hybridMultilevel"/>
+    <w:tmpl w:val="14D21EC6"/>
+    <w:lvl w:ilvl="0" w:tplc="04190001">
+      <w:start w:val="1"/>
+      <w:numFmt w:val="bullet"/>
+      <w:lvlText w:val=""/>
+      <w:lvlJc w:val="left"/>
+      <w:pPr>
+        <w:ind w:left="720" w:hanging="360"/>
+      </w:pPr>
+      <w:rPr>
+        <w:rFonts w:ascii="Symbol" w:hAnsi="Symbol" w:hint="default"/>
+      </w:rPr>
+    </w:lvl>
+    <w:lvl w:ilvl="1" w:tplc="04190003" w:tentative="1">
+      <w:start w:val="1"/>
+      <w:numFmt w:val="bullet"/>
+      <w:lvlText w:val="o"/>
+      <w:lvlJc w:val="left"/>
+      <w:pPr>
+        <w:ind w:left="1440" w:hanging="360"/>
+      </w:pPr>
+      <w:rPr>
+        <w:rFonts w:ascii="Courier New" w:hAnsi="Courier New" w:cs="Courier New" w:hint="default"/>
+      </w:rPr>
+    </w:lvl>
+    <w:lvl w:ilvl="2" w:tplc="04190005" w:tentative="1">
+      <w:start w:val="1"/>
+      <w:numFmt w:val="bullet"/>
+      <w:lvlText w:val=""/>
+      <w:lvlJc w:val="left"/>
+      <w:pPr>
+        <w:ind w:left="2160" w:hanging="360"/>
+      </w:pPr>
+      <w:rPr>
+        <w:rFonts w:ascii="Wingdings" w:hAnsi="Wingdings" w:hint="default"/>
+      </w:rPr>
+    </w:lvl>
+    <w:lvl w:ilvl="3" w:tplc="04190001" w:tentative="1">
+      <w:start w:val="1"/>
+      <w:numFmt w:val="bullet"/>
+      <w:lvlText w:val=""/>
+      <w:lvlJc w:val="left"/>
+      <w:pPr>
+        <w:ind w:left="2880" w:hanging="360"/>
+      </w:pPr>
+      <w:rPr>
+        <w:rFonts w:ascii="Symbol" w:hAnsi="Symbol" w:hint="default"/>
+      </w:rPr>
+    </w:lvl>
+    <w:lvl w:ilvl="4" w:tplc="04190003" w:tentative="1">
+      <w:start w:val="1"/>
+      <w:numFmt w:val="bullet"/>
+      <w:lvlText w:val="o"/>
+      <w:lvlJc w:val="left"/>
+      <w:pPr>
+        <w:ind w:left="3600" w:hanging="360"/>
+      </w:pPr>
+      <w:rPr>
+        <w:rFonts w:ascii="Courier New" w:hAnsi="Courier New" w:cs="Courier New" w:hint="default"/>
+      </w:rPr>
+    </w:lvl>
+    <w:lvl w:ilvl="5" w:tplc="04190005" w:tentative="1">
+      <w:start w:val="1"/>
+      <w:numFmt w:val="bullet"/>
+      <w:lvlText w:val=""/>
+      <w:lvlJc w:val="left"/>
+      <w:pPr>
+        <w:ind w:left="4320" w:hanging="360"/>
+      </w:pPr>
+      <w:rPr>
+        <w:rFonts w:ascii="Wingdings" w:hAnsi="Wingdings" w:hint="default"/>
+      </w:rPr>
+    </w:lvl>
+    <w:lvl w:ilvl="6" w:tplc="04190001" w:tentative="1">
+      <w:start w:val="1"/>
+      <w:numFmt w:val="bullet"/>
+      <w:lvlText w:val=""/>
+      <w:lvlJc w:val="left"/>
+      <w:pPr>
+        <w:ind w:left="5040" w:hanging="360"/>
+      </w:pPr>
+      <w:rPr>
+        <w:rFonts w:ascii="Symbol" w:hAnsi="Symbol" w:hint="default"/>
+      </w:rPr>
+    </w:lvl>
+    <w:lvl w:ilvl="7" w:tplc="04190003" w:tentative="1">
+      <w:start w:val="1"/>
+      <w:numFmt w:val="bullet"/>
+      <w:lvlText w:val="o"/>
+      <w:lvlJc w:val="left"/>
+      <w:pPr>
+        <w:ind w:left="5760" w:hanging="360"/>
+      </w:pPr>
+      <w:rPr>
+        <w:rFonts w:ascii="Courier New" w:hAnsi="Courier New" w:cs="Courier New" w:hint="default"/>
+      </w:rPr>
+    </w:lvl>
+    <w:lvl w:ilvl="8" w:tplc="04190005" w:tentative="1">
+      <w:start w:val="1"/>
+      <w:numFmt w:val="bullet"/>
+      <w:lvlText w:val=""/>
+      <w:lvlJc w:val="left"/>
+      <w:pPr>
+        <w:ind w:left="6480" w:hanging="360"/>
+      </w:pPr>
+      <w:rPr>
+        <w:rFonts w:ascii="Wingdings" w:hAnsi="Wingdings" w:hint="default"/>
+      </w:rPr>
+    </w:lvl>
+  </w:abstractNum>
+  <w:abstractNum w:abstractNumId="5">
     <w:nsid w:val="2B7B4559"/>
     <w:multiLevelType w:val="hybridMultilevel"/>
     <w:tmpl w:val="730C1398"/>
@@ -5223,7 +6398,7 @@
       </w:rPr>
     </w:lvl>
   </w:abstractNum>
-  <w:abstractNum w:abstractNumId="4" w15:restartNumberingAfterBreak="0">
+  <w:abstractNum w:abstractNumId="6">
     <w:nsid w:val="35280F56"/>
     <w:multiLevelType w:val="hybridMultilevel"/>
     <w:tmpl w:val="F86C07CC"/>
@@ -5309,7 +6484,7 @@
       </w:pPr>
     </w:lvl>
   </w:abstractNum>
-  <w:abstractNum w:abstractNumId="5" w15:restartNumberingAfterBreak="0">
+  <w:abstractNum w:abstractNumId="7">
     <w:nsid w:val="36552444"/>
     <w:multiLevelType w:val="hybridMultilevel"/>
     <w:tmpl w:val="F71C81AC"/>
@@ -5422,7 +6597,7 @@
       </w:rPr>
     </w:lvl>
   </w:abstractNum>
-  <w:abstractNum w:abstractNumId="6" w15:restartNumberingAfterBreak="0">
+  <w:abstractNum w:abstractNumId="8">
     <w:nsid w:val="3C9F515B"/>
     <w:multiLevelType w:val="hybridMultilevel"/>
     <w:tmpl w:val="A75E6F90"/>
@@ -5535,7 +6710,7 @@
       </w:rPr>
     </w:lvl>
   </w:abstractNum>
-  <w:abstractNum w:abstractNumId="7" w15:restartNumberingAfterBreak="0">
+  <w:abstractNum w:abstractNumId="9">
     <w:nsid w:val="3FDE7AF9"/>
     <w:multiLevelType w:val="hybridMultilevel"/>
     <w:tmpl w:val="03EE41EC"/>
@@ -5648,10 +6823,10 @@
       </w:rPr>
     </w:lvl>
   </w:abstractNum>
-  <w:abstractNum w:abstractNumId="8" w15:restartNumberingAfterBreak="0">
+  <w:abstractNum w:abstractNumId="10">
     <w:nsid w:val="4608543B"/>
     <w:multiLevelType w:val="hybridMultilevel"/>
-    <w:tmpl w:val="286E8232"/>
+    <w:tmpl w:val="D0387D90"/>
     <w:lvl w:ilvl="0" w:tplc="3FF4C93A">
       <w:start w:val="1"/>
       <w:numFmt w:val="bullet"/>
@@ -5761,7 +6936,120 @@
       </w:rPr>
     </w:lvl>
   </w:abstractNum>
-  <w:abstractNum w:abstractNumId="9" w15:restartNumberingAfterBreak="0">
+  <w:abstractNum w:abstractNumId="11">
+    <w:nsid w:val="528D1F77"/>
+    <w:multiLevelType w:val="hybridMultilevel"/>
+    <w:tmpl w:val="86B68F8A"/>
+    <w:lvl w:ilvl="0" w:tplc="04190001">
+      <w:start w:val="1"/>
+      <w:numFmt w:val="bullet"/>
+      <w:lvlText w:val=""/>
+      <w:lvlJc w:val="left"/>
+      <w:pPr>
+        <w:ind w:left="720" w:hanging="360"/>
+      </w:pPr>
+      <w:rPr>
+        <w:rFonts w:ascii="Symbol" w:hAnsi="Symbol" w:hint="default"/>
+      </w:rPr>
+    </w:lvl>
+    <w:lvl w:ilvl="1" w:tplc="04190003" w:tentative="1">
+      <w:start w:val="1"/>
+      <w:numFmt w:val="bullet"/>
+      <w:lvlText w:val="o"/>
+      <w:lvlJc w:val="left"/>
+      <w:pPr>
+        <w:ind w:left="1440" w:hanging="360"/>
+      </w:pPr>
+      <w:rPr>
+        <w:rFonts w:ascii="Courier New" w:hAnsi="Courier New" w:cs="Courier New" w:hint="default"/>
+      </w:rPr>
+    </w:lvl>
+    <w:lvl w:ilvl="2" w:tplc="04190005" w:tentative="1">
+      <w:start w:val="1"/>
+      <w:numFmt w:val="bullet"/>
+      <w:lvlText w:val=""/>
+      <w:lvlJc w:val="left"/>
+      <w:pPr>
+        <w:ind w:left="2160" w:hanging="360"/>
+      </w:pPr>
+      <w:rPr>
+        <w:rFonts w:ascii="Wingdings" w:hAnsi="Wingdings" w:hint="default"/>
+      </w:rPr>
+    </w:lvl>
+    <w:lvl w:ilvl="3" w:tplc="04190001" w:tentative="1">
+      <w:start w:val="1"/>
+      <w:numFmt w:val="bullet"/>
+      <w:lvlText w:val=""/>
+      <w:lvlJc w:val="left"/>
+      <w:pPr>
+        <w:ind w:left="2880" w:hanging="360"/>
+      </w:pPr>
+      <w:rPr>
+        <w:rFonts w:ascii="Symbol" w:hAnsi="Symbol" w:hint="default"/>
+      </w:rPr>
+    </w:lvl>
+    <w:lvl w:ilvl="4" w:tplc="04190003" w:tentative="1">
+      <w:start w:val="1"/>
+      <w:numFmt w:val="bullet"/>
+      <w:lvlText w:val="o"/>
+      <w:lvlJc w:val="left"/>
+      <w:pPr>
+        <w:ind w:left="3600" w:hanging="360"/>
+      </w:pPr>
+      <w:rPr>
+        <w:rFonts w:ascii="Courier New" w:hAnsi="Courier New" w:cs="Courier New" w:hint="default"/>
+      </w:rPr>
+    </w:lvl>
+    <w:lvl w:ilvl="5" w:tplc="04190005" w:tentative="1">
+      <w:start w:val="1"/>
+      <w:numFmt w:val="bullet"/>
+      <w:lvlText w:val=""/>
+      <w:lvlJc w:val="left"/>
+      <w:pPr>
+        <w:ind w:left="4320" w:hanging="360"/>
+      </w:pPr>
+      <w:rPr>
+        <w:rFonts w:ascii="Wingdings" w:hAnsi="Wingdings" w:hint="default"/>
+      </w:rPr>
+    </w:lvl>
+    <w:lvl w:ilvl="6" w:tplc="04190001" w:tentative="1">
+      <w:start w:val="1"/>
+      <w:numFmt w:val="bullet"/>
+      <w:lvlText w:val=""/>
+      <w:lvlJc w:val="left"/>
+      <w:pPr>
+        <w:ind w:left="5040" w:hanging="360"/>
+      </w:pPr>
+      <w:rPr>
+        <w:rFonts w:ascii="Symbol" w:hAnsi="Symbol" w:hint="default"/>
+      </w:rPr>
+    </w:lvl>
+    <w:lvl w:ilvl="7" w:tplc="04190003" w:tentative="1">
+      <w:start w:val="1"/>
+      <w:numFmt w:val="bullet"/>
+      <w:lvlText w:val="o"/>
+      <w:lvlJc w:val="left"/>
+      <w:pPr>
+        <w:ind w:left="5760" w:hanging="360"/>
+      </w:pPr>
+      <w:rPr>
+        <w:rFonts w:ascii="Courier New" w:hAnsi="Courier New" w:cs="Courier New" w:hint="default"/>
+      </w:rPr>
+    </w:lvl>
+    <w:lvl w:ilvl="8" w:tplc="04190005" w:tentative="1">
+      <w:start w:val="1"/>
+      <w:numFmt w:val="bullet"/>
+      <w:lvlText w:val=""/>
+      <w:lvlJc w:val="left"/>
+      <w:pPr>
+        <w:ind w:left="6480" w:hanging="360"/>
+      </w:pPr>
+      <w:rPr>
+        <w:rFonts w:ascii="Wingdings" w:hAnsi="Wingdings" w:hint="default"/>
+      </w:rPr>
+    </w:lvl>
+  </w:abstractNum>
+  <w:abstractNum w:abstractNumId="12">
     <w:nsid w:val="5A7A5694"/>
     <w:multiLevelType w:val="hybridMultilevel"/>
     <w:tmpl w:val="49BAB53A"/>
@@ -5875,40 +7163,49 @@
     </w:lvl>
   </w:abstractNum>
   <w:num w:numId="1">
+    <w:abstractNumId w:val="10"/>
+  </w:num>
+  <w:num w:numId="2">
+    <w:abstractNumId w:val="2"/>
+  </w:num>
+  <w:num w:numId="3">
+    <w:abstractNumId w:val="6"/>
+  </w:num>
+  <w:num w:numId="4">
     <w:abstractNumId w:val="8"/>
   </w:num>
-  <w:num w:numId="2">
+  <w:num w:numId="5">
     <w:abstractNumId w:val="1"/>
   </w:num>
-  <w:num w:numId="3">
-    <w:abstractNumId w:val="4"/>
+  <w:num w:numId="6">
+    <w:abstractNumId w:val="7"/>
   </w:num>
-  <w:num w:numId="4">
-    <w:abstractNumId w:val="6"/>
+  <w:num w:numId="7">
+    <w:abstractNumId w:val="5"/>
   </w:num>
-  <w:num w:numId="5">
+  <w:num w:numId="8">
+    <w:abstractNumId w:val="9"/>
+  </w:num>
+  <w:num w:numId="9">
+    <w:abstractNumId w:val="3"/>
+  </w:num>
+  <w:num w:numId="10">
+    <w:abstractNumId w:val="12"/>
+  </w:num>
+  <w:num w:numId="11">
     <w:abstractNumId w:val="0"/>
   </w:num>
-  <w:num w:numId="6">
-    <w:abstractNumId w:val="5"/>
+  <w:num w:numId="12">
+    <w:abstractNumId w:val="11"/>
   </w:num>
-  <w:num w:numId="7">
-    <w:abstractNumId w:val="3"/>
-  </w:num>
-  <w:num w:numId="8">
-    <w:abstractNumId w:val="7"/>
-  </w:num>
-  <w:num w:numId="9">
-    <w:abstractNumId w:val="2"/>
-  </w:num>
-  <w:num w:numId="10">
-    <w:abstractNumId w:val="9"/>
+  <w:num w:numId="13">
+    <w:abstractNumId w:val="4"/>
   </w:num>
 </w:numbering>
 </file>
 
 <file path=word/styles.xml><?xml version="1.0" encoding="utf-8"?>
-<w:styles xmlns:mc="http://schemas.openxmlformats.org/markup-compatibility/2006" xmlns:r="http://schemas.openxmlformats.org/officeDocument/2006/relationships" xmlns:w="http://schemas.openxmlformats.org/wordprocessingml/2006/main" xmlns:w14="http://schemas.microsoft.com/office/word/2010/wordml" xmlns:w15="http://schemas.microsoft.com/office/word/2012/wordml" xmlns:w16cid="http://schemas.microsoft.com/office/word/2016/wordml/cid" xmlns:w16se="http://schemas.microsoft.com/office/word/2015/wordml/symex" mc:Ignorable="w14 w15 w16se w16cid">
+<w:styles xmlns:mc="http://schemas.openxmlformats.org/markup-compatibility/2006" xmlns:r="http://schemas.openxmlformats.org/officeDocument/2006/relationships" xmlns:w="http://schemas.openxmlformats.org/wordprocessingml/2006/main" xmlns:w14="http://schemas.microsoft.com/office/word/2010/wordml" xmlns:w15="http://schemas.microsoft.com/office/word/2012/wordml" mc:Ignorable="w14 w15">
   <w:docDefaults>
     <w:rPrDefault>
       <w:rPr>
@@ -5924,7 +7221,7 @@
       </w:pPr>
     </w:pPrDefault>
   </w:docDefaults>
-  <w:latentStyles w:defLockedState="0" w:defUIPriority="99" w:defSemiHidden="0" w:defUnhideWhenUsed="0" w:defQFormat="0" w:count="375">
+  <w:latentStyles w:defLockedState="0" w:defUIPriority="99" w:defSemiHidden="0" w:defUnhideWhenUsed="0" w:defQFormat="0" w:count="371">
     <w:lsdException w:name="Normal" w:uiPriority="0" w:qFormat="1"/>
     <w:lsdException w:name="heading 1" w:uiPriority="9" w:qFormat="1"/>
     <w:lsdException w:name="heading 2" w:semiHidden="1" w:uiPriority="9" w:unhideWhenUsed="1" w:qFormat="1"/>
@@ -6296,10 +7593,6 @@
     <w:lsdException w:name="List Table 5 Dark Accent 6" w:uiPriority="50"/>
     <w:lsdException w:name="List Table 6 Colorful Accent 6" w:uiPriority="51"/>
     <w:lsdException w:name="List Table 7 Colorful Accent 6" w:uiPriority="52"/>
-    <w:lsdException w:name="Mention" w:semiHidden="1" w:unhideWhenUsed="1"/>
-    <w:lsdException w:name="Smart Hyperlink" w:semiHidden="1" w:unhideWhenUsed="1"/>
-    <w:lsdException w:name="Hashtag" w:semiHidden="1" w:unhideWhenUsed="1"/>
-    <w:lsdException w:name="Unresolved Mention" w:semiHidden="1" w:unhideWhenUsed="1"/>
   </w:latentStyles>
   <w:style w:type="paragraph" w:default="1" w:styleId="a">
     <w:name w:val="Normal"/>
@@ -6351,6 +7644,7 @@
       <w:spacing w:after="0" w:line="240" w:lineRule="auto"/>
     </w:pPr>
     <w:tblPr>
+      <w:tblInd w:w="0" w:type="dxa"/>
       <w:tblBorders>
         <w:top w:val="single" w:sz="4" w:space="0" w:color="000000" w:themeColor="text1"/>
         <w:left w:val="single" w:sz="4" w:space="0" w:color="000000" w:themeColor="text1"/>
@@ -6359,6 +7653,12 @@
         <w:insideH w:val="single" w:sz="4" w:space="0" w:color="000000" w:themeColor="text1"/>
         <w:insideV w:val="single" w:sz="4" w:space="0" w:color="000000" w:themeColor="text1"/>
       </w:tblBorders>
+      <w:tblCellMar>
+        <w:top w:w="0" w:type="dxa"/>
+        <w:left w:w="108" w:type="dxa"/>
+        <w:bottom w:w="0" w:type="dxa"/>
+        <w:right w:w="108" w:type="dxa"/>
+      </w:tblCellMar>
     </w:tblPr>
   </w:style>
 </w:styles>

</xml_diff>

<commit_message>
lab_01: calculcation and format check fix
</commit_message>
<xml_diff>
--- a/lab_01_1/report.docx
+++ b/lab_01_1/report.docx
@@ -317,13 +317,23 @@
         </w:rPr>
         <w:t>±</w:t>
       </w:r>
-      <w:r>
-        <w:rPr>
-          <w:rFonts w:ascii="Times New Roman" w:eastAsia="Calibri" w:hAnsi="Times New Roman" w:cs="Times New Roman"/>
-          <w:sz w:val="28"/>
-          <w:szCs w:val="24"/>
-        </w:rPr>
-        <w:t xml:space="preserve">m.n Е </w:t>
+      <w:proofErr w:type="spellStart"/>
+      <w:r>
+        <w:rPr>
+          <w:rFonts w:ascii="Times New Roman" w:eastAsia="Calibri" w:hAnsi="Times New Roman" w:cs="Times New Roman"/>
+          <w:sz w:val="28"/>
+          <w:szCs w:val="24"/>
+        </w:rPr>
+        <w:t>m.n</w:t>
+      </w:r>
+      <w:proofErr w:type="spellEnd"/>
+      <w:r>
+        <w:rPr>
+          <w:rFonts w:ascii="Times New Roman" w:eastAsia="Calibri" w:hAnsi="Times New Roman" w:cs="Times New Roman"/>
+          <w:sz w:val="28"/>
+          <w:szCs w:val="24"/>
+        </w:rPr>
+        <w:t xml:space="preserve"> Е </w:t>
       </w:r>
       <w:r>
         <w:rPr>
@@ -339,7 +349,25 @@
           <w:sz w:val="28"/>
           <w:szCs w:val="24"/>
         </w:rPr>
-        <w:t xml:space="preserve">K, где суммарная длина мантиссы (m+n) - до 30 значащих цифр, а величина порядка K - до 5 цифр, на целое число длиной до 30 десятичных цифр. Результат выдать в форме </w:t>
+        <w:t>K, где суммарная длина мантиссы (</w:t>
+      </w:r>
+      <w:proofErr w:type="spellStart"/>
+      <w:r>
+        <w:rPr>
+          <w:rFonts w:ascii="Times New Roman" w:eastAsia="Calibri" w:hAnsi="Times New Roman" w:cs="Times New Roman"/>
+          <w:sz w:val="28"/>
+          <w:szCs w:val="24"/>
+        </w:rPr>
+        <w:t>m+n</w:t>
+      </w:r>
+      <w:proofErr w:type="spellEnd"/>
+      <w:r>
+        <w:rPr>
+          <w:rFonts w:ascii="Times New Roman" w:eastAsia="Calibri" w:hAnsi="Times New Roman" w:cs="Times New Roman"/>
+          <w:sz w:val="28"/>
+          <w:szCs w:val="24"/>
+        </w:rPr>
+        <w:t xml:space="preserve">) - до 30 значащих цифр, а величина порядка K - до 5 цифр, на целое число длиной до 30 десятичных цифр. Результат выдать в форме </w:t>
       </w:r>
       <w:r>
         <w:rPr>
@@ -765,7 +793,17 @@
           <w:szCs w:val="24"/>
           <w:lang w:eastAsia="ja-JP"/>
         </w:rPr>
-        <w:t xml:space="preserve">знаков + и – и, в случае вещественного числа, разделителя « </w:t>
+        <w:t xml:space="preserve">знаков + и – и, в случае вещественного числа, разделителя </w:t>
+      </w:r>
+      <w:proofErr w:type="gramStart"/>
+      <w:r>
+        <w:rPr>
+          <w:rFonts w:ascii="Times New Roman" w:hAnsi="Times New Roman" w:cs="Times New Roman"/>
+          <w:sz w:val="28"/>
+          <w:szCs w:val="24"/>
+          <w:lang w:eastAsia="ja-JP"/>
+        </w:rPr>
+        <w:t xml:space="preserve">« </w:t>
       </w:r>
       <w:r>
         <w:rPr>
@@ -776,6 +814,7 @@
         </w:rPr>
         <w:t>E</w:t>
       </w:r>
+      <w:proofErr w:type="gramEnd"/>
       <w:r>
         <w:rPr>
           <w:rFonts w:ascii="Times New Roman" w:hAnsi="Times New Roman" w:cs="Times New Roman"/>
@@ -1099,7 +1138,25 @@
           <w:sz w:val="28"/>
           <w:szCs w:val="24"/>
         </w:rPr>
-        <w:t>Программа завершается аварийно в случае, если:</w:t>
+        <w:t xml:space="preserve">Программа завершается </w:t>
+      </w:r>
+      <w:proofErr w:type="spellStart"/>
+      <w:r>
+        <w:rPr>
+          <w:rFonts w:ascii="Times New Roman" w:eastAsia="Calibri" w:hAnsi="Times New Roman" w:cs="Times New Roman"/>
+          <w:sz w:val="28"/>
+          <w:szCs w:val="24"/>
+        </w:rPr>
+        <w:t>аварийно</w:t>
+      </w:r>
+      <w:proofErr w:type="spellEnd"/>
+      <w:r>
+        <w:rPr>
+          <w:rFonts w:ascii="Times New Roman" w:eastAsia="Calibri" w:hAnsi="Times New Roman" w:cs="Times New Roman"/>
+          <w:sz w:val="28"/>
+          <w:szCs w:val="24"/>
+        </w:rPr>
+        <w:t xml:space="preserve"> в случае, если:</w:t>
       </w:r>
     </w:p>
     <w:p>
@@ -1115,13 +1172,23 @@
           <w:szCs w:val="24"/>
         </w:rPr>
       </w:pPr>
-      <w:r>
-        <w:rPr>
-          <w:rFonts w:ascii="Times New Roman" w:eastAsia="Calibri" w:hAnsi="Times New Roman" w:cs="Times New Roman"/>
-          <w:sz w:val="28"/>
-          <w:szCs w:val="24"/>
-        </w:rPr>
-        <w:t xml:space="preserve">формат </w:t>
+      <w:proofErr w:type="gramStart"/>
+      <w:r>
+        <w:rPr>
+          <w:rFonts w:ascii="Times New Roman" w:eastAsia="Calibri" w:hAnsi="Times New Roman" w:cs="Times New Roman"/>
+          <w:sz w:val="28"/>
+          <w:szCs w:val="24"/>
+        </w:rPr>
+        <w:t>формат</w:t>
+      </w:r>
+      <w:proofErr w:type="gramEnd"/>
+      <w:r>
+        <w:rPr>
+          <w:rFonts w:ascii="Times New Roman" w:eastAsia="Calibri" w:hAnsi="Times New Roman" w:cs="Times New Roman"/>
+          <w:sz w:val="28"/>
+          <w:szCs w:val="24"/>
+        </w:rPr>
+        <w:t xml:space="preserve"> </w:t>
       </w:r>
       <w:r>
         <w:rPr>
@@ -1153,13 +1220,23 @@
           <w:szCs w:val="24"/>
         </w:rPr>
       </w:pPr>
-      <w:r>
-        <w:rPr>
-          <w:rFonts w:ascii="Times New Roman" w:eastAsia="Calibri" w:hAnsi="Times New Roman" w:cs="Times New Roman"/>
-          <w:sz w:val="28"/>
-          <w:szCs w:val="24"/>
-        </w:rPr>
-        <w:t>если на вход в качестве делителя был подан ноль</w:t>
+      <w:proofErr w:type="gramStart"/>
+      <w:r>
+        <w:rPr>
+          <w:rFonts w:ascii="Times New Roman" w:eastAsia="Calibri" w:hAnsi="Times New Roman" w:cs="Times New Roman"/>
+          <w:sz w:val="28"/>
+          <w:szCs w:val="24"/>
+        </w:rPr>
+        <w:t>если</w:t>
+      </w:r>
+      <w:proofErr w:type="gramEnd"/>
+      <w:r>
+        <w:rPr>
+          <w:rFonts w:ascii="Times New Roman" w:eastAsia="Calibri" w:hAnsi="Times New Roman" w:cs="Times New Roman"/>
+          <w:sz w:val="28"/>
+          <w:szCs w:val="24"/>
+        </w:rPr>
+        <w:t xml:space="preserve"> на вход в качестве делителя был подан ноль</w:t>
       </w:r>
       <w:r>
         <w:rPr>
@@ -1200,13 +1277,23 @@
           <w:sz w:val="24"/>
         </w:rPr>
       </w:pPr>
-      <w:r>
-        <w:rPr>
-          <w:rFonts w:ascii="Times New Roman" w:eastAsia="Calibri" w:hAnsi="Times New Roman" w:cs="Times New Roman"/>
-          <w:sz w:val="28"/>
-          <w:szCs w:val="24"/>
-        </w:rPr>
-        <w:t>превышение допустимого порядка числа при вычислениях и нормализации числа.</w:t>
+      <w:proofErr w:type="gramStart"/>
+      <w:r>
+        <w:rPr>
+          <w:rFonts w:ascii="Times New Roman" w:eastAsia="Calibri" w:hAnsi="Times New Roman" w:cs="Times New Roman"/>
+          <w:sz w:val="28"/>
+          <w:szCs w:val="24"/>
+        </w:rPr>
+        <w:t>превышение</w:t>
+      </w:r>
+      <w:proofErr w:type="gramEnd"/>
+      <w:r>
+        <w:rPr>
+          <w:rFonts w:ascii="Times New Roman" w:eastAsia="Calibri" w:hAnsi="Times New Roman" w:cs="Times New Roman"/>
+          <w:sz w:val="28"/>
+          <w:szCs w:val="24"/>
+        </w:rPr>
+        <w:t xml:space="preserve"> допустимого порядка числа при вычислениях и нормализации числа.</w:t>
       </w:r>
     </w:p>
     <w:p>
@@ -1284,6 +1371,7 @@
         </w:rPr>
         <w:t xml:space="preserve"> создается путем автоматической сборки проекта с помощью файла </w:t>
       </w:r>
+      <w:proofErr w:type="spellStart"/>
       <w:r>
         <w:rPr>
           <w:rFonts w:ascii="Times New Roman" w:eastAsia="Calibri" w:hAnsi="Times New Roman" w:cs="Times New Roman"/>
@@ -1294,6 +1382,7 @@
         </w:rPr>
         <w:t>makefile</w:t>
       </w:r>
+      <w:proofErr w:type="spellEnd"/>
       <w:r>
         <w:rPr>
           <w:rFonts w:ascii="Times New Roman" w:eastAsia="Calibri" w:hAnsi="Times New Roman" w:cs="Times New Roman"/>
@@ -1403,6 +1492,7 @@
           <w:szCs w:val="27"/>
         </w:rPr>
       </w:pPr>
+      <w:proofErr w:type="gramStart"/>
       <w:r>
         <w:rPr>
           <w:rFonts w:ascii="Times New Roman" w:eastAsia="Calibri" w:hAnsi="Times New Roman" w:cs="Times New Roman"/>
@@ -1410,7 +1500,17 @@
           <w:sz w:val="28"/>
           <w:szCs w:val="27"/>
         </w:rPr>
-        <w:t>в случае несоответствия, вывести ошибку</w:t>
+        <w:t>в</w:t>
+      </w:r>
+      <w:proofErr w:type="gramEnd"/>
+      <w:r>
+        <w:rPr>
+          <w:rFonts w:ascii="Times New Roman" w:eastAsia="Calibri" w:hAnsi="Times New Roman" w:cs="Times New Roman"/>
+          <w:color w:val="000000" w:themeColor="text1"/>
+          <w:sz w:val="28"/>
+          <w:szCs w:val="27"/>
+        </w:rPr>
+        <w:t xml:space="preserve"> случае несоответствия, вывести ошибку</w:t>
       </w:r>
     </w:p>
     <w:p>
@@ -1460,6 +1560,7 @@
           <w:szCs w:val="27"/>
         </w:rPr>
       </w:pPr>
+      <w:proofErr w:type="gramStart"/>
       <w:r>
         <w:rPr>
           <w:rFonts w:ascii="Times New Roman" w:eastAsia="Calibri" w:hAnsi="Times New Roman" w:cs="Times New Roman"/>
@@ -1467,7 +1568,17 @@
           <w:sz w:val="28"/>
           <w:szCs w:val="27"/>
         </w:rPr>
-        <w:t>в случае переполнения порядка, вывести ошибку</w:t>
+        <w:t>в</w:t>
+      </w:r>
+      <w:proofErr w:type="gramEnd"/>
+      <w:r>
+        <w:rPr>
+          <w:rFonts w:ascii="Times New Roman" w:eastAsia="Calibri" w:hAnsi="Times New Roman" w:cs="Times New Roman"/>
+          <w:color w:val="000000" w:themeColor="text1"/>
+          <w:sz w:val="28"/>
+          <w:szCs w:val="27"/>
+        </w:rPr>
+        <w:t xml:space="preserve"> случае переполнения порядка, вывести ошибку</w:t>
       </w:r>
     </w:p>
     <w:p>
@@ -1524,7 +1635,27 @@
           <w:sz w:val="28"/>
           <w:szCs w:val="27"/>
         </w:rPr>
-        <w:t>Переходить к следующему разряду исходного числа до тех пор, пока число не будет больше делителя. В этом случае в частное записывать 0 и также смещать в нём текущий разряд. При первой итерации, если изначально число оказалось меньше делителя, и частное начинается с 0., то увеличивать добавок к порядку.</w:t>
+        <w:t xml:space="preserve">Переходить к следующему разряду исходного числа до тех пор, пока число не будет больше делителя. В этом случае в частное записывать 0 и также смещать в нём текущий разряд. При первой итерации, если изначально число оказалось меньше делителя, и частное начинается с </w:t>
+      </w:r>
+      <w:proofErr w:type="gramStart"/>
+      <w:r>
+        <w:rPr>
+          <w:rFonts w:ascii="Times New Roman" w:eastAsia="Calibri" w:hAnsi="Times New Roman" w:cs="Times New Roman"/>
+          <w:color w:val="000000" w:themeColor="text1"/>
+          <w:sz w:val="28"/>
+          <w:szCs w:val="27"/>
+        </w:rPr>
+        <w:t>0.,</w:t>
+      </w:r>
+      <w:proofErr w:type="gramEnd"/>
+      <w:r>
+        <w:rPr>
+          <w:rFonts w:ascii="Times New Roman" w:eastAsia="Calibri" w:hAnsi="Times New Roman" w:cs="Times New Roman"/>
+          <w:color w:val="000000" w:themeColor="text1"/>
+          <w:sz w:val="28"/>
+          <w:szCs w:val="27"/>
+        </w:rPr>
+        <w:t xml:space="preserve"> то увеличивать добавок к порядку.</w:t>
       </w:r>
     </w:p>
     <w:p>
@@ -1701,6 +1832,7 @@
           <w:szCs w:val="27"/>
         </w:rPr>
       </w:pPr>
+      <w:proofErr w:type="gramStart"/>
       <w:r>
         <w:rPr>
           <w:rFonts w:ascii="Times New Roman" w:eastAsia="Calibri" w:hAnsi="Times New Roman" w:cs="Times New Roman"/>
@@ -1708,7 +1840,17 @@
           <w:sz w:val="28"/>
           <w:szCs w:val="27"/>
         </w:rPr>
-        <w:t>в случае переполнения порядка, вывести ошибку</w:t>
+        <w:t>в</w:t>
+      </w:r>
+      <w:proofErr w:type="gramEnd"/>
+      <w:r>
+        <w:rPr>
+          <w:rFonts w:ascii="Times New Roman" w:eastAsia="Calibri" w:hAnsi="Times New Roman" w:cs="Times New Roman"/>
+          <w:color w:val="000000" w:themeColor="text1"/>
+          <w:sz w:val="28"/>
+          <w:szCs w:val="27"/>
+        </w:rPr>
+        <w:t xml:space="preserve"> случае переполнения порядка, вывести ошибку</w:t>
       </w:r>
     </w:p>
     <w:p>
@@ -2702,16 +2844,35 @@
                 <w:color w:val="000000" w:themeColor="text1"/>
                 <w:sz w:val="24"/>
               </w:rPr>
-              <w:t xml:space="preserve">+1  </w:t>
-            </w:r>
-            <w:r>
-              <w:rPr>
-                <w:rFonts w:ascii="Times New Roman" w:eastAsia="Calibri" w:hAnsi="Times New Roman" w:cs="Times New Roman"/>
-                <w:color w:val="000000" w:themeColor="text1"/>
-                <w:sz w:val="24"/>
-                <w:lang w:val="en-US"/>
-              </w:rPr>
-              <w:t>E  +15</w:t>
+              <w:t>+</w:t>
+            </w:r>
+            <w:proofErr w:type="gramStart"/>
+            <w:r>
+              <w:rPr>
+                <w:rFonts w:ascii="Times New Roman" w:eastAsia="Calibri" w:hAnsi="Times New Roman" w:cs="Times New Roman"/>
+                <w:color w:val="000000" w:themeColor="text1"/>
+                <w:sz w:val="24"/>
+              </w:rPr>
+              <w:t xml:space="preserve">1  </w:t>
+            </w:r>
+            <w:r>
+              <w:rPr>
+                <w:rFonts w:ascii="Times New Roman" w:eastAsia="Calibri" w:hAnsi="Times New Roman" w:cs="Times New Roman"/>
+                <w:color w:val="000000" w:themeColor="text1"/>
+                <w:sz w:val="24"/>
+                <w:lang w:val="en-US"/>
+              </w:rPr>
+              <w:t>E</w:t>
+            </w:r>
+            <w:proofErr w:type="gramEnd"/>
+            <w:r>
+              <w:rPr>
+                <w:rFonts w:ascii="Times New Roman" w:eastAsia="Calibri" w:hAnsi="Times New Roman" w:cs="Times New Roman"/>
+                <w:color w:val="000000" w:themeColor="text1"/>
+                <w:sz w:val="24"/>
+                <w:lang w:val="en-US"/>
+              </w:rPr>
+              <w:t xml:space="preserve">  +15</w:t>
             </w:r>
           </w:p>
         </w:tc>
@@ -2781,7 +2942,27 @@
                 <w:sz w:val="24"/>
                 <w:lang w:val="en-US"/>
               </w:rPr>
-              <w:t>+1 E E +15</w:t>
+              <w:t xml:space="preserve">+1 E </w:t>
+            </w:r>
+            <w:proofErr w:type="spellStart"/>
+            <w:r>
+              <w:rPr>
+                <w:rFonts w:ascii="Times New Roman" w:eastAsia="Calibri" w:hAnsi="Times New Roman" w:cs="Times New Roman"/>
+                <w:color w:val="000000" w:themeColor="text1"/>
+                <w:sz w:val="24"/>
+                <w:lang w:val="en-US"/>
+              </w:rPr>
+              <w:t>E</w:t>
+            </w:r>
+            <w:proofErr w:type="spellEnd"/>
+            <w:r>
+              <w:rPr>
+                <w:rFonts w:ascii="Times New Roman" w:eastAsia="Calibri" w:hAnsi="Times New Roman" w:cs="Times New Roman"/>
+                <w:color w:val="000000" w:themeColor="text1"/>
+                <w:sz w:val="24"/>
+                <w:lang w:val="en-US"/>
+              </w:rPr>
+              <w:t xml:space="preserve"> +15</w:t>
             </w:r>
           </w:p>
         </w:tc>
@@ -4536,7 +4717,17 @@
                 <w:szCs w:val="24"/>
                 <w:lang w:val="en-US" w:eastAsia="ja-JP"/>
               </w:rPr>
-              <w:t xml:space="preserve">c + </w:t>
+              <w:t>c</w:t>
+            </w:r>
+            <w:r>
+              <w:rPr>
+                <w:rFonts w:ascii="Times New Roman" w:hAnsi="Times New Roman" w:cs="Times New Roman"/>
+                <w:color w:val="000000" w:themeColor="text1"/>
+                <w:sz w:val="24"/>
+                <w:szCs w:val="24"/>
+                <w:lang w:eastAsia="ja-JP"/>
+              </w:rPr>
+              <w:t xml:space="preserve"> + </w:t>
             </w:r>
             <w:r>
               <w:rPr>
@@ -4646,17 +4837,7 @@
                 <w:szCs w:val="24"/>
                 <w:lang w:eastAsia="ja-JP"/>
               </w:rPr>
-              <w:t xml:space="preserve">Порядок </w:t>
-            </w:r>
-            <w:r>
-              <w:rPr>
-                <w:rFonts w:ascii="Times New Roman" w:hAnsi="Times New Roman" w:cs="Times New Roman"/>
-                <w:color w:val="000000" w:themeColor="text1"/>
-                <w:sz w:val="24"/>
-                <w:szCs w:val="24"/>
-                <w:lang w:eastAsia="ja-JP"/>
-              </w:rPr>
-              <w:t>становится нулевым</w:t>
+              <w:t>Порядок становится нулевым</w:t>
             </w:r>
           </w:p>
         </w:tc>
@@ -4764,8 +4945,9 @@
                 <w:szCs w:val="24"/>
                 <w:lang w:eastAsia="ja-JP"/>
               </w:rPr>
-              <w:t xml:space="preserve">После деления необходимо округление (доп. цифра </w:t>
-            </w:r>
+              <w:t xml:space="preserve">После деления необходимо округление (доп. </w:t>
+            </w:r>
+            <w:proofErr w:type="gramStart"/>
             <w:r>
               <w:rPr>
                 <w:rFonts w:ascii="Times New Roman" w:hAnsi="Times New Roman" w:cs="Times New Roman"/>
@@ -4774,8 +4956,19 @@
                 <w:szCs w:val="24"/>
                 <w:lang w:eastAsia="ja-JP"/>
               </w:rPr>
+              <w:t xml:space="preserve">цифра </w:t>
+            </w:r>
+            <w:r>
+              <w:rPr>
+                <w:rFonts w:ascii="Times New Roman" w:hAnsi="Times New Roman" w:cs="Times New Roman"/>
+                <w:color w:val="000000" w:themeColor="text1"/>
+                <w:sz w:val="24"/>
+                <w:szCs w:val="24"/>
+                <w:lang w:eastAsia="ja-JP"/>
+              </w:rPr>
               <w:t>&gt;</w:t>
             </w:r>
+            <w:proofErr w:type="gramEnd"/>
             <w:r>
               <w:rPr>
                 <w:rFonts w:ascii="Times New Roman" w:hAnsi="Times New Roman" w:cs="Times New Roman"/>
@@ -4926,8 +5119,46 @@
                 <w:rFonts w:ascii="Times New Roman" w:hAnsi="Times New Roman" w:cs="Times New Roman"/>
                 <w:sz w:val="24"/>
                 <w:szCs w:val="24"/>
-              </w:rPr>
-            </w:pPr>
+                <w:lang w:val="en-US"/>
+              </w:rPr>
+            </w:pPr>
+            <w:r>
+              <w:rPr>
+                <w:rFonts w:ascii="Times New Roman" w:hAnsi="Times New Roman" w:cs="Times New Roman"/>
+                <w:sz w:val="24"/>
+                <w:szCs w:val="24"/>
+                <w:lang w:val="en-US"/>
+              </w:rPr>
+              <w:t>+0.1</w:t>
+            </w:r>
+            <w:r>
+              <w:rPr>
+                <w:rFonts w:ascii="Times New Roman" w:hAnsi="Times New Roman" w:cs="Times New Roman"/>
+                <w:sz w:val="24"/>
+                <w:szCs w:val="24"/>
+                <w:lang w:val="en-US"/>
+              </w:rPr>
+              <w:t>2 E -001</w:t>
+            </w:r>
+          </w:p>
+          <w:p>
+            <w:pPr>
+              <w:rPr>
+                <w:rFonts w:ascii="Times New Roman" w:hAnsi="Times New Roman" w:cs="Times New Roman"/>
+                <w:sz w:val="24"/>
+                <w:szCs w:val="24"/>
+                <w:lang w:val="en-US"/>
+              </w:rPr>
+            </w:pPr>
+            <w:r>
+              <w:rPr>
+                <w:rFonts w:ascii="Times New Roman" w:hAnsi="Times New Roman" w:cs="Times New Roman"/>
+                <w:sz w:val="24"/>
+                <w:szCs w:val="24"/>
+                <w:lang w:val="en-US"/>
+              </w:rPr>
+              <w:t>12</w:t>
+            </w:r>
           </w:p>
         </w:tc>
         <w:tc>
@@ -4939,8 +5170,17 @@
               <w:rPr>
                 <w:rFonts w:ascii="Times New Roman" w:eastAsia="Calibri" w:hAnsi="Times New Roman" w:cs="Times New Roman"/>
                 <w:sz w:val="24"/>
-              </w:rPr>
-            </w:pPr>
+                <w:lang w:val="en-US"/>
+              </w:rPr>
+            </w:pPr>
+            <w:r>
+              <w:rPr>
+                <w:rFonts w:ascii="Times New Roman" w:eastAsia="Calibri" w:hAnsi="Times New Roman" w:cs="Times New Roman"/>
+                <w:sz w:val="24"/>
+                <w:lang w:val="en-US"/>
+              </w:rPr>
+              <w:t>+0.1 E -00002</w:t>
+            </w:r>
           </w:p>
         </w:tc>
         <w:tc>
@@ -4957,6 +5197,16 @@
                 <w:lang w:eastAsia="ja-JP"/>
               </w:rPr>
             </w:pPr>
+            <w:r>
+              <w:rPr>
+                <w:rFonts w:ascii="Times New Roman" w:hAnsi="Times New Roman" w:cs="Times New Roman"/>
+                <w:color w:val="000000" w:themeColor="text1"/>
+                <w:sz w:val="24"/>
+                <w:szCs w:val="24"/>
+                <w:lang w:eastAsia="ja-JP"/>
+              </w:rPr>
+              <w:t>Общий случай</w:t>
+            </w:r>
           </w:p>
         </w:tc>
       </w:tr>
@@ -5011,24 +5261,196 @@
         </w:rPr>
         <w:t>Для хранения больших чисел используются массивы.</w:t>
       </w:r>
-    </w:p>
-    <w:p>
-      <w:pPr>
-        <w:rPr>
-          <w:rFonts w:ascii="Times New Roman" w:eastAsia="Calibri" w:hAnsi="Times New Roman" w:cs="Times New Roman"/>
-          <w:color w:val="000000" w:themeColor="text1"/>
-          <w:sz w:val="28"/>
-          <w:szCs w:val="24"/>
-        </w:rPr>
-      </w:pPr>
-      <w:r>
-        <w:rPr>
-          <w:rFonts w:ascii="Times New Roman" w:eastAsia="Calibri" w:hAnsi="Times New Roman" w:cs="Times New Roman"/>
-          <w:color w:val="000000" w:themeColor="text1"/>
-          <w:sz w:val="28"/>
-          <w:szCs w:val="24"/>
-        </w:rPr>
-        <w:t>Массив вещественного числа:</w:t>
+      <w:r>
+        <w:rPr>
+          <w:rFonts w:ascii="Times New Roman" w:eastAsia="Calibri" w:hAnsi="Times New Roman" w:cs="Times New Roman"/>
+          <w:color w:val="000000" w:themeColor="text1"/>
+          <w:sz w:val="28"/>
+          <w:szCs w:val="24"/>
+        </w:rPr>
+        <w:t xml:space="preserve"> Для представления вещественного числа используются два массива: отдельно для мантиссы и отдельно для порядка.</w:t>
+      </w:r>
+    </w:p>
+    <w:p>
+      <w:pPr>
+        <w:rPr>
+          <w:rFonts w:ascii="Times New Roman" w:eastAsia="Calibri" w:hAnsi="Times New Roman" w:cs="Times New Roman"/>
+          <w:color w:val="000000" w:themeColor="text1"/>
+          <w:sz w:val="28"/>
+          <w:szCs w:val="24"/>
+        </w:rPr>
+      </w:pPr>
+      <w:r>
+        <w:rPr>
+          <w:rFonts w:ascii="Times New Roman" w:eastAsia="Calibri" w:hAnsi="Times New Roman" w:cs="Times New Roman"/>
+          <w:color w:val="000000" w:themeColor="text1"/>
+          <w:sz w:val="28"/>
+          <w:szCs w:val="24"/>
+        </w:rPr>
+        <w:t>Массив целого числа</w:t>
+      </w:r>
+      <w:r>
+        <w:rPr>
+          <w:rFonts w:ascii="Times New Roman" w:eastAsia="Calibri" w:hAnsi="Times New Roman" w:cs="Times New Roman"/>
+          <w:color w:val="000000" w:themeColor="text1"/>
+          <w:sz w:val="28"/>
+          <w:szCs w:val="24"/>
+        </w:rPr>
+        <w:t xml:space="preserve"> или мантиссы</w:t>
+      </w:r>
+      <w:r>
+        <w:rPr>
+          <w:rFonts w:ascii="Times New Roman" w:eastAsia="Calibri" w:hAnsi="Times New Roman" w:cs="Times New Roman"/>
+          <w:color w:val="000000" w:themeColor="text1"/>
+          <w:sz w:val="28"/>
+          <w:szCs w:val="24"/>
+        </w:rPr>
+        <w:t>:</w:t>
+      </w:r>
+    </w:p>
+    <w:p>
+      <w:pPr>
+        <w:pStyle w:val="a3"/>
+        <w:numPr>
+          <w:ilvl w:val="0"/>
+          <w:numId w:val="13"/>
+        </w:numPr>
+        <w:rPr>
+          <w:rFonts w:ascii="Times New Roman" w:eastAsia="Calibri" w:hAnsi="Times New Roman" w:cs="Times New Roman"/>
+          <w:color w:val="000000" w:themeColor="text1"/>
+          <w:sz w:val="28"/>
+          <w:szCs w:val="24"/>
+        </w:rPr>
+      </w:pPr>
+      <w:r>
+        <w:rPr>
+          <w:rFonts w:ascii="Times New Roman" w:eastAsia="Calibri" w:hAnsi="Times New Roman" w:cs="Times New Roman"/>
+          <w:color w:val="000000" w:themeColor="text1"/>
+          <w:sz w:val="28"/>
+          <w:szCs w:val="24"/>
+        </w:rPr>
+        <w:t>Кол-во элементов – 31</w:t>
+      </w:r>
+    </w:p>
+    <w:p>
+      <w:pPr>
+        <w:pStyle w:val="a3"/>
+        <w:numPr>
+          <w:ilvl w:val="0"/>
+          <w:numId w:val="13"/>
+        </w:numPr>
+        <w:rPr>
+          <w:rFonts w:ascii="Times New Roman" w:eastAsia="Calibri" w:hAnsi="Times New Roman" w:cs="Times New Roman"/>
+          <w:color w:val="000000" w:themeColor="text1"/>
+          <w:sz w:val="28"/>
+          <w:szCs w:val="24"/>
+        </w:rPr>
+      </w:pPr>
+      <w:r>
+        <w:rPr>
+          <w:rFonts w:ascii="Times New Roman" w:eastAsia="Calibri" w:hAnsi="Times New Roman" w:cs="Times New Roman"/>
+          <w:color w:val="000000" w:themeColor="text1"/>
+          <w:sz w:val="28"/>
+          <w:szCs w:val="24"/>
+        </w:rPr>
+        <w:t>Первые 30 элементов – цифры целого числа</w:t>
+      </w:r>
+    </w:p>
+    <w:p>
+      <w:pPr>
+        <w:pStyle w:val="a3"/>
+        <w:numPr>
+          <w:ilvl w:val="0"/>
+          <w:numId w:val="13"/>
+        </w:numPr>
+        <w:rPr>
+          <w:rFonts w:ascii="Times New Roman" w:eastAsia="Calibri" w:hAnsi="Times New Roman" w:cs="Times New Roman"/>
+          <w:color w:val="000000" w:themeColor="text1"/>
+          <w:sz w:val="28"/>
+          <w:szCs w:val="24"/>
+        </w:rPr>
+      </w:pPr>
+      <w:r>
+        <w:rPr>
+          <w:rFonts w:ascii="Times New Roman" w:eastAsia="Calibri" w:hAnsi="Times New Roman" w:cs="Times New Roman"/>
+          <w:color w:val="000000" w:themeColor="text1"/>
+          <w:sz w:val="28"/>
+          <w:szCs w:val="24"/>
+        </w:rPr>
+        <w:t xml:space="preserve">31ый элемент – знак числа (коды символов </w:t>
+      </w:r>
+      <w:r>
+        <w:rPr>
+          <w:rFonts w:ascii="Times New Roman" w:eastAsia="Calibri" w:hAnsi="Times New Roman" w:cs="Times New Roman"/>
+          <w:color w:val="000000" w:themeColor="text1"/>
+          <w:sz w:val="28"/>
+          <w:szCs w:val="24"/>
+        </w:rPr>
+        <w:t xml:space="preserve">‘+’ </w:t>
+      </w:r>
+      <w:r>
+        <w:rPr>
+          <w:rFonts w:ascii="Times New Roman" w:eastAsia="Calibri" w:hAnsi="Times New Roman" w:cs="Times New Roman"/>
+          <w:color w:val="000000" w:themeColor="text1"/>
+          <w:sz w:val="28"/>
+          <w:szCs w:val="24"/>
+        </w:rPr>
+        <w:t xml:space="preserve">или </w:t>
+      </w:r>
+      <w:r>
+        <w:rPr>
+          <w:rFonts w:ascii="Times New Roman" w:eastAsia="Calibri" w:hAnsi="Times New Roman" w:cs="Times New Roman"/>
+          <w:color w:val="000000" w:themeColor="text1"/>
+          <w:sz w:val="28"/>
+          <w:szCs w:val="24"/>
+        </w:rPr>
+        <w:t>‘-‘</w:t>
+      </w:r>
+      <w:r>
+        <w:rPr>
+          <w:rFonts w:ascii="Times New Roman" w:eastAsia="Calibri" w:hAnsi="Times New Roman" w:cs="Times New Roman"/>
+          <w:color w:val="000000" w:themeColor="text1"/>
+          <w:sz w:val="28"/>
+          <w:szCs w:val="24"/>
+        </w:rPr>
+        <w:t>)</w:t>
+      </w:r>
+    </w:p>
+    <w:p>
+      <w:pPr>
+        <w:rPr>
+          <w:rFonts w:ascii="Times New Roman" w:eastAsia="Calibri" w:hAnsi="Times New Roman" w:cs="Times New Roman"/>
+          <w:color w:val="000000" w:themeColor="text1"/>
+          <w:sz w:val="28"/>
+          <w:szCs w:val="24"/>
+        </w:rPr>
+      </w:pPr>
+      <w:r>
+        <w:rPr>
+          <w:rFonts w:ascii="Times New Roman" w:eastAsia="Calibri" w:hAnsi="Times New Roman" w:cs="Times New Roman"/>
+          <w:color w:val="000000" w:themeColor="text1"/>
+          <w:sz w:val="28"/>
+          <w:szCs w:val="24"/>
+        </w:rPr>
+        <w:t xml:space="preserve">Массив </w:t>
+      </w:r>
+      <w:r>
+        <w:rPr>
+          <w:rFonts w:ascii="Times New Roman" w:eastAsia="Calibri" w:hAnsi="Times New Roman" w:cs="Times New Roman"/>
+          <w:color w:val="000000" w:themeColor="text1"/>
+          <w:sz w:val="28"/>
+          <w:szCs w:val="24"/>
+        </w:rPr>
+        <w:t>порядка</w:t>
+      </w:r>
+      <w:r>
+        <w:rPr>
+          <w:rFonts w:ascii="Times New Roman" w:eastAsia="Calibri" w:hAnsi="Times New Roman" w:cs="Times New Roman"/>
+          <w:color w:val="000000" w:themeColor="text1"/>
+          <w:sz w:val="28"/>
+          <w:szCs w:val="24"/>
+        </w:rPr>
+        <w:t>:</w:t>
       </w:r>
     </w:p>
     <w:p>
@@ -5052,7 +5474,7 @@
           <w:sz w:val="28"/>
           <w:szCs w:val="24"/>
         </w:rPr>
-        <w:t>Кол-во элементов – 32</w:t>
+        <w:t>Кол-во элементов – 7</w:t>
       </w:r>
     </w:p>
     <w:p>
@@ -5076,7 +5498,25 @@
           <w:sz w:val="28"/>
           <w:szCs w:val="24"/>
         </w:rPr>
-        <w:t>Первые 30 элементов – цифры нормализованного числа</w:t>
+        <w:t>Первые 5</w:t>
+      </w:r>
+      <w:r>
+        <w:rPr>
+          <w:rFonts w:ascii="Times New Roman" w:eastAsia="Calibri" w:hAnsi="Times New Roman" w:cs="Times New Roman"/>
+          <w:color w:val="000000" w:themeColor="text1"/>
+          <w:sz w:val="28"/>
+          <w:szCs w:val="24"/>
+        </w:rPr>
+        <w:t xml:space="preserve"> элементов – цифры </w:t>
+      </w:r>
+      <w:r>
+        <w:rPr>
+          <w:rFonts w:ascii="Times New Roman" w:eastAsia="Calibri" w:hAnsi="Times New Roman" w:cs="Times New Roman"/>
+          <w:color w:val="000000" w:themeColor="text1"/>
+          <w:sz w:val="28"/>
+          <w:szCs w:val="24"/>
+        </w:rPr>
+        <w:t>порядка</w:t>
       </w:r>
     </w:p>
     <w:p>
@@ -5100,7 +5540,36 @@
           <w:sz w:val="28"/>
           <w:szCs w:val="24"/>
         </w:rPr>
-        <w:t xml:space="preserve">31ый элемент – знак числа (коды символов </w:t>
+        <w:t>6о</w:t>
+      </w:r>
+      <w:r>
+        <w:rPr>
+          <w:rFonts w:ascii="Times New Roman" w:eastAsia="Calibri" w:hAnsi="Times New Roman" w:cs="Times New Roman"/>
+          <w:color w:val="000000" w:themeColor="text1"/>
+          <w:sz w:val="28"/>
+          <w:szCs w:val="24"/>
+        </w:rPr>
+        <w:t xml:space="preserve">й элемент – знак </w:t>
+      </w:r>
+      <w:proofErr w:type="spellStart"/>
+      <w:r>
+        <w:rPr>
+          <w:rFonts w:ascii="Times New Roman" w:eastAsia="Calibri" w:hAnsi="Times New Roman" w:cs="Times New Roman"/>
+          <w:color w:val="000000" w:themeColor="text1"/>
+          <w:sz w:val="28"/>
+          <w:szCs w:val="24"/>
+        </w:rPr>
+        <w:t>пордяка</w:t>
+      </w:r>
+      <w:proofErr w:type="spellEnd"/>
+      <w:r>
+        <w:rPr>
+          <w:rFonts w:ascii="Times New Roman" w:eastAsia="Calibri" w:hAnsi="Times New Roman" w:cs="Times New Roman"/>
+          <w:color w:val="000000" w:themeColor="text1"/>
+          <w:sz w:val="28"/>
+          <w:szCs w:val="24"/>
+        </w:rPr>
+        <w:t xml:space="preserve"> (коды символов </w:t>
       </w:r>
       <w:r>
         <w:rPr>
@@ -5160,153 +5629,118 @@
           <w:sz w:val="28"/>
           <w:szCs w:val="24"/>
         </w:rPr>
-        <w:t>32ой элемент – позиция десятичной точки (используется при чтении)</w:t>
-      </w:r>
-    </w:p>
-    <w:p>
-      <w:pPr>
-        <w:rPr>
-          <w:rFonts w:ascii="Times New Roman" w:eastAsia="Calibri" w:hAnsi="Times New Roman" w:cs="Times New Roman"/>
-          <w:color w:val="000000" w:themeColor="text1"/>
-          <w:sz w:val="28"/>
-          <w:szCs w:val="24"/>
-        </w:rPr>
-      </w:pPr>
-      <w:r>
-        <w:rPr>
-          <w:rFonts w:ascii="Times New Roman" w:eastAsia="Calibri" w:hAnsi="Times New Roman" w:cs="Times New Roman"/>
-          <w:color w:val="000000" w:themeColor="text1"/>
-          <w:sz w:val="28"/>
-          <w:szCs w:val="24"/>
-        </w:rPr>
-        <w:t>Массив целого числа:</w:t>
-      </w:r>
-    </w:p>
-    <w:p>
-      <w:pPr>
-        <w:pStyle w:val="a3"/>
-        <w:numPr>
-          <w:ilvl w:val="0"/>
-          <w:numId w:val="13"/>
-        </w:numPr>
-        <w:rPr>
-          <w:rFonts w:ascii="Times New Roman" w:eastAsia="Calibri" w:hAnsi="Times New Roman" w:cs="Times New Roman"/>
-          <w:color w:val="000000" w:themeColor="text1"/>
-          <w:sz w:val="28"/>
-          <w:szCs w:val="24"/>
-        </w:rPr>
-      </w:pPr>
-      <w:r>
-        <w:rPr>
-          <w:rFonts w:ascii="Times New Roman" w:eastAsia="Calibri" w:hAnsi="Times New Roman" w:cs="Times New Roman"/>
-          <w:color w:val="000000" w:themeColor="text1"/>
-          <w:sz w:val="28"/>
-          <w:szCs w:val="24"/>
-        </w:rPr>
-        <w:t>Кол-во элементов – 31</w:t>
-      </w:r>
-    </w:p>
-    <w:p>
-      <w:pPr>
-        <w:pStyle w:val="a3"/>
-        <w:numPr>
-          <w:ilvl w:val="0"/>
-          <w:numId w:val="13"/>
-        </w:numPr>
-        <w:rPr>
-          <w:rFonts w:ascii="Times New Roman" w:eastAsia="Calibri" w:hAnsi="Times New Roman" w:cs="Times New Roman"/>
-          <w:color w:val="000000" w:themeColor="text1"/>
-          <w:sz w:val="28"/>
-          <w:szCs w:val="24"/>
-        </w:rPr>
-      </w:pPr>
-      <w:r>
-        <w:rPr>
-          <w:rFonts w:ascii="Times New Roman" w:eastAsia="Calibri" w:hAnsi="Times New Roman" w:cs="Times New Roman"/>
-          <w:color w:val="000000" w:themeColor="text1"/>
-          <w:sz w:val="28"/>
-          <w:szCs w:val="24"/>
-        </w:rPr>
-        <w:t>Первые 30 элементов – цифры целого числа</w:t>
-      </w:r>
-    </w:p>
-    <w:p>
-      <w:pPr>
-        <w:pStyle w:val="a3"/>
-        <w:numPr>
-          <w:ilvl w:val="0"/>
-          <w:numId w:val="13"/>
-        </w:numPr>
-        <w:rPr>
-          <w:rFonts w:ascii="Times New Roman" w:eastAsia="Calibri" w:hAnsi="Times New Roman" w:cs="Times New Roman"/>
-          <w:color w:val="000000" w:themeColor="text1"/>
-          <w:sz w:val="28"/>
-          <w:szCs w:val="24"/>
-        </w:rPr>
-      </w:pPr>
-      <w:r>
-        <w:rPr>
-          <w:rFonts w:ascii="Times New Roman" w:eastAsia="Calibri" w:hAnsi="Times New Roman" w:cs="Times New Roman"/>
-          <w:color w:val="000000" w:themeColor="text1"/>
-          <w:sz w:val="28"/>
-          <w:szCs w:val="24"/>
-        </w:rPr>
-        <w:t xml:space="preserve">31ый элемент – знак числа (коды символов </w:t>
-      </w:r>
-      <w:r>
-        <w:rPr>
-          <w:rFonts w:ascii="Times New Roman" w:eastAsia="Calibri" w:hAnsi="Times New Roman" w:cs="Times New Roman"/>
-          <w:color w:val="000000" w:themeColor="text1"/>
-          <w:sz w:val="28"/>
-          <w:szCs w:val="24"/>
-        </w:rPr>
-        <w:t xml:space="preserve">‘+’ </w:t>
-      </w:r>
-      <w:r>
-        <w:rPr>
-          <w:rFonts w:ascii="Times New Roman" w:eastAsia="Calibri" w:hAnsi="Times New Roman" w:cs="Times New Roman"/>
-          <w:color w:val="000000" w:themeColor="text1"/>
-          <w:sz w:val="28"/>
-          <w:szCs w:val="24"/>
-        </w:rPr>
-        <w:t xml:space="preserve">или </w:t>
-      </w:r>
-      <w:r>
-        <w:rPr>
-          <w:rFonts w:ascii="Times New Roman" w:eastAsia="Calibri" w:hAnsi="Times New Roman" w:cs="Times New Roman"/>
-          <w:color w:val="000000" w:themeColor="text1"/>
-          <w:sz w:val="28"/>
-          <w:szCs w:val="24"/>
-        </w:rPr>
-        <w:t>‘-‘</w:t>
-      </w:r>
-      <w:r>
-        <w:rPr>
-          <w:rFonts w:ascii="Times New Roman" w:eastAsia="Calibri" w:hAnsi="Times New Roman" w:cs="Times New Roman"/>
-          <w:color w:val="000000" w:themeColor="text1"/>
-          <w:sz w:val="28"/>
-          <w:szCs w:val="24"/>
-        </w:rPr>
-        <w:t>)</w:t>
-      </w:r>
-    </w:p>
-    <w:p>
-      <w:pPr>
-        <w:rPr>
-          <w:rFonts w:ascii="Times New Roman" w:eastAsia="Calibri" w:hAnsi="Times New Roman" w:cs="Times New Roman"/>
-          <w:color w:val="000000" w:themeColor="text1"/>
-          <w:sz w:val="28"/>
-          <w:szCs w:val="24"/>
-        </w:rPr>
-      </w:pPr>
-      <w:r>
-        <w:rPr>
-          <w:rFonts w:ascii="Times New Roman" w:eastAsia="Calibri" w:hAnsi="Times New Roman" w:cs="Times New Roman"/>
-          <w:color w:val="000000" w:themeColor="text1"/>
-          <w:sz w:val="28"/>
-          <w:szCs w:val="24"/>
-        </w:rPr>
-        <w:t>Результат представляет из себя массив вещественного числа.</w:t>
+        <w:t>7</w:t>
+      </w:r>
+      <w:r>
+        <w:rPr>
+          <w:rFonts w:ascii="Times New Roman" w:eastAsia="Calibri" w:hAnsi="Times New Roman" w:cs="Times New Roman"/>
+          <w:color w:val="000000" w:themeColor="text1"/>
+          <w:sz w:val="28"/>
+          <w:szCs w:val="24"/>
+        </w:rPr>
+        <w:t xml:space="preserve">ой элемент – позиция десятичной точки </w:t>
+      </w:r>
+      <w:r>
+        <w:rPr>
+          <w:rFonts w:ascii="Times New Roman" w:eastAsia="Calibri" w:hAnsi="Times New Roman" w:cs="Times New Roman"/>
+          <w:color w:val="000000" w:themeColor="text1"/>
+          <w:sz w:val="28"/>
+          <w:szCs w:val="24"/>
+        </w:rPr>
+        <w:t>в мантиссе</w:t>
+      </w:r>
+      <w:r>
+        <w:rPr>
+          <w:rFonts w:ascii="Times New Roman" w:eastAsia="Calibri" w:hAnsi="Times New Roman" w:cs="Times New Roman"/>
+          <w:color w:val="000000" w:themeColor="text1"/>
+          <w:sz w:val="28"/>
+          <w:szCs w:val="24"/>
+        </w:rPr>
+        <w:t xml:space="preserve"> </w:t>
+      </w:r>
+      <w:r>
+        <w:rPr>
+          <w:rFonts w:ascii="Times New Roman" w:eastAsia="Calibri" w:hAnsi="Times New Roman" w:cs="Times New Roman"/>
+          <w:color w:val="000000" w:themeColor="text1"/>
+          <w:sz w:val="28"/>
+          <w:szCs w:val="24"/>
+        </w:rPr>
+        <w:t>(используется при чтении)</w:t>
+      </w:r>
+    </w:p>
+    <w:p>
+      <w:pPr>
+        <w:rPr>
+          <w:rFonts w:ascii="Times New Roman" w:eastAsia="Calibri" w:hAnsi="Times New Roman" w:cs="Times New Roman"/>
+          <w:color w:val="000000" w:themeColor="text1"/>
+          <w:sz w:val="28"/>
+          <w:szCs w:val="24"/>
+        </w:rPr>
+      </w:pPr>
+      <w:r>
+        <w:rPr>
+          <w:rFonts w:ascii="Times New Roman" w:eastAsia="Calibri" w:hAnsi="Times New Roman" w:cs="Times New Roman"/>
+          <w:color w:val="000000" w:themeColor="text1"/>
+          <w:sz w:val="28"/>
+          <w:szCs w:val="24"/>
+        </w:rPr>
+        <w:t xml:space="preserve">Результат представляет из себя </w:t>
+      </w:r>
+      <w:r>
+        <w:rPr>
+          <w:rFonts w:ascii="Times New Roman" w:eastAsia="Calibri" w:hAnsi="Times New Roman" w:cs="Times New Roman"/>
+          <w:color w:val="000000" w:themeColor="text1"/>
+          <w:sz w:val="28"/>
+          <w:szCs w:val="24"/>
+        </w:rPr>
+        <w:t xml:space="preserve">два </w:t>
+      </w:r>
+      <w:r>
+        <w:rPr>
+          <w:rFonts w:ascii="Times New Roman" w:eastAsia="Calibri" w:hAnsi="Times New Roman" w:cs="Times New Roman"/>
+          <w:color w:val="000000" w:themeColor="text1"/>
+          <w:sz w:val="28"/>
+          <w:szCs w:val="24"/>
+        </w:rPr>
+        <w:t>массив</w:t>
+      </w:r>
+      <w:r>
+        <w:rPr>
+          <w:rFonts w:ascii="Times New Roman" w:eastAsia="Calibri" w:hAnsi="Times New Roman" w:cs="Times New Roman"/>
+          <w:color w:val="000000" w:themeColor="text1"/>
+          <w:sz w:val="28"/>
+          <w:szCs w:val="24"/>
+        </w:rPr>
+        <w:t>а: массив мантиссы и вещественного числа</w:t>
+      </w:r>
+    </w:p>
+    <w:p>
+      <w:pPr>
+        <w:rPr>
+          <w:rFonts w:ascii="Times New Roman" w:eastAsia="Calibri" w:hAnsi="Times New Roman" w:cs="Times New Roman"/>
+          <w:color w:val="000000" w:themeColor="text1"/>
+          <w:sz w:val="28"/>
+          <w:szCs w:val="24"/>
+        </w:rPr>
+      </w:pPr>
+    </w:p>
+    <w:p>
+      <w:pPr>
+        <w:rPr>
+          <w:rFonts w:ascii="Times New Roman" w:eastAsia="Calibri" w:hAnsi="Times New Roman" w:cs="Times New Roman"/>
+          <w:color w:val="000000" w:themeColor="text1"/>
+          <w:sz w:val="28"/>
+          <w:szCs w:val="24"/>
+        </w:rPr>
+      </w:pPr>
+      <w:r>
+        <w:rPr>
+          <w:rFonts w:ascii="Times New Roman" w:eastAsia="Calibri" w:hAnsi="Times New Roman" w:cs="Times New Roman"/>
+          <w:color w:val="000000" w:themeColor="text1"/>
+          <w:sz w:val="28"/>
+          <w:szCs w:val="24"/>
+        </w:rPr>
+        <w:t>.</w:t>
       </w:r>
     </w:p>
     <w:p>
@@ -5328,8 +5762,11 @@
           <w:sz w:val="32"/>
           <w:szCs w:val="27"/>
         </w:rPr>
+        <w:lastRenderedPageBreak/>
         <w:t>Выводы</w:t>
       </w:r>
+      <w:bookmarkStart w:id="0" w:name="_GoBack"/>
+      <w:bookmarkEnd w:id="0"/>
     </w:p>
     <w:p>
       <w:pPr>
@@ -5364,7 +5801,6 @@
           <w:sz w:val="32"/>
           <w:szCs w:val="27"/>
         </w:rPr>
-        <w:lastRenderedPageBreak/>
         <w:t>Ответы на вопросы</w:t>
       </w:r>
     </w:p>
@@ -5401,7 +5837,15 @@
           <w:rFonts w:ascii="Times New Roman" w:hAnsi="Times New Roman" w:cs="Times New Roman"/>
           <w:sz w:val="24"/>
         </w:rPr>
-        <w:t>Возможный диапазон чисел, представляемых в ПК, зависит от архитектуры самой машины. Так, для 32-разрядной машины диапазоном целых чисел является [-2</w:t>
+        <w:t>Возможный диапазон чисел, представляемых в ПК, зависит от архитектуры самой машины. Так, для 32-разрядной машины диапазоном целых чисел является [-</w:t>
+      </w:r>
+      <w:proofErr w:type="gramStart"/>
+      <w:r>
+        <w:rPr>
+          <w:rFonts w:ascii="Times New Roman" w:hAnsi="Times New Roman" w:cs="Times New Roman"/>
+          <w:sz w:val="24"/>
+        </w:rPr>
+        <w:t>2</w:t>
       </w:r>
       <w:r>
         <w:rPr>
@@ -5416,14 +5860,15 @@
           <w:rFonts w:ascii="Times New Roman" w:hAnsi="Times New Roman" w:cs="Times New Roman"/>
           <w:sz w:val="24"/>
         </w:rPr>
-        <w:t xml:space="preserve"> ; </w:t>
-      </w:r>
+        <w:t xml:space="preserve"> ;</w:t>
+      </w:r>
+      <w:proofErr w:type="gramEnd"/>
       <w:r>
         <w:rPr>
           <w:rFonts w:ascii="Times New Roman" w:hAnsi="Times New Roman" w:cs="Times New Roman"/>
           <w:sz w:val="24"/>
         </w:rPr>
-        <w:t>2</w:t>
+        <w:t xml:space="preserve"> 2</w:t>
       </w:r>
       <w:r>
         <w:rPr>
@@ -5438,35 +5883,7 @@
           <w:rFonts w:ascii="Times New Roman" w:hAnsi="Times New Roman" w:cs="Times New Roman"/>
           <w:sz w:val="24"/>
         </w:rPr>
-        <w:t xml:space="preserve"> – 1</w:t>
-      </w:r>
-      <w:r>
-        <w:rPr>
-          <w:rFonts w:ascii="Times New Roman" w:hAnsi="Times New Roman" w:cs="Times New Roman"/>
-          <w:sz w:val="24"/>
-        </w:rPr>
-        <w:t>], а для 64</w:t>
-      </w:r>
-      <w:r>
-        <w:rPr>
-          <w:rFonts w:ascii="Times New Roman" w:hAnsi="Times New Roman" w:cs="Times New Roman"/>
-          <w:sz w:val="24"/>
-        </w:rPr>
-        <w:t>-разрядной машины</w:t>
-      </w:r>
-      <w:r>
-        <w:rPr>
-          <w:rFonts w:ascii="Times New Roman" w:hAnsi="Times New Roman" w:cs="Times New Roman"/>
-          <w:sz w:val="24"/>
-        </w:rPr>
-        <w:t xml:space="preserve"> - </w:t>
-      </w:r>
-      <w:r>
-        <w:rPr>
-          <w:rFonts w:ascii="Times New Roman" w:hAnsi="Times New Roman" w:cs="Times New Roman"/>
-          <w:sz w:val="24"/>
-        </w:rPr>
-        <w:t>[-2</w:t>
+        <w:t xml:space="preserve"> – 1], а для 64-разрядной машины - [-2</w:t>
       </w:r>
       <w:r>
         <w:rPr>
@@ -5496,14 +5913,7 @@
           <w:rFonts w:ascii="Times New Roman" w:hAnsi="Times New Roman" w:cs="Times New Roman"/>
           <w:sz w:val="24"/>
         </w:rPr>
-        <w:t xml:space="preserve"> – 1]</w:t>
-      </w:r>
-      <w:r>
-        <w:rPr>
-          <w:rFonts w:ascii="Times New Roman" w:hAnsi="Times New Roman" w:cs="Times New Roman"/>
-          <w:sz w:val="24"/>
-        </w:rPr>
-        <w:t>.</w:t>
+        <w:t xml:space="preserve"> – 1].</w:t>
       </w:r>
     </w:p>
     <w:p>
@@ -5558,15 +5968,6 @@
         </w:rPr>
         <w:t xml:space="preserve"> +4932]</w:t>
       </w:r>
-    </w:p>
-    <w:p>
-      <w:pPr>
-        <w:pStyle w:val="a3"/>
-        <w:rPr>
-          <w:rFonts w:ascii="Times New Roman" w:hAnsi="Times New Roman" w:cs="Times New Roman"/>
-          <w:sz w:val="28"/>
-        </w:rPr>
-      </w:pPr>
     </w:p>
     <w:p>
       <w:pPr>
@@ -5759,8 +6160,6 @@
         </w:rPr>
         <w:t>Следует выполнять поразрядные операции сложения и вычитания, которые применяются в алгоритмах сложения, вычитания, умножения и деления.</w:t>
       </w:r>
-      <w:bookmarkStart w:id="0" w:name="_GoBack"/>
-      <w:bookmarkEnd w:id="0"/>
     </w:p>
     <w:sectPr>
       <w:pgSz w:w="11906" w:h="16838"/>

</xml_diff>

<commit_message>
lab_01: odd code clean & report fix
</commit_message>
<xml_diff>
--- a/lab_01_1/report.docx
+++ b/lab_01_1/report.docx
@@ -317,23 +317,13 @@
         </w:rPr>
         <w:t>±</w:t>
       </w:r>
-      <w:proofErr w:type="spellStart"/>
-      <w:r>
-        <w:rPr>
-          <w:rFonts w:ascii="Times New Roman" w:eastAsia="Calibri" w:hAnsi="Times New Roman" w:cs="Times New Roman"/>
-          <w:sz w:val="28"/>
-          <w:szCs w:val="24"/>
-        </w:rPr>
-        <w:t>m.n</w:t>
-      </w:r>
-      <w:proofErr w:type="spellEnd"/>
-      <w:r>
-        <w:rPr>
-          <w:rFonts w:ascii="Times New Roman" w:eastAsia="Calibri" w:hAnsi="Times New Roman" w:cs="Times New Roman"/>
-          <w:sz w:val="28"/>
-          <w:szCs w:val="24"/>
-        </w:rPr>
-        <w:t xml:space="preserve"> Е </w:t>
+      <w:r>
+        <w:rPr>
+          <w:rFonts w:ascii="Times New Roman" w:eastAsia="Calibri" w:hAnsi="Times New Roman" w:cs="Times New Roman"/>
+          <w:sz w:val="28"/>
+          <w:szCs w:val="24"/>
+        </w:rPr>
+        <w:t xml:space="preserve">m.n Е </w:t>
       </w:r>
       <w:r>
         <w:rPr>
@@ -349,25 +339,7 @@
           <w:sz w:val="28"/>
           <w:szCs w:val="24"/>
         </w:rPr>
-        <w:t>K, где суммарная длина мантиссы (</w:t>
-      </w:r>
-      <w:proofErr w:type="spellStart"/>
-      <w:r>
-        <w:rPr>
-          <w:rFonts w:ascii="Times New Roman" w:eastAsia="Calibri" w:hAnsi="Times New Roman" w:cs="Times New Roman"/>
-          <w:sz w:val="28"/>
-          <w:szCs w:val="24"/>
-        </w:rPr>
-        <w:t>m+n</w:t>
-      </w:r>
-      <w:proofErr w:type="spellEnd"/>
-      <w:r>
-        <w:rPr>
-          <w:rFonts w:ascii="Times New Roman" w:eastAsia="Calibri" w:hAnsi="Times New Roman" w:cs="Times New Roman"/>
-          <w:sz w:val="28"/>
-          <w:szCs w:val="24"/>
-        </w:rPr>
-        <w:t xml:space="preserve">) - до 30 значащих цифр, а величина порядка K - до 5 цифр, на целое число длиной до 30 десятичных цифр. Результат выдать в форме </w:t>
+        <w:t xml:space="preserve">K, где суммарная длина мантиссы (m+n) - до 30 значащих цифр, а величина порядка K - до 5 цифр, на целое число длиной до 30 десятичных цифр. Результат выдать в форме </w:t>
       </w:r>
       <w:r>
         <w:rPr>
@@ -793,17 +765,7 @@
           <w:szCs w:val="24"/>
           <w:lang w:eastAsia="ja-JP"/>
         </w:rPr>
-        <w:t xml:space="preserve">знаков + и – и, в случае вещественного числа, разделителя </w:t>
-      </w:r>
-      <w:proofErr w:type="gramStart"/>
-      <w:r>
-        <w:rPr>
-          <w:rFonts w:ascii="Times New Roman" w:hAnsi="Times New Roman" w:cs="Times New Roman"/>
-          <w:sz w:val="28"/>
-          <w:szCs w:val="24"/>
-          <w:lang w:eastAsia="ja-JP"/>
-        </w:rPr>
-        <w:t xml:space="preserve">« </w:t>
+        <w:t xml:space="preserve">знаков + и – и, в случае вещественного числа, разделителя « </w:t>
       </w:r>
       <w:r>
         <w:rPr>
@@ -814,7 +776,6 @@
         </w:rPr>
         <w:t>E</w:t>
       </w:r>
-      <w:proofErr w:type="gramEnd"/>
       <w:r>
         <w:rPr>
           <w:rFonts w:ascii="Times New Roman" w:hAnsi="Times New Roman" w:cs="Times New Roman"/>
@@ -1138,25 +1099,7 @@
           <w:sz w:val="28"/>
           <w:szCs w:val="24"/>
         </w:rPr>
-        <w:t xml:space="preserve">Программа завершается </w:t>
-      </w:r>
-      <w:proofErr w:type="spellStart"/>
-      <w:r>
-        <w:rPr>
-          <w:rFonts w:ascii="Times New Roman" w:eastAsia="Calibri" w:hAnsi="Times New Roman" w:cs="Times New Roman"/>
-          <w:sz w:val="28"/>
-          <w:szCs w:val="24"/>
-        </w:rPr>
-        <w:t>аварийно</w:t>
-      </w:r>
-      <w:proofErr w:type="spellEnd"/>
-      <w:r>
-        <w:rPr>
-          <w:rFonts w:ascii="Times New Roman" w:eastAsia="Calibri" w:hAnsi="Times New Roman" w:cs="Times New Roman"/>
-          <w:sz w:val="28"/>
-          <w:szCs w:val="24"/>
-        </w:rPr>
-        <w:t xml:space="preserve"> в случае, если:</w:t>
+        <w:t>Программа завершается аварийно в случае, если:</w:t>
       </w:r>
     </w:p>
     <w:p>
@@ -1172,23 +1115,13 @@
           <w:szCs w:val="24"/>
         </w:rPr>
       </w:pPr>
-      <w:proofErr w:type="gramStart"/>
-      <w:r>
-        <w:rPr>
-          <w:rFonts w:ascii="Times New Roman" w:eastAsia="Calibri" w:hAnsi="Times New Roman" w:cs="Times New Roman"/>
-          <w:sz w:val="28"/>
-          <w:szCs w:val="24"/>
-        </w:rPr>
-        <w:t>формат</w:t>
-      </w:r>
-      <w:proofErr w:type="gramEnd"/>
-      <w:r>
-        <w:rPr>
-          <w:rFonts w:ascii="Times New Roman" w:eastAsia="Calibri" w:hAnsi="Times New Roman" w:cs="Times New Roman"/>
-          <w:sz w:val="28"/>
-          <w:szCs w:val="24"/>
-        </w:rPr>
-        <w:t xml:space="preserve"> </w:t>
+      <w:r>
+        <w:rPr>
+          <w:rFonts w:ascii="Times New Roman" w:eastAsia="Calibri" w:hAnsi="Times New Roman" w:cs="Times New Roman"/>
+          <w:sz w:val="28"/>
+          <w:szCs w:val="24"/>
+        </w:rPr>
+        <w:t xml:space="preserve">формат </w:t>
       </w:r>
       <w:r>
         <w:rPr>
@@ -1220,23 +1153,13 @@
           <w:szCs w:val="24"/>
         </w:rPr>
       </w:pPr>
-      <w:proofErr w:type="gramStart"/>
-      <w:r>
-        <w:rPr>
-          <w:rFonts w:ascii="Times New Roman" w:eastAsia="Calibri" w:hAnsi="Times New Roman" w:cs="Times New Roman"/>
-          <w:sz w:val="28"/>
-          <w:szCs w:val="24"/>
-        </w:rPr>
-        <w:t>если</w:t>
-      </w:r>
-      <w:proofErr w:type="gramEnd"/>
-      <w:r>
-        <w:rPr>
-          <w:rFonts w:ascii="Times New Roman" w:eastAsia="Calibri" w:hAnsi="Times New Roman" w:cs="Times New Roman"/>
-          <w:sz w:val="28"/>
-          <w:szCs w:val="24"/>
-        </w:rPr>
-        <w:t xml:space="preserve"> на вход в качестве делителя был подан ноль</w:t>
+      <w:r>
+        <w:rPr>
+          <w:rFonts w:ascii="Times New Roman" w:eastAsia="Calibri" w:hAnsi="Times New Roman" w:cs="Times New Roman"/>
+          <w:sz w:val="28"/>
+          <w:szCs w:val="24"/>
+        </w:rPr>
+        <w:t>если на вход в качестве делителя был подан ноль</w:t>
       </w:r>
       <w:r>
         <w:rPr>
@@ -1277,23 +1200,13 @@
           <w:sz w:val="24"/>
         </w:rPr>
       </w:pPr>
-      <w:proofErr w:type="gramStart"/>
-      <w:r>
-        <w:rPr>
-          <w:rFonts w:ascii="Times New Roman" w:eastAsia="Calibri" w:hAnsi="Times New Roman" w:cs="Times New Roman"/>
-          <w:sz w:val="28"/>
-          <w:szCs w:val="24"/>
-        </w:rPr>
-        <w:t>превышение</w:t>
-      </w:r>
-      <w:proofErr w:type="gramEnd"/>
-      <w:r>
-        <w:rPr>
-          <w:rFonts w:ascii="Times New Roman" w:eastAsia="Calibri" w:hAnsi="Times New Roman" w:cs="Times New Roman"/>
-          <w:sz w:val="28"/>
-          <w:szCs w:val="24"/>
-        </w:rPr>
-        <w:t xml:space="preserve"> допустимого порядка числа при вычислениях и нормализации числа.</w:t>
+      <w:r>
+        <w:rPr>
+          <w:rFonts w:ascii="Times New Roman" w:eastAsia="Calibri" w:hAnsi="Times New Roman" w:cs="Times New Roman"/>
+          <w:sz w:val="28"/>
+          <w:szCs w:val="24"/>
+        </w:rPr>
+        <w:t>превышение допустимого порядка числа при вычислениях и нормализации числа.</w:t>
       </w:r>
     </w:p>
     <w:p>
@@ -1371,7 +1284,6 @@
         </w:rPr>
         <w:t xml:space="preserve"> создается путем автоматической сборки проекта с помощью файла </w:t>
       </w:r>
-      <w:proofErr w:type="spellStart"/>
       <w:r>
         <w:rPr>
           <w:rFonts w:ascii="Times New Roman" w:eastAsia="Calibri" w:hAnsi="Times New Roman" w:cs="Times New Roman"/>
@@ -1382,7 +1294,6 @@
         </w:rPr>
         <w:t>makefile</w:t>
       </w:r>
-      <w:proofErr w:type="spellEnd"/>
       <w:r>
         <w:rPr>
           <w:rFonts w:ascii="Times New Roman" w:eastAsia="Calibri" w:hAnsi="Times New Roman" w:cs="Times New Roman"/>
@@ -1492,7 +1403,6 @@
           <w:szCs w:val="27"/>
         </w:rPr>
       </w:pPr>
-      <w:proofErr w:type="gramStart"/>
       <w:r>
         <w:rPr>
           <w:rFonts w:ascii="Times New Roman" w:eastAsia="Calibri" w:hAnsi="Times New Roman" w:cs="Times New Roman"/>
@@ -1500,17 +1410,7 @@
           <w:sz w:val="28"/>
           <w:szCs w:val="27"/>
         </w:rPr>
-        <w:t>в</w:t>
-      </w:r>
-      <w:proofErr w:type="gramEnd"/>
-      <w:r>
-        <w:rPr>
-          <w:rFonts w:ascii="Times New Roman" w:eastAsia="Calibri" w:hAnsi="Times New Roman" w:cs="Times New Roman"/>
-          <w:color w:val="000000" w:themeColor="text1"/>
-          <w:sz w:val="28"/>
-          <w:szCs w:val="27"/>
-        </w:rPr>
-        <w:t xml:space="preserve"> случае несоответствия, вывести ошибку</w:t>
+        <w:t>в случае несоответствия, вывести ошибку</w:t>
       </w:r>
     </w:p>
     <w:p>
@@ -1560,7 +1460,6 @@
           <w:szCs w:val="27"/>
         </w:rPr>
       </w:pPr>
-      <w:proofErr w:type="gramStart"/>
       <w:r>
         <w:rPr>
           <w:rFonts w:ascii="Times New Roman" w:eastAsia="Calibri" w:hAnsi="Times New Roman" w:cs="Times New Roman"/>
@@ -1568,17 +1467,7 @@
           <w:sz w:val="28"/>
           <w:szCs w:val="27"/>
         </w:rPr>
-        <w:t>в</w:t>
-      </w:r>
-      <w:proofErr w:type="gramEnd"/>
-      <w:r>
-        <w:rPr>
-          <w:rFonts w:ascii="Times New Roman" w:eastAsia="Calibri" w:hAnsi="Times New Roman" w:cs="Times New Roman"/>
-          <w:color w:val="000000" w:themeColor="text1"/>
-          <w:sz w:val="28"/>
-          <w:szCs w:val="27"/>
-        </w:rPr>
-        <w:t xml:space="preserve"> случае переполнения порядка, вывести ошибку</w:t>
+        <w:t>в случае переполнения порядка, вывести ошибку</w:t>
       </w:r>
     </w:p>
     <w:p>
@@ -1635,27 +1524,7 @@
           <w:sz w:val="28"/>
           <w:szCs w:val="27"/>
         </w:rPr>
-        <w:t xml:space="preserve">Переходить к следующему разряду исходного числа до тех пор, пока число не будет больше делителя. В этом случае в частное записывать 0 и также смещать в нём текущий разряд. При первой итерации, если изначально число оказалось меньше делителя, и частное начинается с </w:t>
-      </w:r>
-      <w:proofErr w:type="gramStart"/>
-      <w:r>
-        <w:rPr>
-          <w:rFonts w:ascii="Times New Roman" w:eastAsia="Calibri" w:hAnsi="Times New Roman" w:cs="Times New Roman"/>
-          <w:color w:val="000000" w:themeColor="text1"/>
-          <w:sz w:val="28"/>
-          <w:szCs w:val="27"/>
-        </w:rPr>
-        <w:t>0.,</w:t>
-      </w:r>
-      <w:proofErr w:type="gramEnd"/>
-      <w:r>
-        <w:rPr>
-          <w:rFonts w:ascii="Times New Roman" w:eastAsia="Calibri" w:hAnsi="Times New Roman" w:cs="Times New Roman"/>
-          <w:color w:val="000000" w:themeColor="text1"/>
-          <w:sz w:val="28"/>
-          <w:szCs w:val="27"/>
-        </w:rPr>
-        <w:t xml:space="preserve"> то увеличивать добавок к порядку.</w:t>
+        <w:t>Переходить к следующему разряду исходного числа до тех пор, пока число не будет больше делителя. В этом случае в частное записывать 0 и также смещать в нём текущий разряд. При первой итерации, если изначально число оказалось меньше делителя, и частное начинается с 0., то увеличивать добавок к порядку.</w:t>
       </w:r>
     </w:p>
     <w:p>
@@ -1832,7 +1701,6 @@
           <w:szCs w:val="27"/>
         </w:rPr>
       </w:pPr>
-      <w:proofErr w:type="gramStart"/>
       <w:r>
         <w:rPr>
           <w:rFonts w:ascii="Times New Roman" w:eastAsia="Calibri" w:hAnsi="Times New Roman" w:cs="Times New Roman"/>
@@ -1840,17 +1708,7 @@
           <w:sz w:val="28"/>
           <w:szCs w:val="27"/>
         </w:rPr>
-        <w:t>в</w:t>
-      </w:r>
-      <w:proofErr w:type="gramEnd"/>
-      <w:r>
-        <w:rPr>
-          <w:rFonts w:ascii="Times New Roman" w:eastAsia="Calibri" w:hAnsi="Times New Roman" w:cs="Times New Roman"/>
-          <w:color w:val="000000" w:themeColor="text1"/>
-          <w:sz w:val="28"/>
-          <w:szCs w:val="27"/>
-        </w:rPr>
-        <w:t xml:space="preserve"> случае переполнения порядка, вывести ошибку</w:t>
+        <w:t>в случае переполнения порядка, вывести ошибку</w:t>
       </w:r>
     </w:p>
     <w:p>
@@ -1928,14 +1786,14 @@
         <w:tblLook w:val="06A0" w:firstRow="1" w:lastRow="0" w:firstColumn="1" w:lastColumn="0" w:noHBand="1" w:noVBand="1"/>
       </w:tblPr>
       <w:tblGrid>
-        <w:gridCol w:w="2235"/>
-        <w:gridCol w:w="3782"/>
+        <w:gridCol w:w="2405"/>
+        <w:gridCol w:w="3612"/>
         <w:gridCol w:w="3009"/>
       </w:tblGrid>
       <w:tr>
         <w:tc>
           <w:tcPr>
-            <w:tcW w:w="2235" w:type="dxa"/>
+            <w:tcW w:w="2405" w:type="dxa"/>
             <w:vAlign w:val="center"/>
           </w:tcPr>
           <w:p>
@@ -1961,7 +1819,7 @@
         </w:tc>
         <w:tc>
           <w:tcPr>
-            <w:tcW w:w="3782" w:type="dxa"/>
+            <w:tcW w:w="3612" w:type="dxa"/>
             <w:vAlign w:val="center"/>
           </w:tcPr>
           <w:p>
@@ -2015,21 +1873,21 @@
       <w:tr>
         <w:tc>
           <w:tcPr>
-            <w:tcW w:w="2235" w:type="dxa"/>
-          </w:tcPr>
-          <w:p>
-            <w:pPr>
-              <w:rPr>
-                <w:rFonts w:ascii="Times New Roman" w:eastAsia="Calibri" w:hAnsi="Times New Roman" w:cs="Times New Roman"/>
-                <w:color w:val="000000" w:themeColor="text1"/>
-                <w:sz w:val="24"/>
-              </w:rPr>
-            </w:pPr>
-          </w:p>
-        </w:tc>
-        <w:tc>
-          <w:tcPr>
-            <w:tcW w:w="3782" w:type="dxa"/>
+            <w:tcW w:w="2405" w:type="dxa"/>
+          </w:tcPr>
+          <w:p>
+            <w:pPr>
+              <w:rPr>
+                <w:rFonts w:ascii="Times New Roman" w:eastAsia="Calibri" w:hAnsi="Times New Roman" w:cs="Times New Roman"/>
+                <w:color w:val="000000" w:themeColor="text1"/>
+                <w:sz w:val="24"/>
+              </w:rPr>
+            </w:pPr>
+          </w:p>
+        </w:tc>
+        <w:tc>
+          <w:tcPr>
+            <w:tcW w:w="3612" w:type="dxa"/>
           </w:tcPr>
           <w:p>
             <w:pPr>
@@ -2078,7 +1936,7 @@
       <w:tr>
         <w:tc>
           <w:tcPr>
-            <w:tcW w:w="2235" w:type="dxa"/>
+            <w:tcW w:w="2405" w:type="dxa"/>
           </w:tcPr>
           <w:p>
             <w:pPr>
@@ -2102,7 +1960,7 @@
         </w:tc>
         <w:tc>
           <w:tcPr>
-            <w:tcW w:w="3782" w:type="dxa"/>
+            <w:tcW w:w="3612" w:type="dxa"/>
           </w:tcPr>
           <w:p>
             <w:pPr>
@@ -2156,7 +2014,7 @@
       <w:tr>
         <w:tc>
           <w:tcPr>
-            <w:tcW w:w="2235" w:type="dxa"/>
+            <w:tcW w:w="2405" w:type="dxa"/>
           </w:tcPr>
           <w:p>
             <w:pPr>
@@ -2180,7 +2038,7 @@
         </w:tc>
         <w:tc>
           <w:tcPr>
-            <w:tcW w:w="3782" w:type="dxa"/>
+            <w:tcW w:w="3612" w:type="dxa"/>
           </w:tcPr>
           <w:p>
             <w:pPr>
@@ -2234,7 +2092,7 @@
       <w:tr>
         <w:tc>
           <w:tcPr>
-            <w:tcW w:w="2235" w:type="dxa"/>
+            <w:tcW w:w="2405" w:type="dxa"/>
           </w:tcPr>
           <w:p>
             <w:pPr>
@@ -2266,7 +2124,7 @@
         </w:tc>
         <w:tc>
           <w:tcPr>
-            <w:tcW w:w="3782" w:type="dxa"/>
+            <w:tcW w:w="3612" w:type="dxa"/>
           </w:tcPr>
           <w:p>
             <w:pPr>
@@ -2323,7 +2181,7 @@
       <w:tr>
         <w:tc>
           <w:tcPr>
-            <w:tcW w:w="2235" w:type="dxa"/>
+            <w:tcW w:w="2405" w:type="dxa"/>
           </w:tcPr>
           <w:p>
             <w:pPr>
@@ -2363,7 +2221,7 @@
         </w:tc>
         <w:tc>
           <w:tcPr>
-            <w:tcW w:w="3782" w:type="dxa"/>
+            <w:tcW w:w="3612" w:type="dxa"/>
           </w:tcPr>
           <w:p>
             <w:pPr>
@@ -2410,7 +2268,7 @@
       <w:tr>
         <w:tc>
           <w:tcPr>
-            <w:tcW w:w="2235" w:type="dxa"/>
+            <w:tcW w:w="2405" w:type="dxa"/>
           </w:tcPr>
           <w:p>
             <w:pPr>
@@ -2442,7 +2300,7 @@
         </w:tc>
         <w:tc>
           <w:tcPr>
-            <w:tcW w:w="3782" w:type="dxa"/>
+            <w:tcW w:w="3612" w:type="dxa"/>
           </w:tcPr>
           <w:p>
             <w:pPr>
@@ -2481,15 +2339,17 @@
                 <w:sz w:val="24"/>
                 <w:lang w:eastAsia="ja-JP"/>
               </w:rPr>
-              <w:t>Переполнение мантиссы</w:t>
-            </w:r>
+              <w:t>Введено больше 30 разрядов в мантиссу</w:t>
+            </w:r>
+            <w:bookmarkStart w:id="0" w:name="_GoBack"/>
+            <w:bookmarkEnd w:id="0"/>
           </w:p>
         </w:tc>
       </w:tr>
       <w:tr>
         <w:tc>
           <w:tcPr>
-            <w:tcW w:w="2235" w:type="dxa"/>
+            <w:tcW w:w="2405" w:type="dxa"/>
           </w:tcPr>
           <w:p>
             <w:pPr>
@@ -2529,7 +2389,7 @@
         </w:tc>
         <w:tc>
           <w:tcPr>
-            <w:tcW w:w="3782" w:type="dxa"/>
+            <w:tcW w:w="3612" w:type="dxa"/>
           </w:tcPr>
           <w:p>
             <w:pPr>
@@ -2576,7 +2436,7 @@
       <w:tr>
         <w:tc>
           <w:tcPr>
-            <w:tcW w:w="2235" w:type="dxa"/>
+            <w:tcW w:w="2405" w:type="dxa"/>
           </w:tcPr>
           <w:p>
             <w:pPr>
@@ -2608,7 +2468,7 @@
         </w:tc>
         <w:tc>
           <w:tcPr>
-            <w:tcW w:w="3782" w:type="dxa"/>
+            <w:tcW w:w="3612" w:type="dxa"/>
           </w:tcPr>
           <w:p>
             <w:pPr>
@@ -2661,7 +2521,7 @@
       <w:tr>
         <w:tc>
           <w:tcPr>
-            <w:tcW w:w="2235" w:type="dxa"/>
+            <w:tcW w:w="2405" w:type="dxa"/>
           </w:tcPr>
           <w:p>
             <w:pPr>
@@ -2693,7 +2553,7 @@
         </w:tc>
         <w:tc>
           <w:tcPr>
-            <w:tcW w:w="3782" w:type="dxa"/>
+            <w:tcW w:w="3612" w:type="dxa"/>
           </w:tcPr>
           <w:p>
             <w:pPr>
@@ -2740,7 +2600,7 @@
       <w:tr>
         <w:tc>
           <w:tcPr>
-            <w:tcW w:w="2235" w:type="dxa"/>
+            <w:tcW w:w="2405" w:type="dxa"/>
           </w:tcPr>
           <w:p>
             <w:pPr>
@@ -2780,7 +2640,7 @@
         </w:tc>
         <w:tc>
           <w:tcPr>
-            <w:tcW w:w="3782" w:type="dxa"/>
+            <w:tcW w:w="3612" w:type="dxa"/>
           </w:tcPr>
           <w:p>
             <w:pPr>
@@ -2827,58 +2687,39 @@
       <w:tr>
         <w:tc>
           <w:tcPr>
-            <w:tcW w:w="2235" w:type="dxa"/>
-          </w:tcPr>
-          <w:p>
-            <w:pPr>
-              <w:rPr>
-                <w:rFonts w:ascii="Times New Roman" w:eastAsia="Calibri" w:hAnsi="Times New Roman" w:cs="Times New Roman"/>
-                <w:color w:val="000000" w:themeColor="text1"/>
-                <w:sz w:val="24"/>
-                <w:lang w:val="en-US"/>
-              </w:rPr>
-            </w:pPr>
-            <w:r>
-              <w:rPr>
-                <w:rFonts w:ascii="Times New Roman" w:eastAsia="Calibri" w:hAnsi="Times New Roman" w:cs="Times New Roman"/>
-                <w:color w:val="000000" w:themeColor="text1"/>
-                <w:sz w:val="24"/>
-              </w:rPr>
-              <w:t>+</w:t>
-            </w:r>
-            <w:proofErr w:type="gramStart"/>
-            <w:r>
-              <w:rPr>
-                <w:rFonts w:ascii="Times New Roman" w:eastAsia="Calibri" w:hAnsi="Times New Roman" w:cs="Times New Roman"/>
-                <w:color w:val="000000" w:themeColor="text1"/>
-                <w:sz w:val="24"/>
-              </w:rPr>
-              <w:t xml:space="preserve">1  </w:t>
-            </w:r>
-            <w:r>
-              <w:rPr>
-                <w:rFonts w:ascii="Times New Roman" w:eastAsia="Calibri" w:hAnsi="Times New Roman" w:cs="Times New Roman"/>
-                <w:color w:val="000000" w:themeColor="text1"/>
-                <w:sz w:val="24"/>
-                <w:lang w:val="en-US"/>
-              </w:rPr>
-              <w:t>E</w:t>
-            </w:r>
-            <w:proofErr w:type="gramEnd"/>
-            <w:r>
-              <w:rPr>
-                <w:rFonts w:ascii="Times New Roman" w:eastAsia="Calibri" w:hAnsi="Times New Roman" w:cs="Times New Roman"/>
-                <w:color w:val="000000" w:themeColor="text1"/>
-                <w:sz w:val="24"/>
-                <w:lang w:val="en-US"/>
-              </w:rPr>
-              <w:t xml:space="preserve">  +15</w:t>
-            </w:r>
-          </w:p>
-        </w:tc>
-        <w:tc>
-          <w:tcPr>
-            <w:tcW w:w="3782" w:type="dxa"/>
+            <w:tcW w:w="2405" w:type="dxa"/>
+          </w:tcPr>
+          <w:p>
+            <w:pPr>
+              <w:rPr>
+                <w:rFonts w:ascii="Times New Roman" w:eastAsia="Calibri" w:hAnsi="Times New Roman" w:cs="Times New Roman"/>
+                <w:color w:val="000000" w:themeColor="text1"/>
+                <w:sz w:val="24"/>
+                <w:lang w:val="en-US"/>
+              </w:rPr>
+            </w:pPr>
+            <w:r>
+              <w:rPr>
+                <w:rFonts w:ascii="Times New Roman" w:eastAsia="Calibri" w:hAnsi="Times New Roman" w:cs="Times New Roman"/>
+                <w:color w:val="000000" w:themeColor="text1"/>
+                <w:sz w:val="24"/>
+              </w:rPr>
+              <w:t xml:space="preserve">+1  </w:t>
+            </w:r>
+            <w:r>
+              <w:rPr>
+                <w:rFonts w:ascii="Times New Roman" w:eastAsia="Calibri" w:hAnsi="Times New Roman" w:cs="Times New Roman"/>
+                <w:color w:val="000000" w:themeColor="text1"/>
+                <w:sz w:val="24"/>
+                <w:lang w:val="en-US"/>
+              </w:rPr>
+              <w:t>E  +15</w:t>
+            </w:r>
+          </w:p>
+        </w:tc>
+        <w:tc>
+          <w:tcPr>
+            <w:tcW w:w="3612" w:type="dxa"/>
           </w:tcPr>
           <w:p>
             <w:pPr>
@@ -2924,51 +2765,31 @@
       <w:tr>
         <w:tc>
           <w:tcPr>
-            <w:tcW w:w="2235" w:type="dxa"/>
-          </w:tcPr>
-          <w:p>
-            <w:pPr>
-              <w:rPr>
-                <w:rFonts w:ascii="Times New Roman" w:eastAsia="Calibri" w:hAnsi="Times New Roman" w:cs="Times New Roman"/>
-                <w:color w:val="000000" w:themeColor="text1"/>
-                <w:sz w:val="24"/>
-                <w:lang w:val="en-US"/>
-              </w:rPr>
-            </w:pPr>
-            <w:r>
-              <w:rPr>
-                <w:rFonts w:ascii="Times New Roman" w:eastAsia="Calibri" w:hAnsi="Times New Roman" w:cs="Times New Roman"/>
-                <w:color w:val="000000" w:themeColor="text1"/>
-                <w:sz w:val="24"/>
-                <w:lang w:val="en-US"/>
-              </w:rPr>
-              <w:t xml:space="preserve">+1 E </w:t>
-            </w:r>
-            <w:proofErr w:type="spellStart"/>
-            <w:r>
-              <w:rPr>
-                <w:rFonts w:ascii="Times New Roman" w:eastAsia="Calibri" w:hAnsi="Times New Roman" w:cs="Times New Roman"/>
-                <w:color w:val="000000" w:themeColor="text1"/>
-                <w:sz w:val="24"/>
-                <w:lang w:val="en-US"/>
-              </w:rPr>
-              <w:t>E</w:t>
-            </w:r>
-            <w:proofErr w:type="spellEnd"/>
-            <w:r>
-              <w:rPr>
-                <w:rFonts w:ascii="Times New Roman" w:eastAsia="Calibri" w:hAnsi="Times New Roman" w:cs="Times New Roman"/>
-                <w:color w:val="000000" w:themeColor="text1"/>
-                <w:sz w:val="24"/>
-                <w:lang w:val="en-US"/>
-              </w:rPr>
-              <w:t xml:space="preserve"> +15</w:t>
-            </w:r>
-          </w:p>
-        </w:tc>
-        <w:tc>
-          <w:tcPr>
-            <w:tcW w:w="3782" w:type="dxa"/>
+            <w:tcW w:w="2405" w:type="dxa"/>
+          </w:tcPr>
+          <w:p>
+            <w:pPr>
+              <w:rPr>
+                <w:rFonts w:ascii="Times New Roman" w:eastAsia="Calibri" w:hAnsi="Times New Roman" w:cs="Times New Roman"/>
+                <w:color w:val="000000" w:themeColor="text1"/>
+                <w:sz w:val="24"/>
+                <w:lang w:val="en-US"/>
+              </w:rPr>
+            </w:pPr>
+            <w:r>
+              <w:rPr>
+                <w:rFonts w:ascii="Times New Roman" w:eastAsia="Calibri" w:hAnsi="Times New Roman" w:cs="Times New Roman"/>
+                <w:color w:val="000000" w:themeColor="text1"/>
+                <w:sz w:val="24"/>
+                <w:lang w:val="en-US"/>
+              </w:rPr>
+              <w:t>+1 E E +15</w:t>
+            </w:r>
+          </w:p>
+        </w:tc>
+        <w:tc>
+          <w:tcPr>
+            <w:tcW w:w="3612" w:type="dxa"/>
           </w:tcPr>
           <w:p>
             <w:pPr>
@@ -3015,7 +2836,7 @@
       <w:tr>
         <w:tc>
           <w:tcPr>
-            <w:tcW w:w="2235" w:type="dxa"/>
+            <w:tcW w:w="2405" w:type="dxa"/>
           </w:tcPr>
           <w:p>
             <w:pPr>
@@ -3047,7 +2868,7 @@
         </w:tc>
         <w:tc>
           <w:tcPr>
-            <w:tcW w:w="3782" w:type="dxa"/>
+            <w:tcW w:w="3612" w:type="dxa"/>
           </w:tcPr>
           <w:p>
             <w:pPr>
@@ -3093,7 +2914,7 @@
       <w:tr>
         <w:tc>
           <w:tcPr>
-            <w:tcW w:w="2235" w:type="dxa"/>
+            <w:tcW w:w="2405" w:type="dxa"/>
           </w:tcPr>
           <w:p>
             <w:pPr>
@@ -3125,7 +2946,7 @@
         </w:tc>
         <w:tc>
           <w:tcPr>
-            <w:tcW w:w="3782" w:type="dxa"/>
+            <w:tcW w:w="3612" w:type="dxa"/>
           </w:tcPr>
           <w:p>
             <w:pPr>
@@ -3172,7 +2993,7 @@
       <w:tr>
         <w:tc>
           <w:tcPr>
-            <w:tcW w:w="2235" w:type="dxa"/>
+            <w:tcW w:w="2405" w:type="dxa"/>
           </w:tcPr>
           <w:p>
             <w:pPr>
@@ -3204,7 +3025,7 @@
         </w:tc>
         <w:tc>
           <w:tcPr>
-            <w:tcW w:w="3782" w:type="dxa"/>
+            <w:tcW w:w="3612" w:type="dxa"/>
           </w:tcPr>
           <w:p>
             <w:pPr>
@@ -3252,7 +3073,7 @@
       <w:tr>
         <w:tc>
           <w:tcPr>
-            <w:tcW w:w="2235" w:type="dxa"/>
+            <w:tcW w:w="2405" w:type="dxa"/>
           </w:tcPr>
           <w:p>
             <w:pPr>
@@ -3284,7 +3105,7 @@
         </w:tc>
         <w:tc>
           <w:tcPr>
-            <w:tcW w:w="3782" w:type="dxa"/>
+            <w:tcW w:w="3612" w:type="dxa"/>
           </w:tcPr>
           <w:p>
             <w:pPr>
@@ -3329,7 +3150,7 @@
       <w:tr>
         <w:tc>
           <w:tcPr>
-            <w:tcW w:w="2235" w:type="dxa"/>
+            <w:tcW w:w="2405" w:type="dxa"/>
           </w:tcPr>
           <w:p>
             <w:pPr>
@@ -3377,7 +3198,7 @@
         </w:tc>
         <w:tc>
           <w:tcPr>
-            <w:tcW w:w="3782" w:type="dxa"/>
+            <w:tcW w:w="3612" w:type="dxa"/>
           </w:tcPr>
           <w:p>
             <w:pPr>
@@ -3423,7 +3244,7 @@
       <w:tr>
         <w:tc>
           <w:tcPr>
-            <w:tcW w:w="2235" w:type="dxa"/>
+            <w:tcW w:w="2405" w:type="dxa"/>
           </w:tcPr>
           <w:p>
             <w:pPr>
@@ -3492,7 +3313,7 @@
         </w:tc>
         <w:tc>
           <w:tcPr>
-            <w:tcW w:w="3782" w:type="dxa"/>
+            <w:tcW w:w="3612" w:type="dxa"/>
           </w:tcPr>
           <w:p>
             <w:pPr>
@@ -3540,7 +3361,7 @@
       <w:tr>
         <w:tc>
           <w:tcPr>
-            <w:tcW w:w="2235" w:type="dxa"/>
+            <w:tcW w:w="2405" w:type="dxa"/>
           </w:tcPr>
           <w:p>
             <w:pPr>
@@ -3596,7 +3417,7 @@
         </w:tc>
         <w:tc>
           <w:tcPr>
-            <w:tcW w:w="3782" w:type="dxa"/>
+            <w:tcW w:w="3612" w:type="dxa"/>
           </w:tcPr>
           <w:p>
             <w:pPr>
@@ -3647,7 +3468,7 @@
       <w:tr>
         <w:tc>
           <w:tcPr>
-            <w:tcW w:w="2235" w:type="dxa"/>
+            <w:tcW w:w="2405" w:type="dxa"/>
           </w:tcPr>
           <w:p>
             <w:pPr>
@@ -3712,7 +3533,7 @@
         </w:tc>
         <w:tc>
           <w:tcPr>
-            <w:tcW w:w="3782" w:type="dxa"/>
+            <w:tcW w:w="3612" w:type="dxa"/>
           </w:tcPr>
           <w:p>
             <w:pPr>
@@ -3764,7 +3585,7 @@
       <w:tr>
         <w:tc>
           <w:tcPr>
-            <w:tcW w:w="2235" w:type="dxa"/>
+            <w:tcW w:w="2405" w:type="dxa"/>
           </w:tcPr>
           <w:p>
             <w:pPr>
@@ -3827,7 +3648,7 @@
         </w:tc>
         <w:tc>
           <w:tcPr>
-            <w:tcW w:w="3782" w:type="dxa"/>
+            <w:tcW w:w="3612" w:type="dxa"/>
           </w:tcPr>
           <w:p>
             <w:pPr>
@@ -3876,7 +3697,7 @@
       <w:tr>
         <w:tc>
           <w:tcPr>
-            <w:tcW w:w="2235" w:type="dxa"/>
+            <w:tcW w:w="2405" w:type="dxa"/>
           </w:tcPr>
           <w:p>
             <w:pPr>
@@ -3938,7 +3759,7 @@
         </w:tc>
         <w:tc>
           <w:tcPr>
-            <w:tcW w:w="3782" w:type="dxa"/>
+            <w:tcW w:w="3612" w:type="dxa"/>
           </w:tcPr>
           <w:p>
             <w:pPr>
@@ -3987,7 +3808,7 @@
       <w:tr>
         <w:tc>
           <w:tcPr>
-            <w:tcW w:w="2235" w:type="dxa"/>
+            <w:tcW w:w="2405" w:type="dxa"/>
           </w:tcPr>
           <w:p>
             <w:pPr>
@@ -4040,7 +3861,7 @@
         </w:tc>
         <w:tc>
           <w:tcPr>
-            <w:tcW w:w="3782" w:type="dxa"/>
+            <w:tcW w:w="3612" w:type="dxa"/>
           </w:tcPr>
           <w:p>
             <w:pPr>
@@ -4090,7 +3911,7 @@
       <w:tr>
         <w:tc>
           <w:tcPr>
-            <w:tcW w:w="2235" w:type="dxa"/>
+            <w:tcW w:w="2405" w:type="dxa"/>
           </w:tcPr>
           <w:p>
             <w:pPr>
@@ -4140,7 +3961,7 @@
         </w:tc>
         <w:tc>
           <w:tcPr>
-            <w:tcW w:w="3782" w:type="dxa"/>
+            <w:tcW w:w="3612" w:type="dxa"/>
           </w:tcPr>
           <w:p>
             <w:pPr>
@@ -4188,7 +4009,7 @@
       <w:tr>
         <w:tc>
           <w:tcPr>
-            <w:tcW w:w="2235" w:type="dxa"/>
+            <w:tcW w:w="2405" w:type="dxa"/>
           </w:tcPr>
           <w:p>
             <w:pPr>
@@ -4205,7 +4026,6 @@
                 <w:sz w:val="24"/>
                 <w:szCs w:val="24"/>
               </w:rPr>
-              <w:lastRenderedPageBreak/>
               <w:t>0.0</w:t>
             </w:r>
             <w:r>
@@ -4247,7 +4067,7 @@
         </w:tc>
         <w:tc>
           <w:tcPr>
-            <w:tcW w:w="3782" w:type="dxa"/>
+            <w:tcW w:w="3612" w:type="dxa"/>
           </w:tcPr>
           <w:p>
             <w:pPr>
@@ -4308,23 +4128,24 @@
       <w:tr>
         <w:tc>
           <w:tcPr>
-            <w:tcW w:w="2235" w:type="dxa"/>
-          </w:tcPr>
-          <w:p>
-            <w:pPr>
-              <w:rPr>
-                <w:rFonts w:ascii="Times New Roman" w:hAnsi="Times New Roman" w:cs="Times New Roman"/>
-                <w:sz w:val="24"/>
-                <w:szCs w:val="24"/>
-                <w:lang w:val="en-US"/>
-              </w:rPr>
-            </w:pPr>
-            <w:r>
-              <w:rPr>
-                <w:rFonts w:ascii="Times New Roman" w:hAnsi="Times New Roman" w:cs="Times New Roman"/>
-                <w:sz w:val="24"/>
-                <w:szCs w:val="24"/>
-              </w:rPr>
+            <w:tcW w:w="2405" w:type="dxa"/>
+          </w:tcPr>
+          <w:p>
+            <w:pPr>
+              <w:rPr>
+                <w:rFonts w:ascii="Times New Roman" w:hAnsi="Times New Roman" w:cs="Times New Roman"/>
+                <w:sz w:val="24"/>
+                <w:szCs w:val="24"/>
+                <w:lang w:val="en-US"/>
+              </w:rPr>
+            </w:pPr>
+            <w:r>
+              <w:rPr>
+                <w:rFonts w:ascii="Times New Roman" w:hAnsi="Times New Roman" w:cs="Times New Roman"/>
+                <w:sz w:val="24"/>
+                <w:szCs w:val="24"/>
+              </w:rPr>
+              <w:lastRenderedPageBreak/>
               <w:t xml:space="preserve">+0.1 </w:t>
             </w:r>
             <w:r>
@@ -4359,7 +4180,7 @@
         </w:tc>
         <w:tc>
           <w:tcPr>
-            <w:tcW w:w="3782" w:type="dxa"/>
+            <w:tcW w:w="3612" w:type="dxa"/>
           </w:tcPr>
           <w:p>
             <w:pPr>
@@ -4410,7 +4231,7 @@
       <w:tr>
         <w:tc>
           <w:tcPr>
-            <w:tcW w:w="2235" w:type="dxa"/>
+            <w:tcW w:w="2405" w:type="dxa"/>
           </w:tcPr>
           <w:p>
             <w:pPr>
@@ -4453,7 +4274,7 @@
         </w:tc>
         <w:tc>
           <w:tcPr>
-            <w:tcW w:w="3782" w:type="dxa"/>
+            <w:tcW w:w="3612" w:type="dxa"/>
           </w:tcPr>
           <w:p>
             <w:pPr>
@@ -4510,7 +4331,7 @@
       <w:tr>
         <w:tc>
           <w:tcPr>
-            <w:tcW w:w="2235" w:type="dxa"/>
+            <w:tcW w:w="2405" w:type="dxa"/>
           </w:tcPr>
           <w:p>
             <w:pPr>
@@ -4553,7 +4374,7 @@
         </w:tc>
         <w:tc>
           <w:tcPr>
-            <w:tcW w:w="3782" w:type="dxa"/>
+            <w:tcW w:w="3612" w:type="dxa"/>
           </w:tcPr>
           <w:p>
             <w:pPr>
@@ -4603,7 +4424,7 @@
       <w:tr>
         <w:tc>
           <w:tcPr>
-            <w:tcW w:w="2235" w:type="dxa"/>
+            <w:tcW w:w="2405" w:type="dxa"/>
           </w:tcPr>
           <w:p>
             <w:pPr>
@@ -4654,7 +4475,7 @@
         </w:tc>
         <w:tc>
           <w:tcPr>
-            <w:tcW w:w="3782" w:type="dxa"/>
+            <w:tcW w:w="3612" w:type="dxa"/>
           </w:tcPr>
           <w:p>
             <w:pPr>
@@ -4745,7 +4566,7 @@
       <w:tr>
         <w:tc>
           <w:tcPr>
-            <w:tcW w:w="2235" w:type="dxa"/>
+            <w:tcW w:w="2405" w:type="dxa"/>
           </w:tcPr>
           <w:p>
             <w:pPr>
@@ -4795,7 +4616,7 @@
         </w:tc>
         <w:tc>
           <w:tcPr>
-            <w:tcW w:w="3782" w:type="dxa"/>
+            <w:tcW w:w="3612" w:type="dxa"/>
           </w:tcPr>
           <w:p>
             <w:pPr>
@@ -4845,7 +4666,7 @@
       <w:tr>
         <w:tc>
           <w:tcPr>
-            <w:tcW w:w="2235" w:type="dxa"/>
+            <w:tcW w:w="2405" w:type="dxa"/>
           </w:tcPr>
           <w:p>
             <w:pPr>
@@ -4890,13 +4711,13 @@
                 <w:szCs w:val="24"/>
                 <w:lang w:val="en-US"/>
               </w:rPr>
-              <w:t>.3</w:t>
-            </w:r>
-          </w:p>
-        </w:tc>
-        <w:tc>
-          <w:tcPr>
-            <w:tcW w:w="3782" w:type="dxa"/>
+              <w:t>3</w:t>
+            </w:r>
+          </w:p>
+        </w:tc>
+        <w:tc>
+          <w:tcPr>
+            <w:tcW w:w="3612" w:type="dxa"/>
           </w:tcPr>
           <w:p>
             <w:pPr>
@@ -4945,9 +4766,8 @@
                 <w:szCs w:val="24"/>
                 <w:lang w:eastAsia="ja-JP"/>
               </w:rPr>
-              <w:t xml:space="preserve">После деления необходимо округление (доп. </w:t>
-            </w:r>
-            <w:proofErr w:type="gramStart"/>
+              <w:t xml:space="preserve">После деления необходимо округление (доп. цифра </w:t>
+            </w:r>
             <w:r>
               <w:rPr>
                 <w:rFonts w:ascii="Times New Roman" w:hAnsi="Times New Roman" w:cs="Times New Roman"/>
@@ -4956,19 +4776,8 @@
                 <w:szCs w:val="24"/>
                 <w:lang w:eastAsia="ja-JP"/>
               </w:rPr>
-              <w:t xml:space="preserve">цифра </w:t>
-            </w:r>
-            <w:r>
-              <w:rPr>
-                <w:rFonts w:ascii="Times New Roman" w:hAnsi="Times New Roman" w:cs="Times New Roman"/>
-                <w:color w:val="000000" w:themeColor="text1"/>
-                <w:sz w:val="24"/>
-                <w:szCs w:val="24"/>
-                <w:lang w:eastAsia="ja-JP"/>
-              </w:rPr>
               <w:t>&gt;</w:t>
             </w:r>
-            <w:proofErr w:type="gramEnd"/>
             <w:r>
               <w:rPr>
                 <w:rFonts w:ascii="Times New Roman" w:hAnsi="Times New Roman" w:cs="Times New Roman"/>
@@ -4985,24 +4794,32 @@
       <w:tr>
         <w:tc>
           <w:tcPr>
-            <w:tcW w:w="2235" w:type="dxa"/>
-          </w:tcPr>
-          <w:p>
-            <w:pPr>
-              <w:rPr>
-                <w:rFonts w:ascii="Times New Roman" w:hAnsi="Times New Roman" w:cs="Times New Roman"/>
-                <w:sz w:val="24"/>
-                <w:szCs w:val="24"/>
-                <w:lang w:val="en-US"/>
-              </w:rPr>
-            </w:pPr>
-            <w:r>
-              <w:rPr>
-                <w:rFonts w:ascii="Times New Roman" w:hAnsi="Times New Roman" w:cs="Times New Roman"/>
-                <w:sz w:val="24"/>
-                <w:szCs w:val="24"/>
-              </w:rPr>
-              <w:t xml:space="preserve">12 </w:t>
+            <w:tcW w:w="2405" w:type="dxa"/>
+          </w:tcPr>
+          <w:p>
+            <w:pPr>
+              <w:rPr>
+                <w:rFonts w:ascii="Times New Roman" w:hAnsi="Times New Roman" w:cs="Times New Roman"/>
+                <w:sz w:val="24"/>
+                <w:szCs w:val="24"/>
+                <w:lang w:val="en-US"/>
+              </w:rPr>
+            </w:pPr>
+            <w:r>
+              <w:rPr>
+                <w:rFonts w:ascii="Times New Roman" w:hAnsi="Times New Roman" w:cs="Times New Roman"/>
+                <w:sz w:val="24"/>
+                <w:szCs w:val="24"/>
+              </w:rPr>
+              <w:t>1</w:t>
+            </w:r>
+            <w:r>
+              <w:rPr>
+                <w:rFonts w:ascii="Times New Roman" w:hAnsi="Times New Roman" w:cs="Times New Roman"/>
+                <w:sz w:val="24"/>
+                <w:szCs w:val="24"/>
+              </w:rPr>
+              <w:t xml:space="preserve"> </w:t>
             </w:r>
             <w:r>
               <w:rPr>
@@ -5029,13 +4846,13 @@
                 <w:szCs w:val="24"/>
                 <w:lang w:val="en-US"/>
               </w:rPr>
-              <w:t>.3</w:t>
-            </w:r>
-          </w:p>
-        </w:tc>
-        <w:tc>
-          <w:tcPr>
-            <w:tcW w:w="3782" w:type="dxa"/>
+              <w:t>3</w:t>
+            </w:r>
+          </w:p>
+        </w:tc>
+        <w:tc>
+          <w:tcPr>
+            <w:tcW w:w="3612" w:type="dxa"/>
           </w:tcPr>
           <w:p>
             <w:pPr>
@@ -5111,7 +4928,7 @@
       <w:tr>
         <w:tc>
           <w:tcPr>
-            <w:tcW w:w="2235" w:type="dxa"/>
+            <w:tcW w:w="2405" w:type="dxa"/>
           </w:tcPr>
           <w:p>
             <w:pPr>
@@ -5163,7 +4980,7 @@
         </w:tc>
         <w:tc>
           <w:tcPr>
-            <w:tcW w:w="3782" w:type="dxa"/>
+            <w:tcW w:w="3612" w:type="dxa"/>
           </w:tcPr>
           <w:p>
             <w:pPr>
@@ -5206,6 +5023,147 @@
                 <w:lang w:eastAsia="ja-JP"/>
               </w:rPr>
               <w:t>Общий случай</w:t>
+            </w:r>
+          </w:p>
+        </w:tc>
+      </w:tr>
+      <w:tr>
+        <w:tc>
+          <w:tcPr>
+            <w:tcW w:w="2405" w:type="dxa"/>
+          </w:tcPr>
+          <w:p>
+            <w:pPr>
+              <w:rPr>
+                <w:rFonts w:ascii="Times New Roman" w:hAnsi="Times New Roman" w:cs="Times New Roman"/>
+                <w:sz w:val="24"/>
+                <w:szCs w:val="24"/>
+                <w:lang w:val="en-US"/>
+              </w:rPr>
+            </w:pPr>
+            <w:r>
+              <w:rPr>
+                <w:rFonts w:ascii="Times New Roman" w:hAnsi="Times New Roman" w:cs="Times New Roman"/>
+                <w:sz w:val="24"/>
+                <w:szCs w:val="24"/>
+                <w:lang w:val="en-US"/>
+              </w:rPr>
+              <w:t>+99999</w:t>
+            </w:r>
+            <w:r>
+              <w:rPr>
+                <w:rFonts w:ascii="Times New Roman" w:hAnsi="Times New Roman" w:cs="Times New Roman"/>
+                <w:sz w:val="24"/>
+                <w:szCs w:val="24"/>
+                <w:lang w:val="en-US"/>
+              </w:rPr>
+              <w:t>9999999999999999999999999</w:t>
+            </w:r>
+            <w:r>
+              <w:rPr>
+                <w:rFonts w:ascii="Times New Roman" w:hAnsi="Times New Roman" w:cs="Times New Roman"/>
+                <w:sz w:val="24"/>
+                <w:szCs w:val="24"/>
+                <w:lang w:val="en-US"/>
+              </w:rPr>
+              <w:t xml:space="preserve"> E 0</w:t>
+            </w:r>
+          </w:p>
+          <w:p>
+            <w:pPr>
+              <w:rPr>
+                <w:rFonts w:ascii="Times New Roman" w:hAnsi="Times New Roman" w:cs="Times New Roman"/>
+                <w:sz w:val="24"/>
+                <w:szCs w:val="24"/>
+                <w:lang w:val="en-US"/>
+              </w:rPr>
+            </w:pPr>
+            <w:r>
+              <w:rPr>
+                <w:rFonts w:ascii="Times New Roman" w:hAnsi="Times New Roman" w:cs="Times New Roman"/>
+                <w:sz w:val="24"/>
+                <w:szCs w:val="24"/>
+                <w:lang w:val="en-US"/>
+              </w:rPr>
+              <w:t>2</w:t>
+            </w:r>
+          </w:p>
+        </w:tc>
+        <w:tc>
+          <w:tcPr>
+            <w:tcW w:w="3612" w:type="dxa"/>
+          </w:tcPr>
+          <w:p>
+            <w:pPr>
+              <w:rPr>
+                <w:rFonts w:ascii="Times New Roman" w:eastAsia="Calibri" w:hAnsi="Times New Roman" w:cs="Times New Roman"/>
+                <w:sz w:val="24"/>
+                <w:lang w:val="en-US"/>
+              </w:rPr>
+            </w:pPr>
+            <w:r>
+              <w:rPr>
+                <w:rFonts w:ascii="Times New Roman" w:eastAsia="Calibri" w:hAnsi="Times New Roman" w:cs="Times New Roman"/>
+                <w:sz w:val="24"/>
+                <w:lang w:val="en-US"/>
+              </w:rPr>
+              <w:t>+0.5 E +00030</w:t>
+            </w:r>
+          </w:p>
+        </w:tc>
+        <w:tc>
+          <w:tcPr>
+            <w:tcW w:w="3009" w:type="dxa"/>
+          </w:tcPr>
+          <w:p>
+            <w:pPr>
+              <w:rPr>
+                <w:rFonts w:ascii="Times New Roman" w:hAnsi="Times New Roman" w:cs="Times New Roman"/>
+                <w:color w:val="000000" w:themeColor="text1"/>
+                <w:sz w:val="24"/>
+                <w:szCs w:val="24"/>
+                <w:lang w:eastAsia="ja-JP"/>
+              </w:rPr>
+            </w:pPr>
+            <w:r>
+              <w:rPr>
+                <w:rFonts w:ascii="Times New Roman" w:hAnsi="Times New Roman" w:cs="Times New Roman"/>
+                <w:color w:val="000000" w:themeColor="text1"/>
+                <w:sz w:val="24"/>
+                <w:szCs w:val="24"/>
+                <w:lang w:eastAsia="ja-JP"/>
+              </w:rPr>
+              <w:t xml:space="preserve">После деления необходимо округление (доп. цифра </w:t>
+            </w:r>
+            <w:r>
+              <w:rPr>
+                <w:rFonts w:ascii="Times New Roman" w:hAnsi="Times New Roman" w:cs="Times New Roman"/>
+                <w:color w:val="000000" w:themeColor="text1"/>
+                <w:sz w:val="24"/>
+                <w:szCs w:val="24"/>
+                <w:lang w:eastAsia="ja-JP"/>
+              </w:rPr>
+              <w:t>&gt;</w:t>
+            </w:r>
+            <w:r>
+              <w:rPr>
+                <w:rFonts w:ascii="Times New Roman" w:hAnsi="Times New Roman" w:cs="Times New Roman"/>
+                <w:color w:val="000000" w:themeColor="text1"/>
+                <w:sz w:val="24"/>
+                <w:szCs w:val="24"/>
+                <w:lang w:eastAsia="ja-JP"/>
+              </w:rPr>
+              <w:t xml:space="preserve"> 4)</w:t>
+            </w:r>
+            <w:r>
+              <w:rPr>
+                <w:rFonts w:ascii="Times New Roman" w:hAnsi="Times New Roman" w:cs="Times New Roman"/>
+                <w:color w:val="000000" w:themeColor="text1"/>
+                <w:sz w:val="24"/>
+                <w:szCs w:val="24"/>
+                <w:lang w:eastAsia="ja-JP"/>
+              </w:rPr>
+              <w:t>, остаётся одна цифра</w:t>
             </w:r>
           </w:p>
         </w:tc>
@@ -5432,25 +5390,7 @@
           <w:sz w:val="28"/>
           <w:szCs w:val="24"/>
         </w:rPr>
-        <w:t xml:space="preserve">Массив </w:t>
-      </w:r>
-      <w:r>
-        <w:rPr>
-          <w:rFonts w:ascii="Times New Roman" w:eastAsia="Calibri" w:hAnsi="Times New Roman" w:cs="Times New Roman"/>
-          <w:color w:val="000000" w:themeColor="text1"/>
-          <w:sz w:val="28"/>
-          <w:szCs w:val="24"/>
-        </w:rPr>
-        <w:t>порядка</w:t>
-      </w:r>
-      <w:r>
-        <w:rPr>
-          <w:rFonts w:ascii="Times New Roman" w:eastAsia="Calibri" w:hAnsi="Times New Roman" w:cs="Times New Roman"/>
-          <w:color w:val="000000" w:themeColor="text1"/>
-          <w:sz w:val="28"/>
-          <w:szCs w:val="24"/>
-        </w:rPr>
-        <w:t>:</w:t>
+        <w:t>Массив порядка:</w:t>
       </w:r>
     </w:p>
     <w:p>
@@ -5498,25 +5438,7 @@
           <w:sz w:val="28"/>
           <w:szCs w:val="24"/>
         </w:rPr>
-        <w:t>Первые 5</w:t>
-      </w:r>
-      <w:r>
-        <w:rPr>
-          <w:rFonts w:ascii="Times New Roman" w:eastAsia="Calibri" w:hAnsi="Times New Roman" w:cs="Times New Roman"/>
-          <w:color w:val="000000" w:themeColor="text1"/>
-          <w:sz w:val="28"/>
-          <w:szCs w:val="24"/>
-        </w:rPr>
-        <w:t xml:space="preserve"> элементов – цифры </w:t>
-      </w:r>
-      <w:r>
-        <w:rPr>
-          <w:rFonts w:ascii="Times New Roman" w:eastAsia="Calibri" w:hAnsi="Times New Roman" w:cs="Times New Roman"/>
-          <w:color w:val="000000" w:themeColor="text1"/>
-          <w:sz w:val="28"/>
-          <w:szCs w:val="24"/>
-        </w:rPr>
-        <w:t>порядка</w:t>
+        <w:t>Первые 5 элементов – цифры порядка</w:t>
       </w:r>
     </w:p>
     <w:p>
@@ -5540,36 +5462,25 @@
           <w:sz w:val="28"/>
           <w:szCs w:val="24"/>
         </w:rPr>
-        <w:t>6о</w:t>
-      </w:r>
-      <w:r>
-        <w:rPr>
-          <w:rFonts w:ascii="Times New Roman" w:eastAsia="Calibri" w:hAnsi="Times New Roman" w:cs="Times New Roman"/>
-          <w:color w:val="000000" w:themeColor="text1"/>
-          <w:sz w:val="28"/>
-          <w:szCs w:val="24"/>
-        </w:rPr>
-        <w:t xml:space="preserve">й элемент – знак </w:t>
-      </w:r>
-      <w:proofErr w:type="spellStart"/>
-      <w:r>
-        <w:rPr>
-          <w:rFonts w:ascii="Times New Roman" w:eastAsia="Calibri" w:hAnsi="Times New Roman" w:cs="Times New Roman"/>
-          <w:color w:val="000000" w:themeColor="text1"/>
-          <w:sz w:val="28"/>
-          <w:szCs w:val="24"/>
-        </w:rPr>
-        <w:t>пордяка</w:t>
-      </w:r>
-      <w:proofErr w:type="spellEnd"/>
-      <w:r>
-        <w:rPr>
-          <w:rFonts w:ascii="Times New Roman" w:eastAsia="Calibri" w:hAnsi="Times New Roman" w:cs="Times New Roman"/>
-          <w:color w:val="000000" w:themeColor="text1"/>
-          <w:sz w:val="28"/>
-          <w:szCs w:val="24"/>
-        </w:rPr>
-        <w:t xml:space="preserve"> (коды символов </w:t>
+        <w:t>6ой элемент – знак поря</w:t>
+      </w:r>
+      <w:r>
+        <w:rPr>
+          <w:rFonts w:ascii="Times New Roman" w:eastAsia="Calibri" w:hAnsi="Times New Roman" w:cs="Times New Roman"/>
+          <w:color w:val="000000" w:themeColor="text1"/>
+          <w:sz w:val="28"/>
+          <w:szCs w:val="24"/>
+        </w:rPr>
+        <w:t>д</w:t>
+      </w:r>
+      <w:r>
+        <w:rPr>
+          <w:rFonts w:ascii="Times New Roman" w:eastAsia="Calibri" w:hAnsi="Times New Roman" w:cs="Times New Roman"/>
+          <w:color w:val="000000" w:themeColor="text1"/>
+          <w:sz w:val="28"/>
+          <w:szCs w:val="24"/>
+        </w:rPr>
+        <w:t xml:space="preserve">ка (коды символов </w:t>
       </w:r>
       <w:r>
         <w:rPr>
@@ -5629,16 +5540,7 @@
           <w:sz w:val="28"/>
           <w:szCs w:val="24"/>
         </w:rPr>
-        <w:t>7</w:t>
-      </w:r>
-      <w:r>
-        <w:rPr>
-          <w:rFonts w:ascii="Times New Roman" w:eastAsia="Calibri" w:hAnsi="Times New Roman" w:cs="Times New Roman"/>
-          <w:color w:val="000000" w:themeColor="text1"/>
-          <w:sz w:val="28"/>
-          <w:szCs w:val="24"/>
-        </w:rPr>
-        <w:t xml:space="preserve">ой элемент – позиция десятичной точки </w:t>
+        <w:t xml:space="preserve">7ой элемент – позиция десятичной точки </w:t>
       </w:r>
       <w:r>
         <w:rPr>
@@ -5677,80 +5579,1039 @@
           <w:szCs w:val="24"/>
         </w:rPr>
       </w:pPr>
-      <w:r>
-        <w:rPr>
-          <w:rFonts w:ascii="Times New Roman" w:eastAsia="Calibri" w:hAnsi="Times New Roman" w:cs="Times New Roman"/>
-          <w:color w:val="000000" w:themeColor="text1"/>
-          <w:sz w:val="28"/>
-          <w:szCs w:val="24"/>
-        </w:rPr>
-        <w:t xml:space="preserve">Результат представляет из себя </w:t>
-      </w:r>
-      <w:r>
-        <w:rPr>
-          <w:rFonts w:ascii="Times New Roman" w:eastAsia="Calibri" w:hAnsi="Times New Roman" w:cs="Times New Roman"/>
-          <w:color w:val="000000" w:themeColor="text1"/>
-          <w:sz w:val="28"/>
-          <w:szCs w:val="24"/>
-        </w:rPr>
-        <w:t xml:space="preserve">два </w:t>
-      </w:r>
-      <w:r>
-        <w:rPr>
-          <w:rFonts w:ascii="Times New Roman" w:eastAsia="Calibri" w:hAnsi="Times New Roman" w:cs="Times New Roman"/>
-          <w:color w:val="000000" w:themeColor="text1"/>
-          <w:sz w:val="28"/>
-          <w:szCs w:val="24"/>
-        </w:rPr>
-        <w:t>массив</w:t>
-      </w:r>
-      <w:r>
-        <w:rPr>
-          <w:rFonts w:ascii="Times New Roman" w:eastAsia="Calibri" w:hAnsi="Times New Roman" w:cs="Times New Roman"/>
-          <w:color w:val="000000" w:themeColor="text1"/>
-          <w:sz w:val="28"/>
-          <w:szCs w:val="24"/>
-        </w:rPr>
-        <w:t>а: массив мантиссы и вещественного числа</w:t>
-      </w:r>
-    </w:p>
-    <w:p>
-      <w:pPr>
-        <w:rPr>
-          <w:rFonts w:ascii="Times New Roman" w:eastAsia="Calibri" w:hAnsi="Times New Roman" w:cs="Times New Roman"/>
-          <w:color w:val="000000" w:themeColor="text1"/>
-          <w:sz w:val="28"/>
-          <w:szCs w:val="24"/>
-        </w:rPr>
-      </w:pPr>
-    </w:p>
-    <w:p>
-      <w:pPr>
-        <w:rPr>
-          <w:rFonts w:ascii="Times New Roman" w:eastAsia="Calibri" w:hAnsi="Times New Roman" w:cs="Times New Roman"/>
-          <w:color w:val="000000" w:themeColor="text1"/>
-          <w:sz w:val="28"/>
-          <w:szCs w:val="24"/>
-        </w:rPr>
-      </w:pPr>
-      <w:r>
-        <w:rPr>
-          <w:rFonts w:ascii="Times New Roman" w:eastAsia="Calibri" w:hAnsi="Times New Roman" w:cs="Times New Roman"/>
-          <w:color w:val="000000" w:themeColor="text1"/>
-          <w:sz w:val="28"/>
-          <w:szCs w:val="24"/>
-        </w:rPr>
-        <w:t>.</w:t>
-      </w:r>
-    </w:p>
-    <w:p>
-      <w:pPr>
-        <w:rPr>
-          <w:rFonts w:ascii="Times New Roman" w:eastAsia="Calibri" w:hAnsi="Times New Roman" w:cs="Times New Roman"/>
-          <w:b/>
-          <w:i/>
-          <w:color w:val="000000" w:themeColor="text1"/>
-          <w:sz w:val="32"/>
+    </w:p>
+    <w:p>
+      <w:pPr>
+        <w:rPr>
+          <w:rFonts w:ascii="Times New Roman" w:eastAsia="Calibri" w:hAnsi="Times New Roman" w:cs="Times New Roman"/>
+          <w:color w:val="000000" w:themeColor="text1"/>
+          <w:sz w:val="28"/>
+          <w:szCs w:val="24"/>
+        </w:rPr>
+      </w:pPr>
+    </w:p>
+    <w:p>
+      <w:pPr>
+        <w:rPr>
+          <w:rFonts w:ascii="Times New Roman" w:eastAsia="Calibri" w:hAnsi="Times New Roman" w:cs="Times New Roman"/>
+          <w:color w:val="000000" w:themeColor="text1"/>
+          <w:sz w:val="28"/>
+          <w:szCs w:val="24"/>
+        </w:rPr>
+      </w:pPr>
+      <w:r>
+        <w:rPr>
+          <w:rFonts w:ascii="Times New Roman" w:eastAsia="Calibri" w:hAnsi="Times New Roman" w:cs="Times New Roman"/>
+          <w:color w:val="000000" w:themeColor="text1"/>
+          <w:sz w:val="28"/>
+          <w:szCs w:val="24"/>
+        </w:rPr>
+        <w:lastRenderedPageBreak/>
+        <w:t>При чтении и обработке ввода:</w:t>
+      </w:r>
+    </w:p>
+    <w:p>
+      <w:pPr>
+        <w:pStyle w:val="a3"/>
+        <w:numPr>
+          <w:ilvl w:val="0"/>
+          <w:numId w:val="14"/>
+        </w:numPr>
+        <w:rPr>
+          <w:rFonts w:ascii="Times New Roman" w:eastAsia="Calibri" w:hAnsi="Times New Roman" w:cs="Times New Roman"/>
+          <w:color w:val="000000" w:themeColor="text1"/>
+          <w:sz w:val="28"/>
+          <w:szCs w:val="24"/>
+        </w:rPr>
+      </w:pPr>
+      <w:r>
+        <w:rPr>
+          <w:rFonts w:ascii="Times New Roman" w:eastAsia="Calibri" w:hAnsi="Times New Roman" w:cs="Times New Roman"/>
+          <w:color w:val="000000" w:themeColor="text1"/>
+          <w:sz w:val="28"/>
+          <w:szCs w:val="24"/>
+        </w:rPr>
+        <w:t>Строки:</w:t>
+      </w:r>
+    </w:p>
+    <w:p>
+      <w:pPr>
+        <w:pStyle w:val="a3"/>
+        <w:numPr>
+          <w:ilvl w:val="1"/>
+          <w:numId w:val="14"/>
+        </w:numPr>
+        <w:rPr>
+          <w:rFonts w:ascii="Times New Roman" w:eastAsia="Calibri" w:hAnsi="Times New Roman" w:cs="Times New Roman"/>
+          <w:color w:val="000000" w:themeColor="text1"/>
+          <w:sz w:val="28"/>
+          <w:szCs w:val="24"/>
+        </w:rPr>
+      </w:pPr>
+      <w:r>
+        <w:rPr>
+          <w:rFonts w:ascii="Times New Roman" w:eastAsia="Calibri" w:hAnsi="Times New Roman" w:cs="Times New Roman"/>
+          <w:color w:val="000000" w:themeColor="text1"/>
+          <w:sz w:val="28"/>
+          <w:szCs w:val="24"/>
+        </w:rPr>
+        <w:t xml:space="preserve">Строка из 40 символов </w:t>
+      </w:r>
+      <w:r>
+        <w:rPr>
+          <w:rFonts w:ascii="Times New Roman" w:eastAsia="Calibri" w:hAnsi="Times New Roman" w:cs="Times New Roman"/>
+          <w:color w:val="000000" w:themeColor="text1"/>
+          <w:sz w:val="28"/>
+          <w:szCs w:val="24"/>
+        </w:rPr>
+        <w:t>для чтения вещественного числа</w:t>
+      </w:r>
+      <w:r>
+        <w:rPr>
+          <w:rFonts w:ascii="Times New Roman" w:eastAsia="Calibri" w:hAnsi="Times New Roman" w:cs="Times New Roman"/>
+          <w:color w:val="000000" w:themeColor="text1"/>
+          <w:sz w:val="28"/>
+          <w:szCs w:val="24"/>
+        </w:rPr>
+        <w:t xml:space="preserve">: 30 (разряды мантиссы) + 2 (для возможных знака и точки) + 3 (для разделителя </w:t>
+      </w:r>
+      <w:r>
+        <w:rPr>
+          <w:rFonts w:ascii="Times New Roman" w:eastAsia="Calibri" w:hAnsi="Times New Roman" w:cs="Times New Roman"/>
+          <w:color w:val="000000" w:themeColor="text1"/>
+          <w:sz w:val="28"/>
+          <w:szCs w:val="24"/>
+          <w:lang w:val="en-US"/>
+        </w:rPr>
+        <w:t>E</w:t>
+      </w:r>
+      <w:r>
+        <w:rPr>
+          <w:rFonts w:ascii="Times New Roman" w:eastAsia="Calibri" w:hAnsi="Times New Roman" w:cs="Times New Roman"/>
+          <w:color w:val="000000" w:themeColor="text1"/>
+          <w:sz w:val="28"/>
+          <w:szCs w:val="24"/>
+        </w:rPr>
+        <w:t>)</w:t>
+      </w:r>
+      <w:r>
+        <w:rPr>
+          <w:rFonts w:ascii="Times New Roman" w:eastAsia="Calibri" w:hAnsi="Times New Roman" w:cs="Times New Roman"/>
+          <w:color w:val="000000" w:themeColor="text1"/>
+          <w:sz w:val="28"/>
+          <w:szCs w:val="24"/>
+        </w:rPr>
+        <w:t xml:space="preserve"> + </w:t>
+      </w:r>
+      <w:r>
+        <w:rPr>
+          <w:rFonts w:ascii="Times New Roman" w:eastAsia="Calibri" w:hAnsi="Times New Roman" w:cs="Times New Roman"/>
+          <w:color w:val="000000" w:themeColor="text1"/>
+          <w:sz w:val="28"/>
+          <w:szCs w:val="24"/>
+        </w:rPr>
+        <w:t xml:space="preserve">5 (разряды порядка) + 1 (знак порядка) </w:t>
+      </w:r>
+    </w:p>
+    <w:p>
+      <w:pPr>
+        <w:pStyle w:val="a3"/>
+        <w:numPr>
+          <w:ilvl w:val="1"/>
+          <w:numId w:val="14"/>
+        </w:numPr>
+        <w:rPr>
+          <w:rFonts w:ascii="Times New Roman" w:eastAsia="Calibri" w:hAnsi="Times New Roman" w:cs="Times New Roman"/>
+          <w:color w:val="000000" w:themeColor="text1"/>
+          <w:sz w:val="28"/>
+          <w:szCs w:val="24"/>
+        </w:rPr>
+      </w:pPr>
+      <w:r>
+        <w:rPr>
+          <w:rFonts w:ascii="Times New Roman" w:eastAsia="Calibri" w:hAnsi="Times New Roman" w:cs="Times New Roman"/>
+          <w:color w:val="000000" w:themeColor="text1"/>
+          <w:sz w:val="28"/>
+          <w:szCs w:val="24"/>
+        </w:rPr>
+        <w:t>Строка из 31 символа для чтения целого числа: 30 (разряды числа) + 1 (знак числа)</w:t>
+      </w:r>
+    </w:p>
+    <w:p>
+      <w:pPr>
+        <w:pStyle w:val="a3"/>
+        <w:numPr>
+          <w:ilvl w:val="0"/>
+          <w:numId w:val="14"/>
+        </w:numPr>
+        <w:rPr>
+          <w:rFonts w:ascii="Times New Roman" w:eastAsia="Calibri" w:hAnsi="Times New Roman" w:cs="Times New Roman"/>
+          <w:color w:val="000000" w:themeColor="text1"/>
+          <w:sz w:val="28"/>
+          <w:szCs w:val="24"/>
+        </w:rPr>
+      </w:pPr>
+      <w:r>
+        <w:rPr>
+          <w:rFonts w:ascii="Times New Roman" w:eastAsia="Calibri" w:hAnsi="Times New Roman" w:cs="Times New Roman"/>
+          <w:color w:val="000000" w:themeColor="text1"/>
+          <w:sz w:val="28"/>
+          <w:szCs w:val="24"/>
+        </w:rPr>
+        <w:t>Целые:</w:t>
+      </w:r>
+    </w:p>
+    <w:p>
+      <w:pPr>
+        <w:pStyle w:val="a3"/>
+        <w:numPr>
+          <w:ilvl w:val="1"/>
+          <w:numId w:val="14"/>
+        </w:numPr>
+        <w:rPr>
+          <w:rFonts w:ascii="Times New Roman" w:eastAsia="Calibri" w:hAnsi="Times New Roman" w:cs="Times New Roman"/>
+          <w:color w:val="000000" w:themeColor="text1"/>
+          <w:sz w:val="28"/>
+          <w:szCs w:val="24"/>
+        </w:rPr>
+      </w:pPr>
+      <w:r>
+        <w:rPr>
+          <w:rFonts w:ascii="Times New Roman" w:eastAsia="Calibri" w:hAnsi="Times New Roman" w:cs="Times New Roman"/>
+          <w:color w:val="000000" w:themeColor="text1"/>
+          <w:sz w:val="28"/>
+          <w:szCs w:val="24"/>
+          <w:lang w:val="en-US"/>
+        </w:rPr>
+        <w:t xml:space="preserve">len – </w:t>
+      </w:r>
+      <w:r>
+        <w:rPr>
+          <w:rFonts w:ascii="Times New Roman" w:eastAsia="Calibri" w:hAnsi="Times New Roman" w:cs="Times New Roman"/>
+          <w:color w:val="000000" w:themeColor="text1"/>
+          <w:sz w:val="28"/>
+          <w:szCs w:val="24"/>
+        </w:rPr>
+        <w:t>длина введённой строки</w:t>
+      </w:r>
+    </w:p>
+    <w:p>
+      <w:pPr>
+        <w:pStyle w:val="a3"/>
+        <w:numPr>
+          <w:ilvl w:val="1"/>
+          <w:numId w:val="14"/>
+        </w:numPr>
+        <w:rPr>
+          <w:rFonts w:ascii="Times New Roman" w:eastAsia="Calibri" w:hAnsi="Times New Roman" w:cs="Times New Roman"/>
+          <w:color w:val="000000" w:themeColor="text1"/>
+          <w:sz w:val="28"/>
+          <w:szCs w:val="24"/>
+        </w:rPr>
+      </w:pPr>
+      <w:r>
+        <w:rPr>
+          <w:rFonts w:ascii="Times New Roman" w:eastAsia="Calibri" w:hAnsi="Times New Roman" w:cs="Times New Roman"/>
+          <w:color w:val="000000" w:themeColor="text1"/>
+          <w:sz w:val="28"/>
+          <w:szCs w:val="24"/>
+          <w:lang w:val="en-US"/>
+        </w:rPr>
+        <w:t>slen</w:t>
+      </w:r>
+      <w:r>
+        <w:rPr>
+          <w:rFonts w:ascii="Times New Roman" w:eastAsia="Calibri" w:hAnsi="Times New Roman" w:cs="Times New Roman"/>
+          <w:color w:val="000000" w:themeColor="text1"/>
+          <w:sz w:val="28"/>
+          <w:szCs w:val="24"/>
+        </w:rPr>
+        <w:t xml:space="preserve"> – </w:t>
+      </w:r>
+      <w:r>
+        <w:rPr>
+          <w:rFonts w:ascii="Times New Roman" w:eastAsia="Calibri" w:hAnsi="Times New Roman" w:cs="Times New Roman"/>
+          <w:color w:val="000000" w:themeColor="text1"/>
+          <w:sz w:val="28"/>
+          <w:szCs w:val="24"/>
+        </w:rPr>
+        <w:t>длина введённой строки с сокращением знаков и разделителей (для проверки на допустимую длину)</w:t>
+      </w:r>
+    </w:p>
+    <w:p>
+      <w:pPr>
+        <w:pStyle w:val="a3"/>
+        <w:numPr>
+          <w:ilvl w:val="1"/>
+          <w:numId w:val="14"/>
+        </w:numPr>
+        <w:rPr>
+          <w:rFonts w:ascii="Times New Roman" w:eastAsia="Calibri" w:hAnsi="Times New Roman" w:cs="Times New Roman"/>
+          <w:color w:val="000000" w:themeColor="text1"/>
+          <w:sz w:val="28"/>
+          <w:szCs w:val="24"/>
+        </w:rPr>
+      </w:pPr>
+      <w:r>
+        <w:rPr>
+          <w:rFonts w:ascii="Times New Roman" w:eastAsia="Calibri" w:hAnsi="Times New Roman" w:cs="Times New Roman"/>
+          <w:color w:val="000000" w:themeColor="text1"/>
+          <w:sz w:val="28"/>
+          <w:szCs w:val="24"/>
+          <w:lang w:val="en-US"/>
+        </w:rPr>
+        <w:t xml:space="preserve">i – </w:t>
+      </w:r>
+      <w:r>
+        <w:rPr>
+          <w:rFonts w:ascii="Times New Roman" w:eastAsia="Calibri" w:hAnsi="Times New Roman" w:cs="Times New Roman"/>
+          <w:color w:val="000000" w:themeColor="text1"/>
+          <w:sz w:val="28"/>
+          <w:szCs w:val="24"/>
+        </w:rPr>
+        <w:t>итератор по введённой строке</w:t>
+      </w:r>
+    </w:p>
+    <w:p>
+      <w:pPr>
+        <w:pStyle w:val="a3"/>
+        <w:numPr>
+          <w:ilvl w:val="1"/>
+          <w:numId w:val="14"/>
+        </w:numPr>
+        <w:rPr>
+          <w:rFonts w:ascii="Times New Roman" w:eastAsia="Calibri" w:hAnsi="Times New Roman" w:cs="Times New Roman"/>
+          <w:color w:val="000000" w:themeColor="text1"/>
+          <w:sz w:val="28"/>
+          <w:szCs w:val="24"/>
+        </w:rPr>
+      </w:pPr>
+      <w:r>
+        <w:rPr>
+          <w:rFonts w:ascii="Times New Roman" w:eastAsia="Calibri" w:hAnsi="Times New Roman" w:cs="Times New Roman"/>
+          <w:color w:val="000000" w:themeColor="text1"/>
+          <w:sz w:val="28"/>
+          <w:szCs w:val="24"/>
+          <w:lang w:val="en-US"/>
+        </w:rPr>
+        <w:t xml:space="preserve">j – </w:t>
+      </w:r>
+      <w:r>
+        <w:rPr>
+          <w:rFonts w:ascii="Times New Roman" w:eastAsia="Calibri" w:hAnsi="Times New Roman" w:cs="Times New Roman"/>
+          <w:color w:val="000000" w:themeColor="text1"/>
+          <w:sz w:val="28"/>
+          <w:szCs w:val="24"/>
+        </w:rPr>
+        <w:t>количество значащих разрядов</w:t>
+      </w:r>
+    </w:p>
+    <w:p>
+      <w:pPr>
+        <w:pStyle w:val="a3"/>
+        <w:numPr>
+          <w:ilvl w:val="1"/>
+          <w:numId w:val="14"/>
+        </w:numPr>
+        <w:rPr>
+          <w:rFonts w:ascii="Times New Roman" w:eastAsia="Calibri" w:hAnsi="Times New Roman" w:cs="Times New Roman"/>
+          <w:color w:val="000000" w:themeColor="text1"/>
+          <w:sz w:val="28"/>
+          <w:szCs w:val="24"/>
+        </w:rPr>
+      </w:pPr>
+      <w:r>
+        <w:rPr>
+          <w:rFonts w:ascii="Times New Roman" w:eastAsia="Calibri" w:hAnsi="Times New Roman" w:cs="Times New Roman"/>
+          <w:color w:val="000000" w:themeColor="text1"/>
+          <w:sz w:val="28"/>
+          <w:szCs w:val="24"/>
+          <w:lang w:val="en-US"/>
+        </w:rPr>
+        <w:t>left</w:t>
+      </w:r>
+      <w:r>
+        <w:rPr>
+          <w:rFonts w:ascii="Times New Roman" w:eastAsia="Calibri" w:hAnsi="Times New Roman" w:cs="Times New Roman"/>
+          <w:color w:val="000000" w:themeColor="text1"/>
+          <w:sz w:val="28"/>
+          <w:szCs w:val="24"/>
+        </w:rPr>
+        <w:t xml:space="preserve">, </w:t>
+      </w:r>
+      <w:r>
+        <w:rPr>
+          <w:rFonts w:ascii="Times New Roman" w:eastAsia="Calibri" w:hAnsi="Times New Roman" w:cs="Times New Roman"/>
+          <w:color w:val="000000" w:themeColor="text1"/>
+          <w:sz w:val="28"/>
+          <w:szCs w:val="24"/>
+          <w:lang w:val="en-US"/>
+        </w:rPr>
+        <w:t>right</w:t>
+      </w:r>
+      <w:r>
+        <w:rPr>
+          <w:rFonts w:ascii="Times New Roman" w:eastAsia="Calibri" w:hAnsi="Times New Roman" w:cs="Times New Roman"/>
+          <w:color w:val="000000" w:themeColor="text1"/>
+          <w:sz w:val="28"/>
+          <w:szCs w:val="24"/>
+        </w:rPr>
+        <w:t xml:space="preserve"> – </w:t>
+      </w:r>
+      <w:r>
+        <w:rPr>
+          <w:rFonts w:ascii="Times New Roman" w:eastAsia="Calibri" w:hAnsi="Times New Roman" w:cs="Times New Roman"/>
+          <w:color w:val="000000" w:themeColor="text1"/>
+          <w:sz w:val="28"/>
+          <w:szCs w:val="24"/>
+        </w:rPr>
+        <w:t>левая и правая границы записи числа без незначащих нулей</w:t>
+      </w:r>
+    </w:p>
+    <w:p>
+      <w:pPr>
+        <w:rPr>
+          <w:rFonts w:ascii="Times New Roman" w:eastAsia="Calibri" w:hAnsi="Times New Roman" w:cs="Times New Roman"/>
+          <w:color w:val="000000" w:themeColor="text1"/>
+          <w:sz w:val="28"/>
+          <w:szCs w:val="24"/>
+        </w:rPr>
+      </w:pPr>
+      <w:r>
+        <w:rPr>
+          <w:rFonts w:ascii="Times New Roman" w:eastAsia="Calibri" w:hAnsi="Times New Roman" w:cs="Times New Roman"/>
+          <w:color w:val="000000" w:themeColor="text1"/>
+          <w:sz w:val="28"/>
+          <w:szCs w:val="24"/>
+        </w:rPr>
+        <w:t>При вычислении:</w:t>
+      </w:r>
+    </w:p>
+    <w:p>
+      <w:pPr>
+        <w:pStyle w:val="a3"/>
+        <w:numPr>
+          <w:ilvl w:val="0"/>
+          <w:numId w:val="16"/>
+        </w:numPr>
+        <w:rPr>
+          <w:rFonts w:ascii="Times New Roman" w:eastAsia="Calibri" w:hAnsi="Times New Roman" w:cs="Times New Roman"/>
+          <w:color w:val="000000" w:themeColor="text1"/>
+          <w:sz w:val="28"/>
+          <w:szCs w:val="24"/>
+        </w:rPr>
+      </w:pPr>
+      <w:r>
+        <w:rPr>
+          <w:rFonts w:ascii="Times New Roman" w:eastAsia="Calibri" w:hAnsi="Times New Roman" w:cs="Times New Roman"/>
+          <w:color w:val="000000" w:themeColor="text1"/>
+          <w:sz w:val="28"/>
+          <w:szCs w:val="24"/>
+        </w:rPr>
+        <w:t>Целые:</w:t>
+      </w:r>
+    </w:p>
+    <w:p>
+      <w:pPr>
+        <w:pStyle w:val="a3"/>
+        <w:numPr>
+          <w:ilvl w:val="1"/>
+          <w:numId w:val="16"/>
+        </w:numPr>
+        <w:rPr>
+          <w:rFonts w:ascii="Times New Roman" w:eastAsia="Calibri" w:hAnsi="Times New Roman" w:cs="Times New Roman"/>
+          <w:color w:val="000000" w:themeColor="text1"/>
+          <w:sz w:val="28"/>
+          <w:szCs w:val="24"/>
+        </w:rPr>
+      </w:pPr>
+      <w:r>
+        <w:rPr>
+          <w:rFonts w:ascii="Times New Roman" w:eastAsia="Calibri" w:hAnsi="Times New Roman" w:cs="Times New Roman"/>
+          <w:color w:val="000000" w:themeColor="text1"/>
+          <w:sz w:val="28"/>
+          <w:szCs w:val="24"/>
+          <w:lang w:val="en-US"/>
+        </w:rPr>
+        <w:t xml:space="preserve">nlen – </w:t>
+      </w:r>
+      <w:r>
+        <w:rPr>
+          <w:rFonts w:ascii="Times New Roman" w:eastAsia="Calibri" w:hAnsi="Times New Roman" w:cs="Times New Roman"/>
+          <w:color w:val="000000" w:themeColor="text1"/>
+          <w:sz w:val="28"/>
+          <w:szCs w:val="24"/>
+        </w:rPr>
+        <w:t>количество значащих разрядов делителя</w:t>
+      </w:r>
+    </w:p>
+    <w:p>
+      <w:pPr>
+        <w:pStyle w:val="a3"/>
+        <w:numPr>
+          <w:ilvl w:val="1"/>
+          <w:numId w:val="16"/>
+        </w:numPr>
+        <w:rPr>
+          <w:rFonts w:ascii="Times New Roman" w:eastAsia="Calibri" w:hAnsi="Times New Roman" w:cs="Times New Roman"/>
+          <w:color w:val="000000" w:themeColor="text1"/>
+          <w:sz w:val="28"/>
+          <w:szCs w:val="24"/>
+        </w:rPr>
+      </w:pPr>
+      <w:r>
+        <w:rPr>
+          <w:rFonts w:ascii="Times New Roman" w:eastAsia="Calibri" w:hAnsi="Times New Roman" w:cs="Times New Roman"/>
+          <w:color w:val="000000" w:themeColor="text1"/>
+          <w:sz w:val="28"/>
+          <w:szCs w:val="24"/>
+          <w:lang w:val="en-US"/>
+        </w:rPr>
+        <w:t>res</w:t>
+      </w:r>
+      <w:r>
+        <w:rPr>
+          <w:rFonts w:ascii="Times New Roman" w:eastAsia="Calibri" w:hAnsi="Times New Roman" w:cs="Times New Roman"/>
+          <w:color w:val="000000" w:themeColor="text1"/>
+          <w:sz w:val="28"/>
+          <w:szCs w:val="24"/>
+        </w:rPr>
+        <w:t>_</w:t>
+      </w:r>
+      <w:r>
+        <w:rPr>
+          <w:rFonts w:ascii="Times New Roman" w:eastAsia="Calibri" w:hAnsi="Times New Roman" w:cs="Times New Roman"/>
+          <w:color w:val="000000" w:themeColor="text1"/>
+          <w:sz w:val="28"/>
+          <w:szCs w:val="24"/>
+          <w:lang w:val="en-US"/>
+        </w:rPr>
+        <w:t>i</w:t>
+      </w:r>
+      <w:r>
+        <w:rPr>
+          <w:rFonts w:ascii="Times New Roman" w:eastAsia="Calibri" w:hAnsi="Times New Roman" w:cs="Times New Roman"/>
+          <w:color w:val="000000" w:themeColor="text1"/>
+          <w:sz w:val="28"/>
+          <w:szCs w:val="24"/>
+        </w:rPr>
+        <w:t xml:space="preserve"> – </w:t>
+      </w:r>
+      <w:r>
+        <w:rPr>
+          <w:rFonts w:ascii="Times New Roman" w:eastAsia="Calibri" w:hAnsi="Times New Roman" w:cs="Times New Roman"/>
+          <w:color w:val="000000" w:themeColor="text1"/>
+          <w:sz w:val="28"/>
+          <w:szCs w:val="24"/>
+        </w:rPr>
+        <w:t>итератор по массиву частного</w:t>
+      </w:r>
+    </w:p>
+    <w:p>
+      <w:pPr>
+        <w:pStyle w:val="a3"/>
+        <w:numPr>
+          <w:ilvl w:val="1"/>
+          <w:numId w:val="16"/>
+        </w:numPr>
+        <w:rPr>
+          <w:rFonts w:ascii="Times New Roman" w:eastAsia="Calibri" w:hAnsi="Times New Roman" w:cs="Times New Roman"/>
+          <w:color w:val="000000" w:themeColor="text1"/>
+          <w:sz w:val="28"/>
+          <w:szCs w:val="24"/>
+        </w:rPr>
+      </w:pPr>
+      <w:r>
+        <w:rPr>
+          <w:rFonts w:ascii="Times New Roman" w:eastAsia="Calibri" w:hAnsi="Times New Roman" w:cs="Times New Roman"/>
+          <w:color w:val="000000" w:themeColor="text1"/>
+          <w:sz w:val="28"/>
+          <w:szCs w:val="24"/>
+          <w:lang w:val="en-US"/>
+        </w:rPr>
+        <w:t>add</w:t>
+      </w:r>
+      <w:r>
+        <w:rPr>
+          <w:rFonts w:ascii="Times New Roman" w:eastAsia="Calibri" w:hAnsi="Times New Roman" w:cs="Times New Roman"/>
+          <w:color w:val="000000" w:themeColor="text1"/>
+          <w:sz w:val="28"/>
+          <w:szCs w:val="24"/>
+        </w:rPr>
+        <w:t>_</w:t>
+      </w:r>
+      <w:r>
+        <w:rPr>
+          <w:rFonts w:ascii="Times New Roman" w:eastAsia="Calibri" w:hAnsi="Times New Roman" w:cs="Times New Roman"/>
+          <w:color w:val="000000" w:themeColor="text1"/>
+          <w:sz w:val="28"/>
+          <w:szCs w:val="24"/>
+          <w:lang w:val="en-US"/>
+        </w:rPr>
+        <w:t>exp</w:t>
+      </w:r>
+      <w:r>
+        <w:rPr>
+          <w:rFonts w:ascii="Times New Roman" w:eastAsia="Calibri" w:hAnsi="Times New Roman" w:cs="Times New Roman"/>
+          <w:color w:val="000000" w:themeColor="text1"/>
+          <w:sz w:val="28"/>
+          <w:szCs w:val="24"/>
+        </w:rPr>
+        <w:t xml:space="preserve"> –</w:t>
+      </w:r>
+      <w:r>
+        <w:rPr>
+          <w:rFonts w:ascii="Times New Roman" w:eastAsia="Calibri" w:hAnsi="Times New Roman" w:cs="Times New Roman"/>
+          <w:color w:val="000000" w:themeColor="text1"/>
+          <w:sz w:val="28"/>
+          <w:szCs w:val="24"/>
+        </w:rPr>
+        <w:t xml:space="preserve"> величина порядка, которая добавляется к результату после вычислений</w:t>
+      </w:r>
+      <w:r>
+        <w:rPr>
+          <w:rFonts w:ascii="Times New Roman" w:eastAsia="Calibri" w:hAnsi="Times New Roman" w:cs="Times New Roman"/>
+          <w:color w:val="000000" w:themeColor="text1"/>
+          <w:sz w:val="28"/>
+          <w:szCs w:val="24"/>
+        </w:rPr>
+        <w:t xml:space="preserve"> (зависит от положения точки)</w:t>
+      </w:r>
+    </w:p>
+    <w:p>
+      <w:pPr>
+        <w:pStyle w:val="a3"/>
+        <w:numPr>
+          <w:ilvl w:val="1"/>
+          <w:numId w:val="16"/>
+        </w:numPr>
+        <w:rPr>
+          <w:rFonts w:ascii="Times New Roman" w:eastAsia="Calibri" w:hAnsi="Times New Roman" w:cs="Times New Roman"/>
+          <w:color w:val="000000" w:themeColor="text1"/>
+          <w:sz w:val="28"/>
+          <w:szCs w:val="24"/>
+        </w:rPr>
+      </w:pPr>
+      <w:r>
+        <w:rPr>
+          <w:rFonts w:ascii="Times New Roman" w:eastAsia="Calibri" w:hAnsi="Times New Roman" w:cs="Times New Roman"/>
+          <w:color w:val="000000" w:themeColor="text1"/>
+          <w:sz w:val="28"/>
+          <w:szCs w:val="24"/>
+          <w:lang w:val="en-US"/>
+        </w:rPr>
+        <w:t>extra</w:t>
+      </w:r>
+      <w:r>
+        <w:rPr>
+          <w:rFonts w:ascii="Times New Roman" w:eastAsia="Calibri" w:hAnsi="Times New Roman" w:cs="Times New Roman"/>
+          <w:color w:val="000000" w:themeColor="text1"/>
+          <w:sz w:val="28"/>
+          <w:szCs w:val="24"/>
+        </w:rPr>
+        <w:t>_</w:t>
+      </w:r>
+      <w:r>
+        <w:rPr>
+          <w:rFonts w:ascii="Times New Roman" w:eastAsia="Calibri" w:hAnsi="Times New Roman" w:cs="Times New Roman"/>
+          <w:color w:val="000000" w:themeColor="text1"/>
+          <w:sz w:val="28"/>
+          <w:szCs w:val="24"/>
+          <w:lang w:val="en-US"/>
+        </w:rPr>
+        <w:t>digit</w:t>
+      </w:r>
+      <w:r>
+        <w:rPr>
+          <w:rFonts w:ascii="Times New Roman" w:eastAsia="Calibri" w:hAnsi="Times New Roman" w:cs="Times New Roman"/>
+          <w:color w:val="000000" w:themeColor="text1"/>
+          <w:sz w:val="28"/>
+          <w:szCs w:val="24"/>
+        </w:rPr>
+        <w:t xml:space="preserve"> – </w:t>
+      </w:r>
+      <w:r>
+        <w:rPr>
+          <w:rFonts w:ascii="Times New Roman" w:eastAsia="Calibri" w:hAnsi="Times New Roman" w:cs="Times New Roman"/>
+          <w:color w:val="000000" w:themeColor="text1"/>
+          <w:sz w:val="28"/>
+          <w:szCs w:val="24"/>
+        </w:rPr>
+        <w:t>результатирующая цифра частного при делении, если превышен порядок мантиссы частного</w:t>
+      </w:r>
+    </w:p>
+    <w:p>
+      <w:pPr>
+        <w:pStyle w:val="a3"/>
+        <w:numPr>
+          <w:ilvl w:val="0"/>
+          <w:numId w:val="16"/>
+        </w:numPr>
+        <w:rPr>
+          <w:rFonts w:ascii="Times New Roman" w:eastAsia="Calibri" w:hAnsi="Times New Roman" w:cs="Times New Roman"/>
+          <w:color w:val="000000" w:themeColor="text1"/>
+          <w:sz w:val="28"/>
+          <w:szCs w:val="24"/>
+        </w:rPr>
+      </w:pPr>
+      <w:r>
+        <w:rPr>
+          <w:rFonts w:ascii="Times New Roman" w:eastAsia="Calibri" w:hAnsi="Times New Roman" w:cs="Times New Roman"/>
+          <w:color w:val="000000" w:themeColor="text1"/>
+          <w:sz w:val="28"/>
+          <w:szCs w:val="24"/>
+        </w:rPr>
+        <w:t>Указатели на целое:</w:t>
+      </w:r>
+    </w:p>
+    <w:p>
+      <w:pPr>
+        <w:pStyle w:val="a3"/>
+        <w:numPr>
+          <w:ilvl w:val="1"/>
+          <w:numId w:val="16"/>
+        </w:numPr>
+        <w:rPr>
+          <w:rFonts w:ascii="Times New Roman" w:eastAsia="Calibri" w:hAnsi="Times New Roman" w:cs="Times New Roman"/>
+          <w:color w:val="000000" w:themeColor="text1"/>
+          <w:sz w:val="28"/>
+          <w:szCs w:val="24"/>
+        </w:rPr>
+      </w:pPr>
+      <w:r>
+        <w:rPr>
+          <w:rFonts w:ascii="Times New Roman" w:eastAsia="Calibri" w:hAnsi="Times New Roman" w:cs="Times New Roman"/>
+          <w:color w:val="000000" w:themeColor="text1"/>
+          <w:sz w:val="28"/>
+          <w:szCs w:val="24"/>
+          <w:lang w:val="en-US"/>
+        </w:rPr>
+        <w:t>pb</w:t>
+      </w:r>
+      <w:r>
+        <w:rPr>
+          <w:rFonts w:ascii="Times New Roman" w:eastAsia="Calibri" w:hAnsi="Times New Roman" w:cs="Times New Roman"/>
+          <w:color w:val="000000" w:themeColor="text1"/>
+          <w:sz w:val="28"/>
+          <w:szCs w:val="24"/>
+        </w:rPr>
+        <w:t xml:space="preserve">, </w:t>
+      </w:r>
+      <w:r>
+        <w:rPr>
+          <w:rFonts w:ascii="Times New Roman" w:eastAsia="Calibri" w:hAnsi="Times New Roman" w:cs="Times New Roman"/>
+          <w:color w:val="000000" w:themeColor="text1"/>
+          <w:sz w:val="28"/>
+          <w:szCs w:val="24"/>
+          <w:lang w:val="en-US"/>
+        </w:rPr>
+        <w:t>pe</w:t>
+      </w:r>
+      <w:r>
+        <w:rPr>
+          <w:rFonts w:ascii="Times New Roman" w:eastAsia="Calibri" w:hAnsi="Times New Roman" w:cs="Times New Roman"/>
+          <w:color w:val="000000" w:themeColor="text1"/>
+          <w:sz w:val="28"/>
+          <w:szCs w:val="24"/>
+        </w:rPr>
+        <w:t xml:space="preserve"> – </w:t>
+      </w:r>
+      <w:r>
+        <w:rPr>
+          <w:rFonts w:ascii="Times New Roman" w:eastAsia="Calibri" w:hAnsi="Times New Roman" w:cs="Times New Roman"/>
+          <w:color w:val="000000" w:themeColor="text1"/>
+          <w:sz w:val="28"/>
+          <w:szCs w:val="24"/>
+        </w:rPr>
+        <w:t>указатели на первую и последнюю цифры текущего делимого в составе полного (при выполнении деления «уголком»)</w:t>
+      </w:r>
+    </w:p>
+    <w:p>
+      <w:pPr>
+        <w:rPr>
+          <w:rFonts w:ascii="Times New Roman" w:eastAsia="Calibri" w:hAnsi="Times New Roman" w:cs="Times New Roman"/>
+          <w:color w:val="000000" w:themeColor="text1"/>
+          <w:sz w:val="28"/>
+          <w:szCs w:val="24"/>
+        </w:rPr>
+      </w:pPr>
+      <w:r>
+        <w:rPr>
+          <w:rFonts w:ascii="Times New Roman" w:eastAsia="Calibri" w:hAnsi="Times New Roman" w:cs="Times New Roman"/>
+          <w:color w:val="000000" w:themeColor="text1"/>
+          <w:sz w:val="28"/>
+          <w:szCs w:val="24"/>
+        </w:rPr>
+        <w:t>При округлении, суммировании и вычитании:</w:t>
+      </w:r>
+    </w:p>
+    <w:p>
+      <w:pPr>
+        <w:pStyle w:val="a3"/>
+        <w:numPr>
+          <w:ilvl w:val="0"/>
+          <w:numId w:val="22"/>
+        </w:numPr>
+        <w:rPr>
+          <w:rFonts w:ascii="Times New Roman" w:eastAsia="Calibri" w:hAnsi="Times New Roman" w:cs="Times New Roman"/>
+          <w:color w:val="000000" w:themeColor="text1"/>
+          <w:sz w:val="28"/>
+          <w:szCs w:val="24"/>
+        </w:rPr>
+      </w:pPr>
+      <w:r>
+        <w:rPr>
+          <w:rFonts w:ascii="Times New Roman" w:eastAsia="Calibri" w:hAnsi="Times New Roman" w:cs="Times New Roman"/>
+          <w:color w:val="000000" w:themeColor="text1"/>
+          <w:sz w:val="28"/>
+          <w:szCs w:val="24"/>
+        </w:rPr>
+        <w:t>Целые:</w:t>
+      </w:r>
+    </w:p>
+    <w:p>
+      <w:pPr>
+        <w:pStyle w:val="a3"/>
+        <w:numPr>
+          <w:ilvl w:val="1"/>
+          <w:numId w:val="22"/>
+        </w:numPr>
+        <w:rPr>
+          <w:rFonts w:ascii="Times New Roman" w:eastAsia="Calibri" w:hAnsi="Times New Roman" w:cs="Times New Roman"/>
+          <w:color w:val="000000" w:themeColor="text1"/>
+          <w:sz w:val="28"/>
+          <w:szCs w:val="24"/>
+        </w:rPr>
+      </w:pPr>
+      <w:r>
+        <w:rPr>
+          <w:rFonts w:ascii="Times New Roman" w:eastAsia="Calibri" w:hAnsi="Times New Roman" w:cs="Times New Roman"/>
+          <w:color w:val="000000" w:themeColor="text1"/>
+          <w:sz w:val="28"/>
+          <w:szCs w:val="24"/>
+          <w:lang w:val="en-US"/>
+        </w:rPr>
+        <w:t>d</w:t>
+      </w:r>
+      <w:r>
+        <w:rPr>
+          <w:rFonts w:ascii="Times New Roman" w:eastAsia="Calibri" w:hAnsi="Times New Roman" w:cs="Times New Roman"/>
+          <w:color w:val="000000" w:themeColor="text1"/>
+          <w:sz w:val="28"/>
+          <w:szCs w:val="24"/>
+        </w:rPr>
+        <w:t xml:space="preserve"> – </w:t>
+      </w:r>
+      <w:r>
+        <w:rPr>
+          <w:rFonts w:ascii="Times New Roman" w:eastAsia="Calibri" w:hAnsi="Times New Roman" w:cs="Times New Roman"/>
+          <w:color w:val="000000" w:themeColor="text1"/>
+          <w:sz w:val="28"/>
+          <w:szCs w:val="24"/>
+        </w:rPr>
+        <w:t>десяток на перенос или вычет</w:t>
+      </w:r>
+    </w:p>
+    <w:p>
+      <w:pPr>
+        <w:rPr>
+          <w:rFonts w:ascii="Times New Roman" w:eastAsia="Calibri" w:hAnsi="Times New Roman" w:cs="Times New Roman"/>
+          <w:color w:val="000000" w:themeColor="text1"/>
+          <w:sz w:val="28"/>
+          <w:szCs w:val="24"/>
+        </w:rPr>
+      </w:pPr>
+      <w:r>
+        <w:rPr>
+          <w:rFonts w:ascii="Times New Roman" w:eastAsia="Calibri" w:hAnsi="Times New Roman" w:cs="Times New Roman"/>
+          <w:color w:val="000000" w:themeColor="text1"/>
+          <w:sz w:val="28"/>
+          <w:szCs w:val="24"/>
+        </w:rPr>
+        <w:t>При нормализации:</w:t>
+      </w:r>
+    </w:p>
+    <w:p>
+      <w:pPr>
+        <w:pStyle w:val="a3"/>
+        <w:numPr>
+          <w:ilvl w:val="0"/>
+          <w:numId w:val="22"/>
+        </w:numPr>
+        <w:rPr>
+          <w:rFonts w:ascii="Times New Roman" w:eastAsia="Calibri" w:hAnsi="Times New Roman" w:cs="Times New Roman"/>
+          <w:color w:val="000000" w:themeColor="text1"/>
+          <w:sz w:val="28"/>
+          <w:szCs w:val="24"/>
+        </w:rPr>
+      </w:pPr>
+      <w:r>
+        <w:rPr>
+          <w:rFonts w:ascii="Times New Roman" w:eastAsia="Calibri" w:hAnsi="Times New Roman" w:cs="Times New Roman"/>
+          <w:color w:val="000000" w:themeColor="text1"/>
+          <w:sz w:val="28"/>
+          <w:szCs w:val="24"/>
+        </w:rPr>
+        <w:t>Целые:</w:t>
+      </w:r>
+    </w:p>
+    <w:p>
+      <w:pPr>
+        <w:pStyle w:val="a3"/>
+        <w:numPr>
+          <w:ilvl w:val="1"/>
+          <w:numId w:val="22"/>
+        </w:numPr>
+        <w:rPr>
+          <w:rFonts w:ascii="Times New Roman" w:eastAsia="Calibri" w:hAnsi="Times New Roman" w:cs="Times New Roman"/>
+          <w:color w:val="000000" w:themeColor="text1"/>
+          <w:sz w:val="28"/>
+          <w:szCs w:val="24"/>
+        </w:rPr>
+      </w:pPr>
+      <w:r>
+        <w:rPr>
+          <w:rFonts w:ascii="Times New Roman" w:eastAsia="Calibri" w:hAnsi="Times New Roman" w:cs="Times New Roman"/>
+          <w:color w:val="000000" w:themeColor="text1"/>
+          <w:sz w:val="28"/>
+          <w:szCs w:val="24"/>
+          <w:lang w:val="en-US"/>
+        </w:rPr>
+        <w:t>dot</w:t>
+      </w:r>
+      <w:r>
+        <w:rPr>
+          <w:rFonts w:ascii="Times New Roman" w:eastAsia="Calibri" w:hAnsi="Times New Roman" w:cs="Times New Roman"/>
+          <w:color w:val="000000" w:themeColor="text1"/>
+          <w:sz w:val="28"/>
+          <w:szCs w:val="24"/>
+        </w:rPr>
+        <w:t>_</w:t>
+      </w:r>
+      <w:r>
+        <w:rPr>
+          <w:rFonts w:ascii="Times New Roman" w:eastAsia="Calibri" w:hAnsi="Times New Roman" w:cs="Times New Roman"/>
+          <w:color w:val="000000" w:themeColor="text1"/>
+          <w:sz w:val="28"/>
+          <w:szCs w:val="24"/>
+          <w:lang w:val="en-US"/>
+        </w:rPr>
+        <w:t>pos</w:t>
+      </w:r>
+      <w:r>
+        <w:rPr>
+          <w:rFonts w:ascii="Times New Roman" w:eastAsia="Calibri" w:hAnsi="Times New Roman" w:cs="Times New Roman"/>
+          <w:color w:val="000000" w:themeColor="text1"/>
+          <w:sz w:val="28"/>
+          <w:szCs w:val="24"/>
+        </w:rPr>
+        <w:t xml:space="preserve"> – </w:t>
+      </w:r>
+      <w:r>
+        <w:rPr>
+          <w:rFonts w:ascii="Times New Roman" w:eastAsia="Calibri" w:hAnsi="Times New Roman" w:cs="Times New Roman"/>
+          <w:color w:val="000000" w:themeColor="text1"/>
+          <w:sz w:val="28"/>
+          <w:szCs w:val="24"/>
+        </w:rPr>
+        <w:t xml:space="preserve">массив </w:t>
+      </w:r>
+      <w:r>
+        <w:rPr>
+          <w:rFonts w:ascii="Times New Roman" w:eastAsia="Calibri" w:hAnsi="Times New Roman" w:cs="Times New Roman"/>
+          <w:color w:val="000000" w:themeColor="text1"/>
+          <w:sz w:val="28"/>
+          <w:szCs w:val="24"/>
+        </w:rPr>
+        <w:t>прибавляемого/вычитаемого порядка при нормализации</w:t>
+      </w:r>
+    </w:p>
+    <w:p>
+      <w:pPr>
+        <w:pStyle w:val="a3"/>
+        <w:numPr>
+          <w:ilvl w:val="1"/>
+          <w:numId w:val="22"/>
+        </w:numPr>
+        <w:rPr>
+          <w:rFonts w:ascii="Times New Roman" w:eastAsia="Calibri" w:hAnsi="Times New Roman" w:cs="Times New Roman"/>
+          <w:color w:val="000000" w:themeColor="text1"/>
+          <w:sz w:val="28"/>
+          <w:szCs w:val="24"/>
+        </w:rPr>
+      </w:pPr>
+      <w:r>
+        <w:rPr>
+          <w:rFonts w:ascii="Times New Roman" w:eastAsia="Calibri" w:hAnsi="Times New Roman" w:cs="Times New Roman"/>
+          <w:color w:val="000000" w:themeColor="text1"/>
+          <w:sz w:val="28"/>
+          <w:szCs w:val="24"/>
+          <w:lang w:val="en-US"/>
+        </w:rPr>
+        <w:t>add</w:t>
+      </w:r>
+      <w:r>
+        <w:rPr>
+          <w:rFonts w:ascii="Times New Roman" w:eastAsia="Calibri" w:hAnsi="Times New Roman" w:cs="Times New Roman"/>
+          <w:color w:val="000000" w:themeColor="text1"/>
+          <w:sz w:val="28"/>
+          <w:szCs w:val="24"/>
+        </w:rPr>
+        <w:t>_</w:t>
+      </w:r>
+      <w:r>
+        <w:rPr>
+          <w:rFonts w:ascii="Times New Roman" w:eastAsia="Calibri" w:hAnsi="Times New Roman" w:cs="Times New Roman"/>
+          <w:color w:val="000000" w:themeColor="text1"/>
+          <w:sz w:val="28"/>
+          <w:szCs w:val="24"/>
+          <w:lang w:val="en-US"/>
+        </w:rPr>
+        <w:t>exp</w:t>
+      </w:r>
+      <w:r>
+        <w:rPr>
+          <w:rFonts w:ascii="Times New Roman" w:eastAsia="Calibri" w:hAnsi="Times New Roman" w:cs="Times New Roman"/>
+          <w:color w:val="000000" w:themeColor="text1"/>
+          <w:sz w:val="28"/>
+          <w:szCs w:val="24"/>
+        </w:rPr>
+        <w:t xml:space="preserve"> – </w:t>
+      </w:r>
+      <w:r>
+        <w:rPr>
+          <w:rFonts w:ascii="Times New Roman" w:eastAsia="Calibri" w:hAnsi="Times New Roman" w:cs="Times New Roman"/>
+          <w:color w:val="000000" w:themeColor="text1"/>
+          <w:sz w:val="28"/>
+          <w:szCs w:val="24"/>
+        </w:rPr>
+        <w:t xml:space="preserve">величина порядка, которая добавляется к результату после </w:t>
+      </w:r>
+      <w:r>
+        <w:rPr>
+          <w:rFonts w:ascii="Times New Roman" w:eastAsia="Calibri" w:hAnsi="Times New Roman" w:cs="Times New Roman"/>
+          <w:color w:val="000000" w:themeColor="text1"/>
+          <w:sz w:val="28"/>
+          <w:szCs w:val="24"/>
+        </w:rPr>
+        <w:t>вычислений (зависит от положения точки</w:t>
+      </w:r>
+      <w:r>
+        <w:rPr>
+          <w:rFonts w:ascii="Times New Roman" w:eastAsia="Calibri" w:hAnsi="Times New Roman" w:cs="Times New Roman"/>
+          <w:color w:val="000000" w:themeColor="text1"/>
+          <w:sz w:val="28"/>
+          <w:szCs w:val="24"/>
+        </w:rPr>
+        <w:t>)</w:t>
+      </w:r>
+    </w:p>
+    <w:p>
+      <w:pPr>
+        <w:rPr>
+          <w:rFonts w:ascii="Times New Roman" w:eastAsia="Calibri" w:hAnsi="Times New Roman" w:cs="Times New Roman"/>
+          <w:color w:val="000000" w:themeColor="text1"/>
+          <w:sz w:val="28"/>
           <w:szCs w:val="24"/>
         </w:rPr>
       </w:pPr>
@@ -5765,8 +6626,6 @@
         <w:lastRenderedPageBreak/>
         <w:t>Выводы</w:t>
       </w:r>
-      <w:bookmarkStart w:id="0" w:name="_GoBack"/>
-      <w:bookmarkEnd w:id="0"/>
     </w:p>
     <w:p>
       <w:pPr>
@@ -5837,15 +6696,7 @@
           <w:rFonts w:ascii="Times New Roman" w:hAnsi="Times New Roman" w:cs="Times New Roman"/>
           <w:sz w:val="24"/>
         </w:rPr>
-        <w:t>Возможный диапазон чисел, представляемых в ПК, зависит от архитектуры самой машины. Так, для 32-разрядной машины диапазоном целых чисел является [-</w:t>
-      </w:r>
-      <w:proofErr w:type="gramStart"/>
-      <w:r>
-        <w:rPr>
-          <w:rFonts w:ascii="Times New Roman" w:hAnsi="Times New Roman" w:cs="Times New Roman"/>
-          <w:sz w:val="24"/>
-        </w:rPr>
-        <w:t>2</w:t>
+        <w:t>Возможный диапазон чисел, представляемых в ПК, зависит от архитектуры самой машины. Так, для 32-разрядной машины диапазоном целых чисел является [-2</w:t>
       </w:r>
       <w:r>
         <w:rPr>
@@ -5860,15 +6711,7 @@
           <w:rFonts w:ascii="Times New Roman" w:hAnsi="Times New Roman" w:cs="Times New Roman"/>
           <w:sz w:val="24"/>
         </w:rPr>
-        <w:t xml:space="preserve"> ;</w:t>
-      </w:r>
-      <w:proofErr w:type="gramEnd"/>
-      <w:r>
-        <w:rPr>
-          <w:rFonts w:ascii="Times New Roman" w:hAnsi="Times New Roman" w:cs="Times New Roman"/>
-          <w:sz w:val="24"/>
-        </w:rPr>
-        <w:t xml:space="preserve"> 2</w:t>
+        <w:t xml:space="preserve"> ; 2</w:t>
       </w:r>
       <w:r>
         <w:rPr>
@@ -5929,7 +6772,21 @@
           <w:rFonts w:ascii="Times New Roman" w:hAnsi="Times New Roman" w:cs="Times New Roman"/>
           <w:sz w:val="24"/>
         </w:rPr>
-        <w:t xml:space="preserve">Для вещественных чисел максимально возможное число разрядов составляет 52 под хранение мантиссы и 11 под разряд. Соответственно диапазон следующий: </w:t>
+        <w:t xml:space="preserve">Для вещественных чисел максимально возможное число </w:t>
+      </w:r>
+      <w:r>
+        <w:rPr>
+          <w:rFonts w:ascii="Times New Roman" w:hAnsi="Times New Roman" w:cs="Times New Roman"/>
+          <w:sz w:val="24"/>
+        </w:rPr>
+        <w:t xml:space="preserve">двоичных </w:t>
+      </w:r>
+      <w:r>
+        <w:rPr>
+          <w:rFonts w:ascii="Times New Roman" w:hAnsi="Times New Roman" w:cs="Times New Roman"/>
+          <w:sz w:val="24"/>
+        </w:rPr>
+        <w:t xml:space="preserve">разрядов составляет 52 под хранение мантиссы и 11 под разряд. Соответственно диапазон следующий: </w:t>
       </w:r>
       <w:r>
         <w:rPr>
@@ -6011,7 +6868,23 @@
           <w:sz w:val="24"/>
           <w:szCs w:val="24"/>
         </w:rPr>
-        <w:t>Как правило, до 20 разрядов мантиссы. Определяется архитектурой машины</w:t>
+        <w:t xml:space="preserve">Как правило, до 20 </w:t>
+      </w:r>
+      <w:r>
+        <w:rPr>
+          <w:rFonts w:ascii="Times New Roman" w:hAnsi="Times New Roman" w:cs="Times New Roman"/>
+          <w:sz w:val="24"/>
+          <w:szCs w:val="24"/>
+        </w:rPr>
+        <w:t xml:space="preserve">десятичных </w:t>
+      </w:r>
+      <w:r>
+        <w:rPr>
+          <w:rFonts w:ascii="Times New Roman" w:hAnsi="Times New Roman" w:cs="Times New Roman"/>
+          <w:sz w:val="24"/>
+          <w:szCs w:val="24"/>
+        </w:rPr>
+        <w:t>разрядов мантиссы. Определяется архитектурой машины</w:t>
       </w:r>
     </w:p>
     <w:p>
@@ -6685,6 +7558,232 @@
     </w:lvl>
   </w:abstractNum>
   <w:abstractNum w:abstractNumId="5">
+    <w:nsid w:val="236C1F3B"/>
+    <w:multiLevelType w:val="hybridMultilevel"/>
+    <w:tmpl w:val="865E4838"/>
+    <w:lvl w:ilvl="0" w:tplc="04190003">
+      <w:start w:val="1"/>
+      <w:numFmt w:val="bullet"/>
+      <w:lvlText w:val="o"/>
+      <w:lvlJc w:val="left"/>
+      <w:pPr>
+        <w:ind w:left="1428" w:hanging="360"/>
+      </w:pPr>
+      <w:rPr>
+        <w:rFonts w:ascii="Courier New" w:hAnsi="Courier New" w:cs="Courier New" w:hint="default"/>
+      </w:rPr>
+    </w:lvl>
+    <w:lvl w:ilvl="1" w:tplc="04190003" w:tentative="1">
+      <w:start w:val="1"/>
+      <w:numFmt w:val="bullet"/>
+      <w:lvlText w:val="o"/>
+      <w:lvlJc w:val="left"/>
+      <w:pPr>
+        <w:ind w:left="2148" w:hanging="360"/>
+      </w:pPr>
+      <w:rPr>
+        <w:rFonts w:ascii="Courier New" w:hAnsi="Courier New" w:cs="Courier New" w:hint="default"/>
+      </w:rPr>
+    </w:lvl>
+    <w:lvl w:ilvl="2" w:tplc="04190005" w:tentative="1">
+      <w:start w:val="1"/>
+      <w:numFmt w:val="bullet"/>
+      <w:lvlText w:val=""/>
+      <w:lvlJc w:val="left"/>
+      <w:pPr>
+        <w:ind w:left="2868" w:hanging="360"/>
+      </w:pPr>
+      <w:rPr>
+        <w:rFonts w:ascii="Wingdings" w:hAnsi="Wingdings" w:hint="default"/>
+      </w:rPr>
+    </w:lvl>
+    <w:lvl w:ilvl="3" w:tplc="04190001" w:tentative="1">
+      <w:start w:val="1"/>
+      <w:numFmt w:val="bullet"/>
+      <w:lvlText w:val=""/>
+      <w:lvlJc w:val="left"/>
+      <w:pPr>
+        <w:ind w:left="3588" w:hanging="360"/>
+      </w:pPr>
+      <w:rPr>
+        <w:rFonts w:ascii="Symbol" w:hAnsi="Symbol" w:hint="default"/>
+      </w:rPr>
+    </w:lvl>
+    <w:lvl w:ilvl="4" w:tplc="04190003" w:tentative="1">
+      <w:start w:val="1"/>
+      <w:numFmt w:val="bullet"/>
+      <w:lvlText w:val="o"/>
+      <w:lvlJc w:val="left"/>
+      <w:pPr>
+        <w:ind w:left="4308" w:hanging="360"/>
+      </w:pPr>
+      <w:rPr>
+        <w:rFonts w:ascii="Courier New" w:hAnsi="Courier New" w:cs="Courier New" w:hint="default"/>
+      </w:rPr>
+    </w:lvl>
+    <w:lvl w:ilvl="5" w:tplc="04190005" w:tentative="1">
+      <w:start w:val="1"/>
+      <w:numFmt w:val="bullet"/>
+      <w:lvlText w:val=""/>
+      <w:lvlJc w:val="left"/>
+      <w:pPr>
+        <w:ind w:left="5028" w:hanging="360"/>
+      </w:pPr>
+      <w:rPr>
+        <w:rFonts w:ascii="Wingdings" w:hAnsi="Wingdings" w:hint="default"/>
+      </w:rPr>
+    </w:lvl>
+    <w:lvl w:ilvl="6" w:tplc="04190001" w:tentative="1">
+      <w:start w:val="1"/>
+      <w:numFmt w:val="bullet"/>
+      <w:lvlText w:val=""/>
+      <w:lvlJc w:val="left"/>
+      <w:pPr>
+        <w:ind w:left="5748" w:hanging="360"/>
+      </w:pPr>
+      <w:rPr>
+        <w:rFonts w:ascii="Symbol" w:hAnsi="Symbol" w:hint="default"/>
+      </w:rPr>
+    </w:lvl>
+    <w:lvl w:ilvl="7" w:tplc="04190003" w:tentative="1">
+      <w:start w:val="1"/>
+      <w:numFmt w:val="bullet"/>
+      <w:lvlText w:val="o"/>
+      <w:lvlJc w:val="left"/>
+      <w:pPr>
+        <w:ind w:left="6468" w:hanging="360"/>
+      </w:pPr>
+      <w:rPr>
+        <w:rFonts w:ascii="Courier New" w:hAnsi="Courier New" w:cs="Courier New" w:hint="default"/>
+      </w:rPr>
+    </w:lvl>
+    <w:lvl w:ilvl="8" w:tplc="04190005" w:tentative="1">
+      <w:start w:val="1"/>
+      <w:numFmt w:val="bullet"/>
+      <w:lvlText w:val=""/>
+      <w:lvlJc w:val="left"/>
+      <w:pPr>
+        <w:ind w:left="7188" w:hanging="360"/>
+      </w:pPr>
+      <w:rPr>
+        <w:rFonts w:ascii="Wingdings" w:hAnsi="Wingdings" w:hint="default"/>
+      </w:rPr>
+    </w:lvl>
+  </w:abstractNum>
+  <w:abstractNum w:abstractNumId="6">
+    <w:nsid w:val="260704FD"/>
+    <w:multiLevelType w:val="hybridMultilevel"/>
+    <w:tmpl w:val="099AC368"/>
+    <w:lvl w:ilvl="0" w:tplc="04190001">
+      <w:start w:val="1"/>
+      <w:numFmt w:val="bullet"/>
+      <w:lvlText w:val=""/>
+      <w:lvlJc w:val="left"/>
+      <w:pPr>
+        <w:ind w:left="720" w:hanging="360"/>
+      </w:pPr>
+      <w:rPr>
+        <w:rFonts w:ascii="Symbol" w:hAnsi="Symbol" w:hint="default"/>
+      </w:rPr>
+    </w:lvl>
+    <w:lvl w:ilvl="1" w:tplc="04190003">
+      <w:start w:val="1"/>
+      <w:numFmt w:val="bullet"/>
+      <w:lvlText w:val="o"/>
+      <w:lvlJc w:val="left"/>
+      <w:pPr>
+        <w:ind w:left="1440" w:hanging="360"/>
+      </w:pPr>
+      <w:rPr>
+        <w:rFonts w:ascii="Courier New" w:hAnsi="Courier New" w:cs="Courier New" w:hint="default"/>
+      </w:rPr>
+    </w:lvl>
+    <w:lvl w:ilvl="2" w:tplc="04190005" w:tentative="1">
+      <w:start w:val="1"/>
+      <w:numFmt w:val="bullet"/>
+      <w:lvlText w:val=""/>
+      <w:lvlJc w:val="left"/>
+      <w:pPr>
+        <w:ind w:left="2160" w:hanging="360"/>
+      </w:pPr>
+      <w:rPr>
+        <w:rFonts w:ascii="Wingdings" w:hAnsi="Wingdings" w:hint="default"/>
+      </w:rPr>
+    </w:lvl>
+    <w:lvl w:ilvl="3" w:tplc="04190001" w:tentative="1">
+      <w:start w:val="1"/>
+      <w:numFmt w:val="bullet"/>
+      <w:lvlText w:val=""/>
+      <w:lvlJc w:val="left"/>
+      <w:pPr>
+        <w:ind w:left="2880" w:hanging="360"/>
+      </w:pPr>
+      <w:rPr>
+        <w:rFonts w:ascii="Symbol" w:hAnsi="Symbol" w:hint="default"/>
+      </w:rPr>
+    </w:lvl>
+    <w:lvl w:ilvl="4" w:tplc="04190003" w:tentative="1">
+      <w:start w:val="1"/>
+      <w:numFmt w:val="bullet"/>
+      <w:lvlText w:val="o"/>
+      <w:lvlJc w:val="left"/>
+      <w:pPr>
+        <w:ind w:left="3600" w:hanging="360"/>
+      </w:pPr>
+      <w:rPr>
+        <w:rFonts w:ascii="Courier New" w:hAnsi="Courier New" w:cs="Courier New" w:hint="default"/>
+      </w:rPr>
+    </w:lvl>
+    <w:lvl w:ilvl="5" w:tplc="04190005" w:tentative="1">
+      <w:start w:val="1"/>
+      <w:numFmt w:val="bullet"/>
+      <w:lvlText w:val=""/>
+      <w:lvlJc w:val="left"/>
+      <w:pPr>
+        <w:ind w:left="4320" w:hanging="360"/>
+      </w:pPr>
+      <w:rPr>
+        <w:rFonts w:ascii="Wingdings" w:hAnsi="Wingdings" w:hint="default"/>
+      </w:rPr>
+    </w:lvl>
+    <w:lvl w:ilvl="6" w:tplc="04190001" w:tentative="1">
+      <w:start w:val="1"/>
+      <w:numFmt w:val="bullet"/>
+      <w:lvlText w:val=""/>
+      <w:lvlJc w:val="left"/>
+      <w:pPr>
+        <w:ind w:left="5040" w:hanging="360"/>
+      </w:pPr>
+      <w:rPr>
+        <w:rFonts w:ascii="Symbol" w:hAnsi="Symbol" w:hint="default"/>
+      </w:rPr>
+    </w:lvl>
+    <w:lvl w:ilvl="7" w:tplc="04190003" w:tentative="1">
+      <w:start w:val="1"/>
+      <w:numFmt w:val="bullet"/>
+      <w:lvlText w:val="o"/>
+      <w:lvlJc w:val="left"/>
+      <w:pPr>
+        <w:ind w:left="5760" w:hanging="360"/>
+      </w:pPr>
+      <w:rPr>
+        <w:rFonts w:ascii="Courier New" w:hAnsi="Courier New" w:cs="Courier New" w:hint="default"/>
+      </w:rPr>
+    </w:lvl>
+    <w:lvl w:ilvl="8" w:tplc="04190005" w:tentative="1">
+      <w:start w:val="1"/>
+      <w:numFmt w:val="bullet"/>
+      <w:lvlText w:val=""/>
+      <w:lvlJc w:val="left"/>
+      <w:pPr>
+        <w:ind w:left="6480" w:hanging="360"/>
+      </w:pPr>
+      <w:rPr>
+        <w:rFonts w:ascii="Wingdings" w:hAnsi="Wingdings" w:hint="default"/>
+      </w:rPr>
+    </w:lvl>
+  </w:abstractNum>
+  <w:abstractNum w:abstractNumId="7">
     <w:nsid w:val="2B7B4559"/>
     <w:multiLevelType w:val="hybridMultilevel"/>
     <w:tmpl w:val="730C1398"/>
@@ -6797,7 +7896,7 @@
       </w:rPr>
     </w:lvl>
   </w:abstractNum>
-  <w:abstractNum w:abstractNumId="6">
+  <w:abstractNum w:abstractNumId="8">
     <w:nsid w:val="35280F56"/>
     <w:multiLevelType w:val="hybridMultilevel"/>
     <w:tmpl w:val="F86C07CC"/>
@@ -6883,7 +7982,7 @@
       </w:pPr>
     </w:lvl>
   </w:abstractNum>
-  <w:abstractNum w:abstractNumId="7">
+  <w:abstractNum w:abstractNumId="9">
     <w:nsid w:val="36552444"/>
     <w:multiLevelType w:val="hybridMultilevel"/>
     <w:tmpl w:val="F71C81AC"/>
@@ -6996,7 +8095,7 @@
       </w:rPr>
     </w:lvl>
   </w:abstractNum>
-  <w:abstractNum w:abstractNumId="8">
+  <w:abstractNum w:abstractNumId="10">
     <w:nsid w:val="3C9F515B"/>
     <w:multiLevelType w:val="hybridMultilevel"/>
     <w:tmpl w:val="A75E6F90"/>
@@ -7109,7 +8208,7 @@
       </w:rPr>
     </w:lvl>
   </w:abstractNum>
-  <w:abstractNum w:abstractNumId="9">
+  <w:abstractNum w:abstractNumId="11">
     <w:nsid w:val="3FDE7AF9"/>
     <w:multiLevelType w:val="hybridMultilevel"/>
     <w:tmpl w:val="03EE41EC"/>
@@ -7222,7 +8321,7 @@
       </w:rPr>
     </w:lvl>
   </w:abstractNum>
-  <w:abstractNum w:abstractNumId="10">
+  <w:abstractNum w:abstractNumId="12">
     <w:nsid w:val="4608543B"/>
     <w:multiLevelType w:val="hybridMultilevel"/>
     <w:tmpl w:val="D0387D90"/>
@@ -7335,7 +8434,7 @@
       </w:rPr>
     </w:lvl>
   </w:abstractNum>
-  <w:abstractNum w:abstractNumId="11">
+  <w:abstractNum w:abstractNumId="13">
     <w:nsid w:val="528D1F77"/>
     <w:multiLevelType w:val="hybridMultilevel"/>
     <w:tmpl w:val="86B68F8A"/>
@@ -7448,7 +8547,233 @@
       </w:rPr>
     </w:lvl>
   </w:abstractNum>
-  <w:abstractNum w:abstractNumId="12">
+  <w:abstractNum w:abstractNumId="14">
+    <w:nsid w:val="559D36EA"/>
+    <w:multiLevelType w:val="hybridMultilevel"/>
+    <w:tmpl w:val="5AF26DA0"/>
+    <w:lvl w:ilvl="0" w:tplc="04190001">
+      <w:start w:val="1"/>
+      <w:numFmt w:val="bullet"/>
+      <w:lvlText w:val=""/>
+      <w:lvlJc w:val="left"/>
+      <w:pPr>
+        <w:ind w:left="720" w:hanging="360"/>
+      </w:pPr>
+      <w:rPr>
+        <w:rFonts w:ascii="Symbol" w:hAnsi="Symbol" w:hint="default"/>
+      </w:rPr>
+    </w:lvl>
+    <w:lvl w:ilvl="1" w:tplc="04190003">
+      <w:start w:val="1"/>
+      <w:numFmt w:val="bullet"/>
+      <w:lvlText w:val="o"/>
+      <w:lvlJc w:val="left"/>
+      <w:pPr>
+        <w:ind w:left="1440" w:hanging="360"/>
+      </w:pPr>
+      <w:rPr>
+        <w:rFonts w:ascii="Courier New" w:hAnsi="Courier New" w:cs="Courier New" w:hint="default"/>
+      </w:rPr>
+    </w:lvl>
+    <w:lvl w:ilvl="2" w:tplc="04190005" w:tentative="1">
+      <w:start w:val="1"/>
+      <w:numFmt w:val="bullet"/>
+      <w:lvlText w:val=""/>
+      <w:lvlJc w:val="left"/>
+      <w:pPr>
+        <w:ind w:left="2160" w:hanging="360"/>
+      </w:pPr>
+      <w:rPr>
+        <w:rFonts w:ascii="Wingdings" w:hAnsi="Wingdings" w:hint="default"/>
+      </w:rPr>
+    </w:lvl>
+    <w:lvl w:ilvl="3" w:tplc="04190001" w:tentative="1">
+      <w:start w:val="1"/>
+      <w:numFmt w:val="bullet"/>
+      <w:lvlText w:val=""/>
+      <w:lvlJc w:val="left"/>
+      <w:pPr>
+        <w:ind w:left="2880" w:hanging="360"/>
+      </w:pPr>
+      <w:rPr>
+        <w:rFonts w:ascii="Symbol" w:hAnsi="Symbol" w:hint="default"/>
+      </w:rPr>
+    </w:lvl>
+    <w:lvl w:ilvl="4" w:tplc="04190003" w:tentative="1">
+      <w:start w:val="1"/>
+      <w:numFmt w:val="bullet"/>
+      <w:lvlText w:val="o"/>
+      <w:lvlJc w:val="left"/>
+      <w:pPr>
+        <w:ind w:left="3600" w:hanging="360"/>
+      </w:pPr>
+      <w:rPr>
+        <w:rFonts w:ascii="Courier New" w:hAnsi="Courier New" w:cs="Courier New" w:hint="default"/>
+      </w:rPr>
+    </w:lvl>
+    <w:lvl w:ilvl="5" w:tplc="04190005" w:tentative="1">
+      <w:start w:val="1"/>
+      <w:numFmt w:val="bullet"/>
+      <w:lvlText w:val=""/>
+      <w:lvlJc w:val="left"/>
+      <w:pPr>
+        <w:ind w:left="4320" w:hanging="360"/>
+      </w:pPr>
+      <w:rPr>
+        <w:rFonts w:ascii="Wingdings" w:hAnsi="Wingdings" w:hint="default"/>
+      </w:rPr>
+    </w:lvl>
+    <w:lvl w:ilvl="6" w:tplc="04190001" w:tentative="1">
+      <w:start w:val="1"/>
+      <w:numFmt w:val="bullet"/>
+      <w:lvlText w:val=""/>
+      <w:lvlJc w:val="left"/>
+      <w:pPr>
+        <w:ind w:left="5040" w:hanging="360"/>
+      </w:pPr>
+      <w:rPr>
+        <w:rFonts w:ascii="Symbol" w:hAnsi="Symbol" w:hint="default"/>
+      </w:rPr>
+    </w:lvl>
+    <w:lvl w:ilvl="7" w:tplc="04190003" w:tentative="1">
+      <w:start w:val="1"/>
+      <w:numFmt w:val="bullet"/>
+      <w:lvlText w:val="o"/>
+      <w:lvlJc w:val="left"/>
+      <w:pPr>
+        <w:ind w:left="5760" w:hanging="360"/>
+      </w:pPr>
+      <w:rPr>
+        <w:rFonts w:ascii="Courier New" w:hAnsi="Courier New" w:cs="Courier New" w:hint="default"/>
+      </w:rPr>
+    </w:lvl>
+    <w:lvl w:ilvl="8" w:tplc="04190005" w:tentative="1">
+      <w:start w:val="1"/>
+      <w:numFmt w:val="bullet"/>
+      <w:lvlText w:val=""/>
+      <w:lvlJc w:val="left"/>
+      <w:pPr>
+        <w:ind w:left="6480" w:hanging="360"/>
+      </w:pPr>
+      <w:rPr>
+        <w:rFonts w:ascii="Wingdings" w:hAnsi="Wingdings" w:hint="default"/>
+      </w:rPr>
+    </w:lvl>
+  </w:abstractNum>
+  <w:abstractNum w:abstractNumId="15">
+    <w:nsid w:val="584764E5"/>
+    <w:multiLevelType w:val="hybridMultilevel"/>
+    <w:tmpl w:val="06040ED4"/>
+    <w:lvl w:ilvl="0" w:tplc="04190003">
+      <w:start w:val="1"/>
+      <w:numFmt w:val="bullet"/>
+      <w:lvlText w:val="o"/>
+      <w:lvlJc w:val="left"/>
+      <w:pPr>
+        <w:ind w:left="720" w:hanging="360"/>
+      </w:pPr>
+      <w:rPr>
+        <w:rFonts w:ascii="Courier New" w:hAnsi="Courier New" w:cs="Courier New" w:hint="default"/>
+      </w:rPr>
+    </w:lvl>
+    <w:lvl w:ilvl="1" w:tplc="04190003" w:tentative="1">
+      <w:start w:val="1"/>
+      <w:numFmt w:val="bullet"/>
+      <w:lvlText w:val="o"/>
+      <w:lvlJc w:val="left"/>
+      <w:pPr>
+        <w:ind w:left="1440" w:hanging="360"/>
+      </w:pPr>
+      <w:rPr>
+        <w:rFonts w:ascii="Courier New" w:hAnsi="Courier New" w:cs="Courier New" w:hint="default"/>
+      </w:rPr>
+    </w:lvl>
+    <w:lvl w:ilvl="2" w:tplc="04190005" w:tentative="1">
+      <w:start w:val="1"/>
+      <w:numFmt w:val="bullet"/>
+      <w:lvlText w:val=""/>
+      <w:lvlJc w:val="left"/>
+      <w:pPr>
+        <w:ind w:left="2160" w:hanging="360"/>
+      </w:pPr>
+      <w:rPr>
+        <w:rFonts w:ascii="Wingdings" w:hAnsi="Wingdings" w:hint="default"/>
+      </w:rPr>
+    </w:lvl>
+    <w:lvl w:ilvl="3" w:tplc="04190001" w:tentative="1">
+      <w:start w:val="1"/>
+      <w:numFmt w:val="bullet"/>
+      <w:lvlText w:val=""/>
+      <w:lvlJc w:val="left"/>
+      <w:pPr>
+        <w:ind w:left="2880" w:hanging="360"/>
+      </w:pPr>
+      <w:rPr>
+        <w:rFonts w:ascii="Symbol" w:hAnsi="Symbol" w:hint="default"/>
+      </w:rPr>
+    </w:lvl>
+    <w:lvl w:ilvl="4" w:tplc="04190003" w:tentative="1">
+      <w:start w:val="1"/>
+      <w:numFmt w:val="bullet"/>
+      <w:lvlText w:val="o"/>
+      <w:lvlJc w:val="left"/>
+      <w:pPr>
+        <w:ind w:left="3600" w:hanging="360"/>
+      </w:pPr>
+      <w:rPr>
+        <w:rFonts w:ascii="Courier New" w:hAnsi="Courier New" w:cs="Courier New" w:hint="default"/>
+      </w:rPr>
+    </w:lvl>
+    <w:lvl w:ilvl="5" w:tplc="04190005" w:tentative="1">
+      <w:start w:val="1"/>
+      <w:numFmt w:val="bullet"/>
+      <w:lvlText w:val=""/>
+      <w:lvlJc w:val="left"/>
+      <w:pPr>
+        <w:ind w:left="4320" w:hanging="360"/>
+      </w:pPr>
+      <w:rPr>
+        <w:rFonts w:ascii="Wingdings" w:hAnsi="Wingdings" w:hint="default"/>
+      </w:rPr>
+    </w:lvl>
+    <w:lvl w:ilvl="6" w:tplc="04190001" w:tentative="1">
+      <w:start w:val="1"/>
+      <w:numFmt w:val="bullet"/>
+      <w:lvlText w:val=""/>
+      <w:lvlJc w:val="left"/>
+      <w:pPr>
+        <w:ind w:left="5040" w:hanging="360"/>
+      </w:pPr>
+      <w:rPr>
+        <w:rFonts w:ascii="Symbol" w:hAnsi="Symbol" w:hint="default"/>
+      </w:rPr>
+    </w:lvl>
+    <w:lvl w:ilvl="7" w:tplc="04190003" w:tentative="1">
+      <w:start w:val="1"/>
+      <w:numFmt w:val="bullet"/>
+      <w:lvlText w:val="o"/>
+      <w:lvlJc w:val="left"/>
+      <w:pPr>
+        <w:ind w:left="5760" w:hanging="360"/>
+      </w:pPr>
+      <w:rPr>
+        <w:rFonts w:ascii="Courier New" w:hAnsi="Courier New" w:cs="Courier New" w:hint="default"/>
+      </w:rPr>
+    </w:lvl>
+    <w:lvl w:ilvl="8" w:tplc="04190005" w:tentative="1">
+      <w:start w:val="1"/>
+      <w:numFmt w:val="bullet"/>
+      <w:lvlText w:val=""/>
+      <w:lvlJc w:val="left"/>
+      <w:pPr>
+        <w:ind w:left="6480" w:hanging="360"/>
+      </w:pPr>
+      <w:rPr>
+        <w:rFonts w:ascii="Wingdings" w:hAnsi="Wingdings" w:hint="default"/>
+      </w:rPr>
+    </w:lvl>
+  </w:abstractNum>
+  <w:abstractNum w:abstractNumId="16">
     <w:nsid w:val="5A7A5694"/>
     <w:multiLevelType w:val="hybridMultilevel"/>
     <w:tmpl w:val="49BAB53A"/>
@@ -7561,44 +8886,636 @@
       </w:rPr>
     </w:lvl>
   </w:abstractNum>
+  <w:abstractNum w:abstractNumId="17">
+    <w:nsid w:val="62300D2A"/>
+    <w:multiLevelType w:val="hybridMultilevel"/>
+    <w:tmpl w:val="82FC6CD2"/>
+    <w:lvl w:ilvl="0" w:tplc="04190001">
+      <w:start w:val="1"/>
+      <w:numFmt w:val="bullet"/>
+      <w:lvlText w:val=""/>
+      <w:lvlJc w:val="left"/>
+      <w:pPr>
+        <w:ind w:left="1428" w:hanging="360"/>
+      </w:pPr>
+      <w:rPr>
+        <w:rFonts w:ascii="Symbol" w:hAnsi="Symbol" w:hint="default"/>
+      </w:rPr>
+    </w:lvl>
+    <w:lvl w:ilvl="1" w:tplc="04190003" w:tentative="1">
+      <w:start w:val="1"/>
+      <w:numFmt w:val="bullet"/>
+      <w:lvlText w:val="o"/>
+      <w:lvlJc w:val="left"/>
+      <w:pPr>
+        <w:ind w:left="2148" w:hanging="360"/>
+      </w:pPr>
+      <w:rPr>
+        <w:rFonts w:ascii="Courier New" w:hAnsi="Courier New" w:cs="Courier New" w:hint="default"/>
+      </w:rPr>
+    </w:lvl>
+    <w:lvl w:ilvl="2" w:tplc="04190005" w:tentative="1">
+      <w:start w:val="1"/>
+      <w:numFmt w:val="bullet"/>
+      <w:lvlText w:val=""/>
+      <w:lvlJc w:val="left"/>
+      <w:pPr>
+        <w:ind w:left="2868" w:hanging="360"/>
+      </w:pPr>
+      <w:rPr>
+        <w:rFonts w:ascii="Wingdings" w:hAnsi="Wingdings" w:hint="default"/>
+      </w:rPr>
+    </w:lvl>
+    <w:lvl w:ilvl="3" w:tplc="04190001" w:tentative="1">
+      <w:start w:val="1"/>
+      <w:numFmt w:val="bullet"/>
+      <w:lvlText w:val=""/>
+      <w:lvlJc w:val="left"/>
+      <w:pPr>
+        <w:ind w:left="3588" w:hanging="360"/>
+      </w:pPr>
+      <w:rPr>
+        <w:rFonts w:ascii="Symbol" w:hAnsi="Symbol" w:hint="default"/>
+      </w:rPr>
+    </w:lvl>
+    <w:lvl w:ilvl="4" w:tplc="04190003" w:tentative="1">
+      <w:start w:val="1"/>
+      <w:numFmt w:val="bullet"/>
+      <w:lvlText w:val="o"/>
+      <w:lvlJc w:val="left"/>
+      <w:pPr>
+        <w:ind w:left="4308" w:hanging="360"/>
+      </w:pPr>
+      <w:rPr>
+        <w:rFonts w:ascii="Courier New" w:hAnsi="Courier New" w:cs="Courier New" w:hint="default"/>
+      </w:rPr>
+    </w:lvl>
+    <w:lvl w:ilvl="5" w:tplc="04190005" w:tentative="1">
+      <w:start w:val="1"/>
+      <w:numFmt w:val="bullet"/>
+      <w:lvlText w:val=""/>
+      <w:lvlJc w:val="left"/>
+      <w:pPr>
+        <w:ind w:left="5028" w:hanging="360"/>
+      </w:pPr>
+      <w:rPr>
+        <w:rFonts w:ascii="Wingdings" w:hAnsi="Wingdings" w:hint="default"/>
+      </w:rPr>
+    </w:lvl>
+    <w:lvl w:ilvl="6" w:tplc="04190001" w:tentative="1">
+      <w:start w:val="1"/>
+      <w:numFmt w:val="bullet"/>
+      <w:lvlText w:val=""/>
+      <w:lvlJc w:val="left"/>
+      <w:pPr>
+        <w:ind w:left="5748" w:hanging="360"/>
+      </w:pPr>
+      <w:rPr>
+        <w:rFonts w:ascii="Symbol" w:hAnsi="Symbol" w:hint="default"/>
+      </w:rPr>
+    </w:lvl>
+    <w:lvl w:ilvl="7" w:tplc="04190003" w:tentative="1">
+      <w:start w:val="1"/>
+      <w:numFmt w:val="bullet"/>
+      <w:lvlText w:val="o"/>
+      <w:lvlJc w:val="left"/>
+      <w:pPr>
+        <w:ind w:left="6468" w:hanging="360"/>
+      </w:pPr>
+      <w:rPr>
+        <w:rFonts w:ascii="Courier New" w:hAnsi="Courier New" w:cs="Courier New" w:hint="default"/>
+      </w:rPr>
+    </w:lvl>
+    <w:lvl w:ilvl="8" w:tplc="04190005" w:tentative="1">
+      <w:start w:val="1"/>
+      <w:numFmt w:val="bullet"/>
+      <w:lvlText w:val=""/>
+      <w:lvlJc w:val="left"/>
+      <w:pPr>
+        <w:ind w:left="7188" w:hanging="360"/>
+      </w:pPr>
+      <w:rPr>
+        <w:rFonts w:ascii="Wingdings" w:hAnsi="Wingdings" w:hint="default"/>
+      </w:rPr>
+    </w:lvl>
+  </w:abstractNum>
+  <w:abstractNum w:abstractNumId="18">
+    <w:nsid w:val="65361F2C"/>
+    <w:multiLevelType w:val="hybridMultilevel"/>
+    <w:tmpl w:val="13169AD6"/>
+    <w:lvl w:ilvl="0" w:tplc="04190003">
+      <w:start w:val="1"/>
+      <w:numFmt w:val="bullet"/>
+      <w:lvlText w:val="o"/>
+      <w:lvlJc w:val="left"/>
+      <w:pPr>
+        <w:ind w:left="720" w:hanging="360"/>
+      </w:pPr>
+      <w:rPr>
+        <w:rFonts w:ascii="Courier New" w:hAnsi="Courier New" w:cs="Courier New" w:hint="default"/>
+      </w:rPr>
+    </w:lvl>
+    <w:lvl w:ilvl="1" w:tplc="04190003" w:tentative="1">
+      <w:start w:val="1"/>
+      <w:numFmt w:val="bullet"/>
+      <w:lvlText w:val="o"/>
+      <w:lvlJc w:val="left"/>
+      <w:pPr>
+        <w:ind w:left="1440" w:hanging="360"/>
+      </w:pPr>
+      <w:rPr>
+        <w:rFonts w:ascii="Courier New" w:hAnsi="Courier New" w:cs="Courier New" w:hint="default"/>
+      </w:rPr>
+    </w:lvl>
+    <w:lvl w:ilvl="2" w:tplc="04190005" w:tentative="1">
+      <w:start w:val="1"/>
+      <w:numFmt w:val="bullet"/>
+      <w:lvlText w:val=""/>
+      <w:lvlJc w:val="left"/>
+      <w:pPr>
+        <w:ind w:left="2160" w:hanging="360"/>
+      </w:pPr>
+      <w:rPr>
+        <w:rFonts w:ascii="Wingdings" w:hAnsi="Wingdings" w:hint="default"/>
+      </w:rPr>
+    </w:lvl>
+    <w:lvl w:ilvl="3" w:tplc="04190001" w:tentative="1">
+      <w:start w:val="1"/>
+      <w:numFmt w:val="bullet"/>
+      <w:lvlText w:val=""/>
+      <w:lvlJc w:val="left"/>
+      <w:pPr>
+        <w:ind w:left="2880" w:hanging="360"/>
+      </w:pPr>
+      <w:rPr>
+        <w:rFonts w:ascii="Symbol" w:hAnsi="Symbol" w:hint="default"/>
+      </w:rPr>
+    </w:lvl>
+    <w:lvl w:ilvl="4" w:tplc="04190003" w:tentative="1">
+      <w:start w:val="1"/>
+      <w:numFmt w:val="bullet"/>
+      <w:lvlText w:val="o"/>
+      <w:lvlJc w:val="left"/>
+      <w:pPr>
+        <w:ind w:left="3600" w:hanging="360"/>
+      </w:pPr>
+      <w:rPr>
+        <w:rFonts w:ascii="Courier New" w:hAnsi="Courier New" w:cs="Courier New" w:hint="default"/>
+      </w:rPr>
+    </w:lvl>
+    <w:lvl w:ilvl="5" w:tplc="04190005" w:tentative="1">
+      <w:start w:val="1"/>
+      <w:numFmt w:val="bullet"/>
+      <w:lvlText w:val=""/>
+      <w:lvlJc w:val="left"/>
+      <w:pPr>
+        <w:ind w:left="4320" w:hanging="360"/>
+      </w:pPr>
+      <w:rPr>
+        <w:rFonts w:ascii="Wingdings" w:hAnsi="Wingdings" w:hint="default"/>
+      </w:rPr>
+    </w:lvl>
+    <w:lvl w:ilvl="6" w:tplc="04190001" w:tentative="1">
+      <w:start w:val="1"/>
+      <w:numFmt w:val="bullet"/>
+      <w:lvlText w:val=""/>
+      <w:lvlJc w:val="left"/>
+      <w:pPr>
+        <w:ind w:left="5040" w:hanging="360"/>
+      </w:pPr>
+      <w:rPr>
+        <w:rFonts w:ascii="Symbol" w:hAnsi="Symbol" w:hint="default"/>
+      </w:rPr>
+    </w:lvl>
+    <w:lvl w:ilvl="7" w:tplc="04190003" w:tentative="1">
+      <w:start w:val="1"/>
+      <w:numFmt w:val="bullet"/>
+      <w:lvlText w:val="o"/>
+      <w:lvlJc w:val="left"/>
+      <w:pPr>
+        <w:ind w:left="5760" w:hanging="360"/>
+      </w:pPr>
+      <w:rPr>
+        <w:rFonts w:ascii="Courier New" w:hAnsi="Courier New" w:cs="Courier New" w:hint="default"/>
+      </w:rPr>
+    </w:lvl>
+    <w:lvl w:ilvl="8" w:tplc="04190005" w:tentative="1">
+      <w:start w:val="1"/>
+      <w:numFmt w:val="bullet"/>
+      <w:lvlText w:val=""/>
+      <w:lvlJc w:val="left"/>
+      <w:pPr>
+        <w:ind w:left="6480" w:hanging="360"/>
+      </w:pPr>
+      <w:rPr>
+        <w:rFonts w:ascii="Wingdings" w:hAnsi="Wingdings" w:hint="default"/>
+      </w:rPr>
+    </w:lvl>
+  </w:abstractNum>
+  <w:abstractNum w:abstractNumId="19">
+    <w:nsid w:val="718D6FB2"/>
+    <w:multiLevelType w:val="hybridMultilevel"/>
+    <w:tmpl w:val="9CD4F58C"/>
+    <w:lvl w:ilvl="0" w:tplc="04190003">
+      <w:start w:val="1"/>
+      <w:numFmt w:val="bullet"/>
+      <w:lvlText w:val="o"/>
+      <w:lvlJc w:val="left"/>
+      <w:pPr>
+        <w:ind w:left="360" w:hanging="360"/>
+      </w:pPr>
+      <w:rPr>
+        <w:rFonts w:ascii="Courier New" w:hAnsi="Courier New" w:cs="Courier New" w:hint="default"/>
+      </w:rPr>
+    </w:lvl>
+    <w:lvl w:ilvl="1" w:tplc="04190003" w:tentative="1">
+      <w:start w:val="1"/>
+      <w:numFmt w:val="bullet"/>
+      <w:lvlText w:val="o"/>
+      <w:lvlJc w:val="left"/>
+      <w:pPr>
+        <w:ind w:left="1080" w:hanging="360"/>
+      </w:pPr>
+      <w:rPr>
+        <w:rFonts w:ascii="Courier New" w:hAnsi="Courier New" w:cs="Courier New" w:hint="default"/>
+      </w:rPr>
+    </w:lvl>
+    <w:lvl w:ilvl="2" w:tplc="04190005" w:tentative="1">
+      <w:start w:val="1"/>
+      <w:numFmt w:val="bullet"/>
+      <w:lvlText w:val=""/>
+      <w:lvlJc w:val="left"/>
+      <w:pPr>
+        <w:ind w:left="1800" w:hanging="360"/>
+      </w:pPr>
+      <w:rPr>
+        <w:rFonts w:ascii="Wingdings" w:hAnsi="Wingdings" w:hint="default"/>
+      </w:rPr>
+    </w:lvl>
+    <w:lvl w:ilvl="3" w:tplc="04190001" w:tentative="1">
+      <w:start w:val="1"/>
+      <w:numFmt w:val="bullet"/>
+      <w:lvlText w:val=""/>
+      <w:lvlJc w:val="left"/>
+      <w:pPr>
+        <w:ind w:left="2520" w:hanging="360"/>
+      </w:pPr>
+      <w:rPr>
+        <w:rFonts w:ascii="Symbol" w:hAnsi="Symbol" w:hint="default"/>
+      </w:rPr>
+    </w:lvl>
+    <w:lvl w:ilvl="4" w:tplc="04190003" w:tentative="1">
+      <w:start w:val="1"/>
+      <w:numFmt w:val="bullet"/>
+      <w:lvlText w:val="o"/>
+      <w:lvlJc w:val="left"/>
+      <w:pPr>
+        <w:ind w:left="3240" w:hanging="360"/>
+      </w:pPr>
+      <w:rPr>
+        <w:rFonts w:ascii="Courier New" w:hAnsi="Courier New" w:cs="Courier New" w:hint="default"/>
+      </w:rPr>
+    </w:lvl>
+    <w:lvl w:ilvl="5" w:tplc="04190005" w:tentative="1">
+      <w:start w:val="1"/>
+      <w:numFmt w:val="bullet"/>
+      <w:lvlText w:val=""/>
+      <w:lvlJc w:val="left"/>
+      <w:pPr>
+        <w:ind w:left="3960" w:hanging="360"/>
+      </w:pPr>
+      <w:rPr>
+        <w:rFonts w:ascii="Wingdings" w:hAnsi="Wingdings" w:hint="default"/>
+      </w:rPr>
+    </w:lvl>
+    <w:lvl w:ilvl="6" w:tplc="04190001" w:tentative="1">
+      <w:start w:val="1"/>
+      <w:numFmt w:val="bullet"/>
+      <w:lvlText w:val=""/>
+      <w:lvlJc w:val="left"/>
+      <w:pPr>
+        <w:ind w:left="4680" w:hanging="360"/>
+      </w:pPr>
+      <w:rPr>
+        <w:rFonts w:ascii="Symbol" w:hAnsi="Symbol" w:hint="default"/>
+      </w:rPr>
+    </w:lvl>
+    <w:lvl w:ilvl="7" w:tplc="04190003" w:tentative="1">
+      <w:start w:val="1"/>
+      <w:numFmt w:val="bullet"/>
+      <w:lvlText w:val="o"/>
+      <w:lvlJc w:val="left"/>
+      <w:pPr>
+        <w:ind w:left="5400" w:hanging="360"/>
+      </w:pPr>
+      <w:rPr>
+        <w:rFonts w:ascii="Courier New" w:hAnsi="Courier New" w:cs="Courier New" w:hint="default"/>
+      </w:rPr>
+    </w:lvl>
+    <w:lvl w:ilvl="8" w:tplc="04190005" w:tentative="1">
+      <w:start w:val="1"/>
+      <w:numFmt w:val="bullet"/>
+      <w:lvlText w:val=""/>
+      <w:lvlJc w:val="left"/>
+      <w:pPr>
+        <w:ind w:left="6120" w:hanging="360"/>
+      </w:pPr>
+      <w:rPr>
+        <w:rFonts w:ascii="Wingdings" w:hAnsi="Wingdings" w:hint="default"/>
+      </w:rPr>
+    </w:lvl>
+  </w:abstractNum>
+  <w:abstractNum w:abstractNumId="20">
+    <w:nsid w:val="759C3822"/>
+    <w:multiLevelType w:val="hybridMultilevel"/>
+    <w:tmpl w:val="4FD65466"/>
+    <w:lvl w:ilvl="0" w:tplc="04190003">
+      <w:start w:val="1"/>
+      <w:numFmt w:val="bullet"/>
+      <w:lvlText w:val="o"/>
+      <w:lvlJc w:val="left"/>
+      <w:pPr>
+        <w:ind w:left="720" w:hanging="360"/>
+      </w:pPr>
+      <w:rPr>
+        <w:rFonts w:ascii="Courier New" w:hAnsi="Courier New" w:cs="Courier New" w:hint="default"/>
+      </w:rPr>
+    </w:lvl>
+    <w:lvl w:ilvl="1" w:tplc="04190003" w:tentative="1">
+      <w:start w:val="1"/>
+      <w:numFmt w:val="bullet"/>
+      <w:lvlText w:val="o"/>
+      <w:lvlJc w:val="left"/>
+      <w:pPr>
+        <w:ind w:left="1440" w:hanging="360"/>
+      </w:pPr>
+      <w:rPr>
+        <w:rFonts w:ascii="Courier New" w:hAnsi="Courier New" w:cs="Courier New" w:hint="default"/>
+      </w:rPr>
+    </w:lvl>
+    <w:lvl w:ilvl="2" w:tplc="04190005" w:tentative="1">
+      <w:start w:val="1"/>
+      <w:numFmt w:val="bullet"/>
+      <w:lvlText w:val=""/>
+      <w:lvlJc w:val="left"/>
+      <w:pPr>
+        <w:ind w:left="2160" w:hanging="360"/>
+      </w:pPr>
+      <w:rPr>
+        <w:rFonts w:ascii="Wingdings" w:hAnsi="Wingdings" w:hint="default"/>
+      </w:rPr>
+    </w:lvl>
+    <w:lvl w:ilvl="3" w:tplc="04190001" w:tentative="1">
+      <w:start w:val="1"/>
+      <w:numFmt w:val="bullet"/>
+      <w:lvlText w:val=""/>
+      <w:lvlJc w:val="left"/>
+      <w:pPr>
+        <w:ind w:left="2880" w:hanging="360"/>
+      </w:pPr>
+      <w:rPr>
+        <w:rFonts w:ascii="Symbol" w:hAnsi="Symbol" w:hint="default"/>
+      </w:rPr>
+    </w:lvl>
+    <w:lvl w:ilvl="4" w:tplc="04190003" w:tentative="1">
+      <w:start w:val="1"/>
+      <w:numFmt w:val="bullet"/>
+      <w:lvlText w:val="o"/>
+      <w:lvlJc w:val="left"/>
+      <w:pPr>
+        <w:ind w:left="3600" w:hanging="360"/>
+      </w:pPr>
+      <w:rPr>
+        <w:rFonts w:ascii="Courier New" w:hAnsi="Courier New" w:cs="Courier New" w:hint="default"/>
+      </w:rPr>
+    </w:lvl>
+    <w:lvl w:ilvl="5" w:tplc="04190005" w:tentative="1">
+      <w:start w:val="1"/>
+      <w:numFmt w:val="bullet"/>
+      <w:lvlText w:val=""/>
+      <w:lvlJc w:val="left"/>
+      <w:pPr>
+        <w:ind w:left="4320" w:hanging="360"/>
+      </w:pPr>
+      <w:rPr>
+        <w:rFonts w:ascii="Wingdings" w:hAnsi="Wingdings" w:hint="default"/>
+      </w:rPr>
+    </w:lvl>
+    <w:lvl w:ilvl="6" w:tplc="04190001" w:tentative="1">
+      <w:start w:val="1"/>
+      <w:numFmt w:val="bullet"/>
+      <w:lvlText w:val=""/>
+      <w:lvlJc w:val="left"/>
+      <w:pPr>
+        <w:ind w:left="5040" w:hanging="360"/>
+      </w:pPr>
+      <w:rPr>
+        <w:rFonts w:ascii="Symbol" w:hAnsi="Symbol" w:hint="default"/>
+      </w:rPr>
+    </w:lvl>
+    <w:lvl w:ilvl="7" w:tplc="04190003" w:tentative="1">
+      <w:start w:val="1"/>
+      <w:numFmt w:val="bullet"/>
+      <w:lvlText w:val="o"/>
+      <w:lvlJc w:val="left"/>
+      <w:pPr>
+        <w:ind w:left="5760" w:hanging="360"/>
+      </w:pPr>
+      <w:rPr>
+        <w:rFonts w:ascii="Courier New" w:hAnsi="Courier New" w:cs="Courier New" w:hint="default"/>
+      </w:rPr>
+    </w:lvl>
+    <w:lvl w:ilvl="8" w:tplc="04190005" w:tentative="1">
+      <w:start w:val="1"/>
+      <w:numFmt w:val="bullet"/>
+      <w:lvlText w:val=""/>
+      <w:lvlJc w:val="left"/>
+      <w:pPr>
+        <w:ind w:left="6480" w:hanging="360"/>
+      </w:pPr>
+      <w:rPr>
+        <w:rFonts w:ascii="Wingdings" w:hAnsi="Wingdings" w:hint="default"/>
+      </w:rPr>
+    </w:lvl>
+  </w:abstractNum>
+  <w:abstractNum w:abstractNumId="21">
+    <w:nsid w:val="7ED634F0"/>
+    <w:multiLevelType w:val="hybridMultilevel"/>
+    <w:tmpl w:val="2982BF72"/>
+    <w:lvl w:ilvl="0" w:tplc="04190001">
+      <w:start w:val="1"/>
+      <w:numFmt w:val="bullet"/>
+      <w:lvlText w:val=""/>
+      <w:lvlJc w:val="left"/>
+      <w:pPr>
+        <w:ind w:left="720" w:hanging="360"/>
+      </w:pPr>
+      <w:rPr>
+        <w:rFonts w:ascii="Symbol" w:hAnsi="Symbol" w:hint="default"/>
+      </w:rPr>
+    </w:lvl>
+    <w:lvl w:ilvl="1" w:tplc="04190003">
+      <w:start w:val="1"/>
+      <w:numFmt w:val="bullet"/>
+      <w:lvlText w:val="o"/>
+      <w:lvlJc w:val="left"/>
+      <w:pPr>
+        <w:ind w:left="1440" w:hanging="360"/>
+      </w:pPr>
+      <w:rPr>
+        <w:rFonts w:ascii="Courier New" w:hAnsi="Courier New" w:cs="Courier New" w:hint="default"/>
+      </w:rPr>
+    </w:lvl>
+    <w:lvl w:ilvl="2" w:tplc="04190005" w:tentative="1">
+      <w:start w:val="1"/>
+      <w:numFmt w:val="bullet"/>
+      <w:lvlText w:val=""/>
+      <w:lvlJc w:val="left"/>
+      <w:pPr>
+        <w:ind w:left="2160" w:hanging="360"/>
+      </w:pPr>
+      <w:rPr>
+        <w:rFonts w:ascii="Wingdings" w:hAnsi="Wingdings" w:hint="default"/>
+      </w:rPr>
+    </w:lvl>
+    <w:lvl w:ilvl="3" w:tplc="04190001" w:tentative="1">
+      <w:start w:val="1"/>
+      <w:numFmt w:val="bullet"/>
+      <w:lvlText w:val=""/>
+      <w:lvlJc w:val="left"/>
+      <w:pPr>
+        <w:ind w:left="2880" w:hanging="360"/>
+      </w:pPr>
+      <w:rPr>
+        <w:rFonts w:ascii="Symbol" w:hAnsi="Symbol" w:hint="default"/>
+      </w:rPr>
+    </w:lvl>
+    <w:lvl w:ilvl="4" w:tplc="04190003" w:tentative="1">
+      <w:start w:val="1"/>
+      <w:numFmt w:val="bullet"/>
+      <w:lvlText w:val="o"/>
+      <w:lvlJc w:val="left"/>
+      <w:pPr>
+        <w:ind w:left="3600" w:hanging="360"/>
+      </w:pPr>
+      <w:rPr>
+        <w:rFonts w:ascii="Courier New" w:hAnsi="Courier New" w:cs="Courier New" w:hint="default"/>
+      </w:rPr>
+    </w:lvl>
+    <w:lvl w:ilvl="5" w:tplc="04190005" w:tentative="1">
+      <w:start w:val="1"/>
+      <w:numFmt w:val="bullet"/>
+      <w:lvlText w:val=""/>
+      <w:lvlJc w:val="left"/>
+      <w:pPr>
+        <w:ind w:left="4320" w:hanging="360"/>
+      </w:pPr>
+      <w:rPr>
+        <w:rFonts w:ascii="Wingdings" w:hAnsi="Wingdings" w:hint="default"/>
+      </w:rPr>
+    </w:lvl>
+    <w:lvl w:ilvl="6" w:tplc="04190001" w:tentative="1">
+      <w:start w:val="1"/>
+      <w:numFmt w:val="bullet"/>
+      <w:lvlText w:val=""/>
+      <w:lvlJc w:val="left"/>
+      <w:pPr>
+        <w:ind w:left="5040" w:hanging="360"/>
+      </w:pPr>
+      <w:rPr>
+        <w:rFonts w:ascii="Symbol" w:hAnsi="Symbol" w:hint="default"/>
+      </w:rPr>
+    </w:lvl>
+    <w:lvl w:ilvl="7" w:tplc="04190003" w:tentative="1">
+      <w:start w:val="1"/>
+      <w:numFmt w:val="bullet"/>
+      <w:lvlText w:val="o"/>
+      <w:lvlJc w:val="left"/>
+      <w:pPr>
+        <w:ind w:left="5760" w:hanging="360"/>
+      </w:pPr>
+      <w:rPr>
+        <w:rFonts w:ascii="Courier New" w:hAnsi="Courier New" w:cs="Courier New" w:hint="default"/>
+      </w:rPr>
+    </w:lvl>
+    <w:lvl w:ilvl="8" w:tplc="04190005" w:tentative="1">
+      <w:start w:val="1"/>
+      <w:numFmt w:val="bullet"/>
+      <w:lvlText w:val=""/>
+      <w:lvlJc w:val="left"/>
+      <w:pPr>
+        <w:ind w:left="6480" w:hanging="360"/>
+      </w:pPr>
+      <w:rPr>
+        <w:rFonts w:ascii="Wingdings" w:hAnsi="Wingdings" w:hint="default"/>
+      </w:rPr>
+    </w:lvl>
+  </w:abstractNum>
   <w:num w:numId="1">
-    <w:abstractNumId w:val="10"/>
+    <w:abstractNumId w:val="12"/>
   </w:num>
   <w:num w:numId="2">
     <w:abstractNumId w:val="2"/>
   </w:num>
   <w:num w:numId="3">
-    <w:abstractNumId w:val="6"/>
+    <w:abstractNumId w:val="8"/>
   </w:num>
   <w:num w:numId="4">
-    <w:abstractNumId w:val="8"/>
+    <w:abstractNumId w:val="10"/>
   </w:num>
   <w:num w:numId="5">
     <w:abstractNumId w:val="1"/>
   </w:num>
   <w:num w:numId="6">
+    <w:abstractNumId w:val="9"/>
+  </w:num>
+  <w:num w:numId="7">
     <w:abstractNumId w:val="7"/>
   </w:num>
-  <w:num w:numId="7">
-    <w:abstractNumId w:val="5"/>
-  </w:num>
   <w:num w:numId="8">
-    <w:abstractNumId w:val="9"/>
+    <w:abstractNumId w:val="11"/>
   </w:num>
   <w:num w:numId="9">
     <w:abstractNumId w:val="3"/>
   </w:num>
   <w:num w:numId="10">
-    <w:abstractNumId w:val="12"/>
+    <w:abstractNumId w:val="16"/>
   </w:num>
   <w:num w:numId="11">
     <w:abstractNumId w:val="0"/>
   </w:num>
   <w:num w:numId="12">
-    <w:abstractNumId w:val="11"/>
+    <w:abstractNumId w:val="13"/>
   </w:num>
   <w:num w:numId="13">
     <w:abstractNumId w:val="4"/>
+  </w:num>
+  <w:num w:numId="14">
+    <w:abstractNumId w:val="6"/>
+  </w:num>
+  <w:num w:numId="15">
+    <w:abstractNumId w:val="17"/>
+  </w:num>
+  <w:num w:numId="16">
+    <w:abstractNumId w:val="14"/>
+  </w:num>
+  <w:num w:numId="17">
+    <w:abstractNumId w:val="20"/>
+  </w:num>
+  <w:num w:numId="18">
+    <w:abstractNumId w:val="5"/>
+  </w:num>
+  <w:num w:numId="19">
+    <w:abstractNumId w:val="19"/>
+  </w:num>
+  <w:num w:numId="20">
+    <w:abstractNumId w:val="18"/>
+  </w:num>
+  <w:num w:numId="21">
+    <w:abstractNumId w:val="15"/>
+  </w:num>
+  <w:num w:numId="22">
+    <w:abstractNumId w:val="21"/>
   </w:num>
 </w:numbering>
 </file>

</xml_diff>